<commit_message>
add comments and small edits in track changes mode
</commit_message>
<xml_diff>
--- a/documents/SDF/CMSI_402/spring_2017/Anguiano_CMSI402_Spring2017_software-development-plan.docx
+++ b/documents/SDF/CMSI_402/spring_2017/Anguiano_CMSI402_Spring2017_software-development-plan.docx
@@ -1,6 +1,6 @@
 
 <file path=word/document.xml><?xml version="1.0" encoding="utf-8"?>
-<w:document xmlns:wpc="http://schemas.microsoft.com/office/word/2010/wordprocessingCanvas" xmlns:mo="http://schemas.microsoft.com/office/mac/office/2008/main" xmlns:mc="http://schemas.openxmlformats.org/markup-compatibility/2006" xmlns:mv="urn:schemas-microsoft-com:mac:vml" xmlns:o="urn:schemas-microsoft-com:office:office" xmlns:r="http://schemas.openxmlformats.org/officeDocument/2006/relationships" xmlns:m="http://schemas.openxmlformats.org/officeDocument/2006/math" xmlns:v="urn:schemas-microsoft-com:vml" xmlns:wp14="http://schemas.microsoft.com/office/word/2010/wordprocessingDrawing" xmlns:wp="http://schemas.openxmlformats.org/drawingml/2006/wordprocessingDrawing" xmlns:w10="urn:schemas-microsoft-com:office:word" xmlns:w="http://schemas.openxmlformats.org/wordprocessingml/2006/main" xmlns:w14="http://schemas.microsoft.com/office/word/2010/wordml" xmlns:wpg="http://schemas.microsoft.com/office/word/2010/wordprocessingGroup" xmlns:wpi="http://schemas.microsoft.com/office/word/2010/wordprocessingInk" xmlns:wne="http://schemas.microsoft.com/office/word/2006/wordml" xmlns:wps="http://schemas.microsoft.com/office/word/2010/wordprocessingShape" mc:Ignorable="w14 wp14">
+<w:document xmlns:wpc="http://schemas.microsoft.com/office/word/2010/wordprocessingCanvas" xmlns:mc="http://schemas.openxmlformats.org/markup-compatibility/2006" xmlns:o="urn:schemas-microsoft-com:office:office" xmlns:r="http://schemas.openxmlformats.org/officeDocument/2006/relationships" xmlns:m="http://schemas.openxmlformats.org/officeDocument/2006/math" xmlns:v="urn:schemas-microsoft-com:vml" xmlns:wp14="http://schemas.microsoft.com/office/word/2010/wordprocessingDrawing" xmlns:wp="http://schemas.openxmlformats.org/drawingml/2006/wordprocessingDrawing" xmlns:w10="urn:schemas-microsoft-com:office:word" xmlns:w="http://schemas.openxmlformats.org/wordprocessingml/2006/main" xmlns:w14="http://schemas.microsoft.com/office/word/2010/wordml" xmlns:w15="http://schemas.microsoft.com/office/word/2012/wordml" xmlns:wpg="http://schemas.microsoft.com/office/word/2010/wordprocessingGroup" xmlns:wpi="http://schemas.microsoft.com/office/word/2010/wordprocessingInk" xmlns:wne="http://schemas.microsoft.com/office/word/2006/wordml" xmlns:wps="http://schemas.microsoft.com/office/word/2010/wordprocessingShape" mc:Ignorable="w14 w15 wp14">
   <w:body>
     <w:p>
       <w:r>
@@ -10,37 +10,51 @@
     <w:p/>
     <w:p>
       <w:r>
-        <w:t xml:space="preserve">This Software Development Plan provides the details of the planned development for the </w:t>
-      </w:r>
-      <w:proofErr w:type="spellStart"/>
-      <w:r>
-        <w:t>GRNsight</w:t>
-      </w:r>
-      <w:proofErr w:type="spellEnd"/>
-      <w:r>
-        <w:t xml:space="preserve"> software CSCI </w:t>
-      </w:r>
-      <w:proofErr w:type="gramStart"/>
-      <w:r>
-        <w:t>which</w:t>
-      </w:r>
-      <w:proofErr w:type="gramEnd"/>
-      <w:r>
-        <w:t xml:space="preserve"> provides a web application and service for users to upload, view, and edit graphs of gene regulatory networks.</w:t>
+        <w:t xml:space="preserve">This Software Development Plan provides the details of the planned development for the GRNsight software </w:t>
+      </w:r>
+      <w:commentRangeStart w:id="0"/>
+      <w:r>
+        <w:t>CSCI</w:t>
+      </w:r>
+      <w:commentRangeEnd w:id="0"/>
+      <w:r>
+        <w:rPr>
+          <w:rStyle w:val="CommentReference"/>
+        </w:rPr>
+        <w:commentReference w:id="0"/>
+      </w:r>
+      <w:r>
+        <w:t xml:space="preserve"> which provides a web application and service for users to upload, view, and edit graphs of gene regulatory networks.</w:t>
       </w:r>
     </w:p>
     <w:p/>
     <w:p>
       <w:r>
-        <w:t xml:space="preserve">Existing applications that perform similar tasks are difficult to use for small GRNs with only a few genes represented, and often have very high learning curves. Additionally, they require a standalone download that may not be compatible with every user’s computer. </w:t>
-      </w:r>
-      <w:proofErr w:type="spellStart"/>
-      <w:r>
-        <w:t>GRNsight</w:t>
-      </w:r>
-      <w:proofErr w:type="spellEnd"/>
-      <w:r>
-        <w:t xml:space="preserve"> aims to provide users with a simple, clean, and easy to use application for visualizing small to medium scale gene regulatory networks.</w:t>
+        <w:t>Existing applications that perform similar tasks are difficult to use for small GRNs with only a few genes represented, and often have very high learning curves. Additionally, they require a standalone download that may not be compatible with every user’s computer. GRNsight aims to provide users with a simple, clean, and easy to use application for visualizing small</w:t>
+      </w:r>
+      <w:ins w:id="1" w:author="Dahlquist, Kam D." w:date="2017-03-28T22:15:00Z">
+        <w:r>
+          <w:t>-</w:t>
+        </w:r>
+      </w:ins>
+      <w:r>
+        <w:t xml:space="preserve"> to </w:t>
+      </w:r>
+      <w:del w:id="2" w:author="Dahlquist, Kam D." w:date="2017-03-28T22:15:00Z">
+        <w:r>
+          <w:delText xml:space="preserve">medium </w:delText>
+        </w:r>
+      </w:del>
+      <w:ins w:id="3" w:author="Dahlquist, Kam D." w:date="2017-03-28T22:15:00Z">
+        <w:r>
+          <w:t>medium</w:t>
+        </w:r>
+        <w:r>
+          <w:t>-</w:t>
+        </w:r>
+      </w:ins>
+      <w:r>
+        <w:t>scale gene regulatory networks.</w:t>
       </w:r>
     </w:p>
     <w:p/>
@@ -58,7 +72,11 @@
         <w:t>rd</w:t>
       </w:r>
       <w:r>
-        <w:t>.  This document, the software development plan, will be submitted by March 3</w:t>
+        <w:t xml:space="preserve">.  </w:t>
+      </w:r>
+      <w:commentRangeStart w:id="4"/>
+      <w:r>
+        <w:t>This document, the software development plan, will be submitted by March 3</w:t>
       </w:r>
       <w:r>
         <w:rPr>
@@ -76,15 +94,21 @@
         <w:t>th</w:t>
       </w:r>
       <w:r>
-        <w:t xml:space="preserve">. The preliminary demonstration presentation will be </w:t>
-      </w:r>
-      <w:proofErr w:type="gramStart"/>
-      <w:r>
-        <w:t>presented either</w:t>
-      </w:r>
-      <w:proofErr w:type="gramEnd"/>
-      <w:r>
-        <w:t xml:space="preserve"> April 3</w:t>
+        <w:t>.</w:t>
+      </w:r>
+      <w:commentRangeEnd w:id="4"/>
+      <w:r>
+        <w:rPr>
+          <w:rStyle w:val="CommentReference"/>
+        </w:rPr>
+        <w:commentReference w:id="4"/>
+      </w:r>
+      <w:r>
+        <w:t xml:space="preserve"> The preliminary demonstration presentation will be presented either </w:t>
+      </w:r>
+      <w:commentRangeStart w:id="5"/>
+      <w:r>
+        <w:t>April 3</w:t>
       </w:r>
       <w:r>
         <w:rPr>
@@ -110,6 +134,13 @@
         </w:rPr>
         <w:t>th</w:t>
       </w:r>
+      <w:commentRangeEnd w:id="5"/>
+      <w:r>
+        <w:rPr>
+          <w:rStyle w:val="CommentReference"/>
+        </w:rPr>
+        <w:commentReference w:id="5"/>
+      </w:r>
       <w:r>
         <w:t xml:space="preserve">, depending on presentation order. Final product delivery will be May </w:t>
       </w:r>
@@ -123,7 +154,11 @@
         <w:t>th</w:t>
       </w:r>
       <w:r>
-        <w:t>. Written status reports will be delivered every Monday starting March 20</w:t>
+        <w:t xml:space="preserve">. Written status reports will be delivered </w:t>
+      </w:r>
+      <w:commentRangeStart w:id="6"/>
+      <w:r>
+        <w:t>every Monday starting March 20</w:t>
       </w:r>
       <w:r>
         <w:rPr>
@@ -141,7 +176,17 @@
         <w:t>th</w:t>
       </w:r>
       <w:r>
-        <w:t xml:space="preserve">. </w:t>
+        <w:t>.</w:t>
+      </w:r>
+      <w:commentRangeEnd w:id="6"/>
+      <w:r>
+        <w:rPr>
+          <w:rStyle w:val="CommentReference"/>
+        </w:rPr>
+        <w:commentReference w:id="6"/>
+      </w:r>
+      <w:r>
+        <w:t xml:space="preserve"> </w:t>
       </w:r>
     </w:p>
     <w:p/>
@@ -153,15 +198,7 @@
     <w:p/>
     <w:p>
       <w:r>
-        <w:t xml:space="preserve">This section will explain in detail the project deliverables that will be completed and submitted throughout the production of the </w:t>
-      </w:r>
-      <w:proofErr w:type="spellStart"/>
-      <w:r>
-        <w:t>GRNsight</w:t>
-      </w:r>
-      <w:proofErr w:type="spellEnd"/>
-      <w:r>
-        <w:t xml:space="preserve"> software.</w:t>
+        <w:t>This section will explain in detail the project deliverables that will be completed and submitted throughout the production of the GRNsight software.</w:t>
       </w:r>
     </w:p>
     <w:p/>
@@ -212,15 +249,7 @@
         <w:t>th</w:t>
       </w:r>
       <w:r>
-        <w:t xml:space="preserve">. This document contains the information about the requirements of the project, including required features, performance goals, and hardware and software. It also contained projected goals that may be completed over the course of the 402 </w:t>
-      </w:r>
-      <w:proofErr w:type="gramStart"/>
-      <w:r>
-        <w:t>class</w:t>
-      </w:r>
-      <w:proofErr w:type="gramEnd"/>
-      <w:r>
-        <w:t>. A resubmit of this document will by completed by April 3</w:t>
+        <w:t>. This document contains the information about the requirements of the project, including required features, performance goals, and hardware and software. It also contained projected goals that may be completed over the course of the 402 class. A resubmit of this document will by completed by April 3</w:t>
       </w:r>
       <w:r>
         <w:rPr>
@@ -229,23 +258,7 @@
         <w:t>rd</w:t>
       </w:r>
       <w:r>
-        <w:t xml:space="preserve">, containing improvements and changes requested by the primary user, </w:t>
-      </w:r>
-      <w:proofErr w:type="spellStart"/>
-      <w:r>
-        <w:t>Kam</w:t>
-      </w:r>
-      <w:proofErr w:type="spellEnd"/>
-      <w:r>
-        <w:t xml:space="preserve"> </w:t>
-      </w:r>
-      <w:proofErr w:type="spellStart"/>
-      <w:r>
-        <w:t>Dahlquist</w:t>
-      </w:r>
-      <w:proofErr w:type="spellEnd"/>
-      <w:r>
-        <w:t>, as well as the professor, BJ Johnson.</w:t>
+        <w:t>, containing improvements and changes requested by the primary user, Kam Dahlquist, as well as the professor, BJ Johnson.</w:t>
       </w:r>
     </w:p>
     <w:p/>
@@ -266,15 +279,11 @@
         <w:t>rd</w:t>
       </w:r>
       <w:r>
-        <w:t xml:space="preserve">.  This document contains the information about the projected plan of development for the </w:t>
-      </w:r>
-      <w:proofErr w:type="spellStart"/>
-      <w:r>
-        <w:t>GRNsight</w:t>
-      </w:r>
-      <w:proofErr w:type="spellEnd"/>
-      <w:r>
-        <w:t xml:space="preserve"> software as it currently stands. It contains information about the schedule of the development tasks, as well as the deliverables to be given to the customer. A resubmit of this document containing improvements and changes will be completed by March 20</w:t>
+        <w:t xml:space="preserve">.  This document contains the information about the projected plan of development for the GRNsight software as it currently stands. It contains information about the schedule of the development tasks, as well as the deliverables to be given to the customer. </w:t>
+      </w:r>
+      <w:commentRangeStart w:id="7"/>
+      <w:r>
+        <w:t>A resubmit of this document containing improvements and changes will be completed by March 20</w:t>
       </w:r>
       <w:r>
         <w:rPr>
@@ -285,6 +294,13 @@
       <w:r>
         <w:t xml:space="preserve">. </w:t>
       </w:r>
+      <w:commentRangeEnd w:id="7"/>
+      <w:r>
+        <w:rPr>
+          <w:rStyle w:val="CommentReference"/>
+        </w:rPr>
+        <w:commentReference w:id="7"/>
+      </w:r>
     </w:p>
     <w:p/>
     <w:p>
@@ -322,15 +338,7 @@
         <w:t>th</w:t>
       </w:r>
       <w:r>
-        <w:t xml:space="preserve">, depending on where the schedule of presentations places the presentation on </w:t>
-      </w:r>
-      <w:proofErr w:type="spellStart"/>
-      <w:r>
-        <w:t>GRNsight</w:t>
-      </w:r>
-      <w:proofErr w:type="spellEnd"/>
-      <w:r>
-        <w:t xml:space="preserve">. </w:t>
+        <w:t xml:space="preserve">, depending on where the schedule of presentations places the presentation on GRNsight. </w:t>
       </w:r>
       <w:r>
         <w:t>Exact specifications on this presentation have not yet been released. However, it is likely that this presentation will display the current progress on the software, and detail any progress that is intended to be completed form the date of the presentation to the final product delivery.</w:t>
@@ -344,6 +352,7 @@
     </w:p>
     <w:p/>
     <w:p>
+      <w:commentRangeStart w:id="8"/>
       <w:r>
         <w:t>The final product delivery will take place at noon on May 3</w:t>
       </w:r>
@@ -365,6 +374,13 @@
       <w:r>
         <w:t xml:space="preserve">. </w:t>
       </w:r>
+      <w:commentRangeEnd w:id="8"/>
+      <w:r>
+        <w:rPr>
+          <w:rStyle w:val="CommentReference"/>
+        </w:rPr>
+        <w:commentReference w:id="8"/>
+      </w:r>
     </w:p>
     <w:p/>
     <w:p>
@@ -437,21 +453,9 @@
           <w:numId w:val="1"/>
         </w:numPr>
       </w:pPr>
-      <w:proofErr w:type="spellStart"/>
-      <w:r>
-        <w:t>Macbook</w:t>
-      </w:r>
-      <w:proofErr w:type="spellEnd"/>
-      <w:r>
-        <w:t xml:space="preserve"> Air, </w:t>
-      </w:r>
-      <w:proofErr w:type="spellStart"/>
-      <w:r>
-        <w:t>macOS</w:t>
-      </w:r>
-      <w:proofErr w:type="spellEnd"/>
-      <w:r>
-        <w:t xml:space="preserve"> Sierra v10.12.3, 1.4GHz Intel Core i5 Processor, 4GB 1600 MHz DDR3 RAM.</w:t>
+      <w:r>
+        <w:lastRenderedPageBreak/>
+        <w:t>Macbook Air, macOS Sierra v10.12.3, 1.4GHz Intel Core i5 Processor, 4GB 1600 MHz DDR3 RAM.</w:t>
       </w:r>
     </w:p>
     <w:p/>
@@ -480,13 +484,16 @@
           <w:numId w:val="1"/>
         </w:numPr>
       </w:pPr>
-      <w:proofErr w:type="spellStart"/>
-      <w:r>
-        <w:t>Ubutu</w:t>
-      </w:r>
-      <w:proofErr w:type="spellEnd"/>
-      <w:r>
-        <w:t xml:space="preserve"> 14.04.2 LTS, 7.74 GB RAM</w:t>
+      <w:r>
+        <w:t>Ubu</w:t>
+      </w:r>
+      <w:ins w:id="9" w:author="Dahlquist, Kam D." w:date="2017-03-28T22:18:00Z">
+        <w:r>
+          <w:t>n</w:t>
+        </w:r>
+      </w:ins>
+      <w:r>
+        <w:t>tu 14.04.2 LTS, 7.74 GB RAM</w:t>
       </w:r>
     </w:p>
     <w:p>
@@ -517,15 +524,7 @@
         </w:numPr>
       </w:pPr>
       <w:r>
-        <w:t xml:space="preserve">Operating System: </w:t>
-      </w:r>
-      <w:proofErr w:type="spellStart"/>
-      <w:r>
-        <w:t>macOS</w:t>
-      </w:r>
-      <w:proofErr w:type="spellEnd"/>
-      <w:r>
-        <w:t xml:space="preserve"> Sierra v10.12.3</w:t>
+        <w:t>Operating System: macOS Sierra v10.12.3</w:t>
       </w:r>
     </w:p>
     <w:p>
@@ -585,15 +584,7 @@
         </w:numPr>
       </w:pPr>
       <w:r>
-        <w:t>Language-</w:t>
-      </w:r>
-      <w:proofErr w:type="spellStart"/>
-      <w:r>
-        <w:t>git</w:t>
-      </w:r>
-      <w:proofErr w:type="spellEnd"/>
-      <w:r>
-        <w:t xml:space="preserve"> v0.19.0</w:t>
+        <w:t>Language-git v0.19.0</w:t>
       </w:r>
     </w:p>
     <w:p>
@@ -604,13 +595,8 @@
           <w:numId w:val="1"/>
         </w:numPr>
       </w:pPr>
-      <w:proofErr w:type="spellStart"/>
-      <w:r>
-        <w:t>Git</w:t>
-      </w:r>
-      <w:proofErr w:type="spellEnd"/>
-      <w:r>
-        <w:t>-diff v1.2.0</w:t>
+      <w:r>
+        <w:t>Git-diff v1.2.0</w:t>
       </w:r>
     </w:p>
     <w:p>
@@ -645,13 +631,8 @@
           <w:numId w:val="1"/>
         </w:numPr>
       </w:pPr>
-      <w:proofErr w:type="spellStart"/>
-      <w:r>
-        <w:t>Npm</w:t>
-      </w:r>
-      <w:proofErr w:type="spellEnd"/>
-      <w:r>
-        <w:t xml:space="preserve"> v4.0.5</w:t>
+      <w:r>
+        <w:t>Npm v4.0.5</w:t>
       </w:r>
     </w:p>
     <w:p>
@@ -686,13 +667,8 @@
           <w:numId w:val="1"/>
         </w:numPr>
       </w:pPr>
-      <w:proofErr w:type="spellStart"/>
-      <w:r>
-        <w:t>Cors</w:t>
-      </w:r>
-      <w:proofErr w:type="spellEnd"/>
-      <w:r>
-        <w:t xml:space="preserve"> v2.8.1</w:t>
+      <w:r>
+        <w:t>Cors v2.8.1</w:t>
       </w:r>
     </w:p>
     <w:p>
@@ -703,13 +679,8 @@
           <w:numId w:val="1"/>
         </w:numPr>
       </w:pPr>
-      <w:proofErr w:type="spellStart"/>
-      <w:r>
-        <w:t>Cytoscape</w:t>
-      </w:r>
-      <w:proofErr w:type="spellEnd"/>
-      <w:r>
-        <w:t xml:space="preserve"> v2.7.14</w:t>
+      <w:r>
+        <w:t>Cytoscape v2.7.14</w:t>
       </w:r>
     </w:p>
     <w:p>
@@ -732,13 +703,8 @@
           <w:numId w:val="1"/>
         </w:numPr>
       </w:pPr>
-      <w:proofErr w:type="spellStart"/>
-      <w:r>
-        <w:t>Googleapis</w:t>
-      </w:r>
-      <w:proofErr w:type="spellEnd"/>
-      <w:r>
-        <w:t xml:space="preserve"> v1.1.5</w:t>
+      <w:r>
+        <w:t>Googleapis v1.1.5</w:t>
       </w:r>
     </w:p>
     <w:p>
@@ -773,13 +739,8 @@
           <w:numId w:val="1"/>
         </w:numPr>
       </w:pPr>
-      <w:proofErr w:type="spellStart"/>
-      <w:r>
-        <w:t>Jquery</w:t>
-      </w:r>
-      <w:proofErr w:type="spellEnd"/>
-      <w:r>
-        <w:t>-Extend v2.0.3</w:t>
+      <w:r>
+        <w:t>Jquery-Extend v2.0.3</w:t>
       </w:r>
     </w:p>
     <w:p>
@@ -827,15 +788,7 @@
         </w:numPr>
       </w:pPr>
       <w:r>
-        <w:t>Node-</w:t>
-      </w:r>
-      <w:proofErr w:type="spellStart"/>
-      <w:r>
-        <w:t>xlsx</w:t>
-      </w:r>
-      <w:proofErr w:type="spellEnd"/>
-      <w:r>
-        <w:t xml:space="preserve"> v0.7.2</w:t>
+        <w:t>Node-xlsx v0.7.2</w:t>
       </w:r>
     </w:p>
     <w:p>
@@ -846,13 +799,8 @@
           <w:numId w:val="1"/>
         </w:numPr>
       </w:pPr>
-      <w:proofErr w:type="spellStart"/>
-      <w:r>
-        <w:t>Nodemon</w:t>
-      </w:r>
-      <w:proofErr w:type="spellEnd"/>
-      <w:r>
-        <w:t xml:space="preserve"> v1.11.0</w:t>
+      <w:r>
+        <w:t>Nodemon v1.11.0</w:t>
       </w:r>
     </w:p>
     <w:p>
@@ -863,13 +811,8 @@
           <w:numId w:val="1"/>
         </w:numPr>
       </w:pPr>
-      <w:proofErr w:type="spellStart"/>
-      <w:r>
-        <w:t>Parallelshell</w:t>
-      </w:r>
-      <w:proofErr w:type="spellEnd"/>
-      <w:r>
-        <w:t xml:space="preserve"> v2.0.0</w:t>
+      <w:r>
+        <w:t>Parallelshell v2.0.0</w:t>
       </w:r>
     </w:p>
     <w:p>
@@ -904,13 +847,8 @@
           <w:numId w:val="1"/>
         </w:numPr>
       </w:pPr>
-      <w:proofErr w:type="spellStart"/>
-      <w:r>
-        <w:t>Supertest</w:t>
-      </w:r>
-      <w:proofErr w:type="spellEnd"/>
-      <w:r>
-        <w:t xml:space="preserve"> v3.0.0</w:t>
+      <w:r>
+        <w:t>Supertest v3.0.0</w:t>
       </w:r>
     </w:p>
     <w:p>
@@ -933,13 +871,8 @@
           <w:numId w:val="1"/>
         </w:numPr>
       </w:pPr>
-      <w:proofErr w:type="spellStart"/>
-      <w:r>
-        <w:t>Xmlbuilder</w:t>
-      </w:r>
-      <w:proofErr w:type="spellEnd"/>
-      <w:r>
-        <w:t xml:space="preserve"> v8.2.2</w:t>
+      <w:r>
+        <w:t>Xmlbuilder v8.2.2</w:t>
       </w:r>
     </w:p>
     <w:p>
@@ -999,6 +932,7 @@
         </w:numPr>
       </w:pPr>
       <w:r>
+        <w:lastRenderedPageBreak/>
         <w:t>D3.js v3.4.4</w:t>
       </w:r>
     </w:p>
@@ -1034,15 +968,8 @@
           <w:numId w:val="1"/>
         </w:numPr>
       </w:pPr>
-      <w:proofErr w:type="spellStart"/>
-      <w:proofErr w:type="gramStart"/>
-      <w:r>
-        <w:t>jQuery</w:t>
-      </w:r>
-      <w:proofErr w:type="spellEnd"/>
-      <w:proofErr w:type="gramEnd"/>
-      <w:r>
-        <w:t xml:space="preserve"> v1.11.0</w:t>
+      <w:r>
+        <w:t>jQuery v1.11.0</w:t>
       </w:r>
     </w:p>
     <w:p>
@@ -1061,15 +988,21 @@
     <w:p/>
     <w:p>
       <w:r>
-        <w:t xml:space="preserve">This section contains the information on the organization of the project. Typically this would contain information about each team member, their role, and what tasks they are to complete. Though </w:t>
-      </w:r>
-      <w:proofErr w:type="spellStart"/>
-      <w:r>
-        <w:t>GRNsight</w:t>
-      </w:r>
-      <w:proofErr w:type="spellEnd"/>
-      <w:r>
-        <w:t xml:space="preserve"> is a team project containing six individual members including myself, I am operating mostly alone in the development of this part of the project. </w:t>
+        <w:t xml:space="preserve">This section contains the information on the organization of the project. Typically this would contain information about each team member, their role, and what tasks they are to complete. Though GRNsight is a team project containing </w:t>
+      </w:r>
+      <w:commentRangeStart w:id="10"/>
+      <w:r>
+        <w:t>six individual members including myself</w:t>
+      </w:r>
+      <w:commentRangeEnd w:id="10"/>
+      <w:r>
+        <w:rPr>
+          <w:rStyle w:val="CommentReference"/>
+        </w:rPr>
+        <w:commentReference w:id="10"/>
+      </w:r>
+      <w:r>
+        <w:t xml:space="preserve">, I am operating mostly alone in the development of this part of the project. </w:t>
       </w:r>
     </w:p>
     <w:p/>
@@ -1175,15 +1108,7 @@
         </w:numPr>
       </w:pPr>
       <w:r>
-        <w:t>Allow for the drafting board (</w:t>
-      </w:r>
-      <w:proofErr w:type="spellStart"/>
-      <w:r>
-        <w:t>drawable</w:t>
-      </w:r>
-      <w:proofErr w:type="spellEnd"/>
-      <w:r>
-        <w:t xml:space="preserve"> area) to adapt based on the size of the graph. If a node bumps up against the edge of the drafting board, it expands the size of the drafting board.</w:t>
+        <w:t>Allow for the drafting board (drawable area) to adapt based on the size of the graph. If a node bumps up against the edge of the drafting board, it expands the size of the drafting board.</w:t>
       </w:r>
     </w:p>
     <w:p>
@@ -1207,15 +1132,7 @@
         </w:numPr>
       </w:pPr>
       <w:r>
-        <w:t xml:space="preserve">Enable zooming using </w:t>
-      </w:r>
-      <w:proofErr w:type="spellStart"/>
-      <w:r>
-        <w:t>mousewheel</w:t>
-      </w:r>
-      <w:proofErr w:type="spellEnd"/>
-      <w:r>
-        <w:t xml:space="preserve"> and a slider</w:t>
+        <w:t>Enable zooming using mousewheel and a slider</w:t>
       </w:r>
     </w:p>
     <w:p>
@@ -1227,8 +1144,26 @@
         </w:numPr>
       </w:pPr>
       <w:r>
-        <w:t>Enable scrolling using onscreen arrows and the arrow keys</w:t>
-      </w:r>
+        <w:t>Enable scrolling using onscreen arrows</w:t>
+      </w:r>
+      <w:ins w:id="11" w:author="Dahlquist, Kam D." w:date="2017-03-28T22:20:00Z">
+        <w:r>
+          <w:t>,</w:t>
+        </w:r>
+      </w:ins>
+      <w:del w:id="12" w:author="Dahlquist, Kam D." w:date="2017-03-28T22:20:00Z">
+        <w:r>
+          <w:delText xml:space="preserve"> and</w:delText>
+        </w:r>
+      </w:del>
+      <w:r>
+        <w:t xml:space="preserve"> the arrow keys</w:t>
+      </w:r>
+      <w:ins w:id="13" w:author="Dahlquist, Kam D." w:date="2017-03-28T22:20:00Z">
+        <w:r>
+          <w:t>, and left-click and drag</w:t>
+        </w:r>
+      </w:ins>
     </w:p>
     <w:p/>
     <w:p>
@@ -1276,6 +1211,7 @@
         </w:numPr>
       </w:pPr>
       <w:r>
+        <w:lastRenderedPageBreak/>
         <w:t>Ensure all existing properties operate as intended on new layout</w:t>
       </w:r>
     </w:p>
@@ -1301,15 +1237,30 @@
         </w:numPr>
       </w:pPr>
       <w:r>
-        <w:t xml:space="preserve">Allow for saving the graph data, allowing for re-import at a later time. Graph data will be saved in SIF or </w:t>
-      </w:r>
-      <w:proofErr w:type="spellStart"/>
-      <w:r>
-        <w:t>GraphML</w:t>
-      </w:r>
-      <w:proofErr w:type="spellEnd"/>
-      <w:r>
-        <w:t>.</w:t>
+        <w:t>Allow for saving the graph data, allowing for re-import at a later time. Graph data will be saved in</w:t>
+      </w:r>
+      <w:commentRangeStart w:id="14"/>
+      <w:r>
+        <w:t xml:space="preserve"> </w:t>
+      </w:r>
+      <w:r>
+        <w:rPr>
+          <w:strike/>
+          <w:rPrChange w:id="15" w:author="Dahlquist, Kam D." w:date="2017-03-28T22:22:00Z">
+            <w:rPr/>
+          </w:rPrChange>
+        </w:rPr>
+        <w:t>SIF or</w:t>
+      </w:r>
+      <w:r>
+        <w:t xml:space="preserve"> GraphML.</w:t>
+      </w:r>
+      <w:commentRangeEnd w:id="14"/>
+      <w:r>
+        <w:rPr>
+          <w:rStyle w:val="CommentReference"/>
+        </w:rPr>
+        <w:commentReference w:id="14"/>
       </w:r>
     </w:p>
     <w:p>
@@ -1362,6 +1313,13 @@
       <w:r>
         <w:t>state of the nodes and edges, as well as the current values of the force parameters</w:t>
       </w:r>
+      <w:ins w:id="16" w:author="Dahlquist, Kam D." w:date="2017-03-28T22:22:00Z">
+        <w:r>
+          <w:t>, viewing/hiding weights, size of viewport, size of drafting board</w:t>
+        </w:r>
+      </w:ins>
+      <w:bookmarkStart w:id="17" w:name="_GoBack"/>
+      <w:bookmarkEnd w:id="17"/>
     </w:p>
     <w:p>
       <w:pPr>
@@ -1384,15 +1342,7 @@
     <w:p/>
     <w:p>
       <w:r>
-        <w:t xml:space="preserve">This section provides schedule information for the </w:t>
-      </w:r>
-      <w:proofErr w:type="spellStart"/>
-      <w:r>
-        <w:t>GRNsight</w:t>
-      </w:r>
-      <w:proofErr w:type="spellEnd"/>
-      <w:r>
-        <w:t xml:space="preserve"> project.</w:t>
+        <w:t>This section provides schedule information for the GRNsight project.</w:t>
       </w:r>
     </w:p>
     <w:p/>
@@ -1400,27 +1350,17 @@
       <w:r>
         <w:t xml:space="preserve">4.4.1 </w:t>
       </w:r>
-      <w:proofErr w:type="gramStart"/>
       <w:r>
         <w:t>GANTT</w:t>
       </w:r>
       <w:r>
         <w:t xml:space="preserve"> Chart</w:t>
       </w:r>
-      <w:proofErr w:type="gramEnd"/>
     </w:p>
     <w:p/>
     <w:p>
       <w:r>
-        <w:t xml:space="preserve">As the full </w:t>
-      </w:r>
-      <w:proofErr w:type="gramStart"/>
-      <w:r>
-        <w:t>GANTT</w:t>
-      </w:r>
-      <w:proofErr w:type="gramEnd"/>
-      <w:r>
-        <w:t xml:space="preserve"> chart is too large to fit here, it will be broken into several sections.</w:t>
+        <w:t>As the full GANTT chart is too large to fit here, it will be broken into several sections.</w:t>
       </w:r>
     </w:p>
     <w:p/>
@@ -1435,6 +1375,7 @@
         <w:rPr>
           <w:noProof/>
         </w:rPr>
+        <w:lastRenderedPageBreak/>
         <w:drawing>
           <wp:inline distT="0" distB="0" distL="0" distR="0" wp14:anchorId="2DDA75C0" wp14:editId="634481C4">
             <wp:extent cx="4913376" cy="5943600"/>
@@ -1453,7 +1394,7 @@
                     </pic:cNvPicPr>
                   </pic:nvPicPr>
                   <pic:blipFill rotWithShape="1">
-                    <a:blip r:embed="rId6">
+                    <a:blip r:embed="rId7">
                       <a:extLst>
                         <a:ext uri="{28A0092B-C50C-407E-A947-70E740481C1C}">
                           <a14:useLocalDpi xmlns:a14="http://schemas.microsoft.com/office/drawing/2010/main" val="0"/>
@@ -1477,7 +1418,7 @@
                     </a:ln>
                     <a:extLst>
                       <a:ext uri="{53640926-AAD7-44d8-BBD7-CCE9431645EC}">
-                        <a14:shadowObscured xmlns:a14="http://schemas.microsoft.com/office/drawing/2010/main"/>
+                        <a14:shadowObscured xmlns:a14="http://schemas.microsoft.com/office/drawing/2010/main" xmlns:w="http://schemas.openxmlformats.org/wordprocessingml/2006/main" xmlns:w10="urn:schemas-microsoft-com:office:word" xmlns:v="urn:schemas-microsoft-com:vml" xmlns:o="urn:schemas-microsoft-com:office:office" xmlns:mv="urn:schemas-microsoft-com:mac:vml" xmlns:mo="http://schemas.microsoft.com/office/mac/office/2008/main" xmlns=""/>
                       </a:ext>
                     </a:extLst>
                   </pic:spPr>
@@ -1499,6 +1440,7 @@
         <w:rPr>
           <w:noProof/>
         </w:rPr>
+        <w:lastRenderedPageBreak/>
         <w:drawing>
           <wp:inline distT="0" distB="0" distL="0" distR="0" wp14:anchorId="43BAB46D" wp14:editId="6A6849B1">
             <wp:extent cx="4800600" cy="5373806"/>
@@ -1517,7 +1459,7 @@
                     </pic:cNvPicPr>
                   </pic:nvPicPr>
                   <pic:blipFill rotWithShape="1">
-                    <a:blip r:embed="rId6">
+                    <a:blip r:embed="rId7">
                       <a:extLst>
                         <a:ext uri="{28A0092B-C50C-407E-A947-70E740481C1C}">
                           <a14:useLocalDpi xmlns:a14="http://schemas.microsoft.com/office/drawing/2010/main" val="0"/>
@@ -1541,7 +1483,7 @@
                     </a:ln>
                     <a:extLst>
                       <a:ext uri="{53640926-AAD7-44d8-BBD7-CCE9431645EC}">
-                        <a14:shadowObscured xmlns:a14="http://schemas.microsoft.com/office/drawing/2010/main"/>
+                        <a14:shadowObscured xmlns:a14="http://schemas.microsoft.com/office/drawing/2010/main" xmlns:w="http://schemas.openxmlformats.org/wordprocessingml/2006/main" xmlns:w10="urn:schemas-microsoft-com:office:word" xmlns:v="urn:schemas-microsoft-com:vml" xmlns:o="urn:schemas-microsoft-com:office:office" xmlns:mv="urn:schemas-microsoft-com:mac:vml" xmlns:mo="http://schemas.microsoft.com/office/mac/office/2008/main" xmlns=""/>
                       </a:ext>
                     </a:extLst>
                   </pic:spPr>
@@ -1564,6 +1506,7 @@
         <w:rPr>
           <w:noProof/>
         </w:rPr>
+        <w:lastRenderedPageBreak/>
         <w:drawing>
           <wp:inline distT="0" distB="0" distL="0" distR="0" wp14:anchorId="35289260" wp14:editId="38161D67">
             <wp:extent cx="3886200" cy="6939643"/>
@@ -1582,7 +1525,7 @@
                     </pic:cNvPicPr>
                   </pic:nvPicPr>
                   <pic:blipFill rotWithShape="1">
-                    <a:blip r:embed="rId6">
+                    <a:blip r:embed="rId7">
                       <a:extLst>
                         <a:ext uri="{28A0092B-C50C-407E-A947-70E740481C1C}">
                           <a14:useLocalDpi xmlns:a14="http://schemas.microsoft.com/office/drawing/2010/main" val="0"/>
@@ -1606,7 +1549,7 @@
                     </a:ln>
                     <a:extLst>
                       <a:ext uri="{53640926-AAD7-44d8-BBD7-CCE9431645EC}">
-                        <a14:shadowObscured xmlns:a14="http://schemas.microsoft.com/office/drawing/2010/main"/>
+                        <a14:shadowObscured xmlns:a14="http://schemas.microsoft.com/office/drawing/2010/main" xmlns:w="http://schemas.openxmlformats.org/wordprocessingml/2006/main" xmlns:w10="urn:schemas-microsoft-com:office:word" xmlns:v="urn:schemas-microsoft-com:vml" xmlns:o="urn:schemas-microsoft-com:office:office" xmlns:mv="urn:schemas-microsoft-com:mac:vml" xmlns:mo="http://schemas.microsoft.com/office/mac/office/2008/main" xmlns=""/>
                       </a:ext>
                     </a:extLst>
                   </pic:spPr>
@@ -1629,6 +1572,7 @@
         <w:rPr>
           <w:noProof/>
         </w:rPr>
+        <w:lastRenderedPageBreak/>
         <w:drawing>
           <wp:inline distT="0" distB="0" distL="0" distR="0" wp14:anchorId="6935493D" wp14:editId="02A07B2B">
             <wp:extent cx="4914900" cy="4261474"/>
@@ -1647,7 +1591,7 @@
                     </pic:cNvPicPr>
                   </pic:nvPicPr>
                   <pic:blipFill rotWithShape="1">
-                    <a:blip r:embed="rId6">
+                    <a:blip r:embed="rId7">
                       <a:extLst>
                         <a:ext uri="{28A0092B-C50C-407E-A947-70E740481C1C}">
                           <a14:useLocalDpi xmlns:a14="http://schemas.microsoft.com/office/drawing/2010/main" val="0"/>
@@ -1671,7 +1615,7 @@
                     </a:ln>
                     <a:extLst>
                       <a:ext uri="{53640926-AAD7-44d8-BBD7-CCE9431645EC}">
-                        <a14:shadowObscured xmlns:a14="http://schemas.microsoft.com/office/drawing/2010/main"/>
+                        <a14:shadowObscured xmlns:a14="http://schemas.microsoft.com/office/drawing/2010/main" xmlns:w="http://schemas.openxmlformats.org/wordprocessingml/2006/main" xmlns:w10="urn:schemas-microsoft-com:office:word" xmlns:v="urn:schemas-microsoft-com:vml" xmlns:o="urn:schemas-microsoft-com:office:office" xmlns:mv="urn:schemas-microsoft-com:mac:vml" xmlns:mo="http://schemas.microsoft.com/office/mac/office/2008/main" xmlns=""/>
                       </a:ext>
                     </a:extLst>
                   </pic:spPr>
@@ -1773,13 +1717,8 @@
             <w:pPr>
               <w:cnfStyle w:val="000000100000" w:firstRow="0" w:lastRow="0" w:firstColumn="0" w:lastColumn="0" w:oddVBand="0" w:evenVBand="0" w:oddHBand="1" w:evenHBand="0" w:firstRowFirstColumn="0" w:firstRowLastColumn="0" w:lastRowFirstColumn="0" w:lastRowLastColumn="0"/>
             </w:pPr>
-            <w:proofErr w:type="spellStart"/>
-            <w:r>
-              <w:t>Macbook</w:t>
-            </w:r>
-            <w:proofErr w:type="spellEnd"/>
-            <w:r>
-              <w:t xml:space="preserve"> Air</w:t>
+            <w:r>
+              <w:t>Macbook Air</w:t>
             </w:r>
           </w:p>
           <w:p>
@@ -1807,15 +1746,8 @@
             <w:pPr>
               <w:cnfStyle w:val="000000100000" w:firstRow="0" w:lastRow="0" w:firstColumn="0" w:lastColumn="0" w:oddVBand="0" w:evenVBand="0" w:oddHBand="1" w:evenHBand="0" w:firstRowFirstColumn="0" w:firstRowLastColumn="0" w:lastRowFirstColumn="0" w:lastRowLastColumn="0"/>
             </w:pPr>
-            <w:proofErr w:type="spellStart"/>
-            <w:proofErr w:type="gramStart"/>
-            <w:r>
-              <w:t>macOS</w:t>
-            </w:r>
-            <w:proofErr w:type="spellEnd"/>
-            <w:proofErr w:type="gramEnd"/>
-            <w:r>
-              <w:t xml:space="preserve"> Sierra </w:t>
+            <w:r>
+              <w:t xml:space="preserve">macOS Sierra </w:t>
             </w:r>
           </w:p>
           <w:p>
@@ -1838,13 +1770,9 @@
             <w:pPr>
               <w:cnfStyle w:val="000000100000" w:firstRow="0" w:lastRow="0" w:firstColumn="0" w:lastColumn="0" w:oddVBand="0" w:evenVBand="0" w:oddHBand="1" w:evenHBand="0" w:firstRowFirstColumn="0" w:firstRowLastColumn="0" w:lastRowFirstColumn="0" w:lastRowLastColumn="0"/>
             </w:pPr>
-            <w:proofErr w:type="spellStart"/>
-            <w:proofErr w:type="gramStart"/>
             <w:r>
               <w:t>jQuery</w:t>
             </w:r>
-            <w:proofErr w:type="spellEnd"/>
-            <w:proofErr w:type="gramEnd"/>
           </w:p>
           <w:p>
             <w:pPr>
@@ -1900,13 +1828,8 @@
             <w:pPr>
               <w:cnfStyle w:val="000000000000" w:firstRow="0" w:lastRow="0" w:firstColumn="0" w:lastColumn="0" w:oddVBand="0" w:evenVBand="0" w:oddHBand="0" w:evenHBand="0" w:firstRowFirstColumn="0" w:firstRowLastColumn="0" w:lastRowFirstColumn="0" w:lastRowLastColumn="0"/>
             </w:pPr>
-            <w:proofErr w:type="spellStart"/>
-            <w:r>
-              <w:t>Macbook</w:t>
-            </w:r>
-            <w:proofErr w:type="spellEnd"/>
-            <w:r>
-              <w:t xml:space="preserve"> Air</w:t>
+            <w:r>
+              <w:t>Macbook Air</w:t>
             </w:r>
           </w:p>
           <w:p>
@@ -1934,15 +1857,8 @@
             <w:pPr>
               <w:cnfStyle w:val="000000000000" w:firstRow="0" w:lastRow="0" w:firstColumn="0" w:lastColumn="0" w:oddVBand="0" w:evenVBand="0" w:oddHBand="0" w:evenHBand="0" w:firstRowFirstColumn="0" w:firstRowLastColumn="0" w:lastRowFirstColumn="0" w:lastRowLastColumn="0"/>
             </w:pPr>
-            <w:proofErr w:type="spellStart"/>
-            <w:proofErr w:type="gramStart"/>
-            <w:r>
-              <w:t>macOS</w:t>
-            </w:r>
-            <w:proofErr w:type="spellEnd"/>
-            <w:proofErr w:type="gramEnd"/>
-            <w:r>
-              <w:t xml:space="preserve"> Sierra</w:t>
+            <w:r>
+              <w:t>macOS Sierra</w:t>
             </w:r>
           </w:p>
           <w:p>
@@ -1965,11 +1881,9 @@
             <w:pPr>
               <w:cnfStyle w:val="000000000000" w:firstRow="0" w:lastRow="0" w:firstColumn="0" w:lastColumn="0" w:oddVBand="0" w:evenVBand="0" w:oddHBand="0" w:evenHBand="0" w:firstRowFirstColumn="0" w:firstRowLastColumn="0" w:lastRowFirstColumn="0" w:lastRowLastColumn="0"/>
             </w:pPr>
-            <w:proofErr w:type="spellStart"/>
             <w:r>
               <w:t>Npm</w:t>
             </w:r>
-            <w:proofErr w:type="spellEnd"/>
           </w:p>
           <w:p>
             <w:pPr>
@@ -2016,7 +1930,14 @@
               <w:rPr>
                 <w:b w:val="0"/>
               </w:rPr>
-              <w:t>Selection of Hard or Adaptive Viewport</w:t>
+              <w:t xml:space="preserve">Selection of Hard or </w:t>
+            </w:r>
+            <w:r>
+              <w:rPr>
+                <w:b w:val="0"/>
+              </w:rPr>
+              <w:lastRenderedPageBreak/>
+              <w:t>Adaptive Viewport</w:t>
             </w:r>
           </w:p>
         </w:tc>
@@ -2028,20 +1949,17 @@
             <w:pPr>
               <w:cnfStyle w:val="000000100000" w:firstRow="0" w:lastRow="0" w:firstColumn="0" w:lastColumn="0" w:oddVBand="0" w:evenVBand="0" w:oddHBand="1" w:evenHBand="0" w:firstRowFirstColumn="0" w:firstRowLastColumn="0" w:lastRowFirstColumn="0" w:lastRowLastColumn="0"/>
             </w:pPr>
-            <w:proofErr w:type="spellStart"/>
-            <w:r>
-              <w:t>Macbook</w:t>
-            </w:r>
-            <w:proofErr w:type="spellEnd"/>
-            <w:r>
-              <w:t xml:space="preserve"> Air</w:t>
-            </w:r>
-          </w:p>
-          <w:p>
-            <w:pPr>
-              <w:cnfStyle w:val="000000100000" w:firstRow="0" w:lastRow="0" w:firstColumn="0" w:lastColumn="0" w:oddVBand="0" w:evenVBand="0" w:oddHBand="1" w:evenHBand="0" w:firstRowFirstColumn="0" w:firstRowLastColumn="0" w:lastRowFirstColumn="0" w:lastRowLastColumn="0"/>
-            </w:pPr>
-            <w:r>
+            <w:r>
+              <w:lastRenderedPageBreak/>
+              <w:t>Macbook Air</w:t>
+            </w:r>
+          </w:p>
+          <w:p>
+            <w:pPr>
+              <w:cnfStyle w:val="000000100000" w:firstRow="0" w:lastRow="0" w:firstColumn="0" w:lastColumn="0" w:oddVBand="0" w:evenVBand="0" w:oddHBand="1" w:evenHBand="0" w:firstRowFirstColumn="0" w:firstRowLastColumn="0" w:lastRowFirstColumn="0" w:lastRowLastColumn="0"/>
+            </w:pPr>
+            <w:r>
+              <w:lastRenderedPageBreak/>
               <w:t>AWS Server</w:t>
             </w:r>
           </w:p>
@@ -2055,6 +1973,7 @@
               <w:cnfStyle w:val="000000100000" w:firstRow="0" w:lastRow="0" w:firstColumn="0" w:lastColumn="0" w:oddVBand="0" w:evenVBand="0" w:oddHBand="1" w:evenHBand="0" w:firstRowFirstColumn="0" w:firstRowLastColumn="0" w:lastRowFirstColumn="0" w:lastRowLastColumn="0"/>
             </w:pPr>
             <w:r>
+              <w:lastRenderedPageBreak/>
               <w:t>Atom</w:t>
             </w:r>
           </w:p>
@@ -2062,15 +1981,9 @@
             <w:pPr>
               <w:cnfStyle w:val="000000100000" w:firstRow="0" w:lastRow="0" w:firstColumn="0" w:lastColumn="0" w:oddVBand="0" w:evenVBand="0" w:oddHBand="1" w:evenHBand="0" w:firstRowFirstColumn="0" w:firstRowLastColumn="0" w:lastRowFirstColumn="0" w:lastRowLastColumn="0"/>
             </w:pPr>
-            <w:proofErr w:type="spellStart"/>
-            <w:proofErr w:type="gramStart"/>
-            <w:r>
-              <w:t>macOS</w:t>
-            </w:r>
-            <w:proofErr w:type="spellEnd"/>
-            <w:proofErr w:type="gramEnd"/>
-            <w:r>
-              <w:t xml:space="preserve"> Sierra</w:t>
+            <w:r>
+              <w:lastRenderedPageBreak/>
+              <w:t>macOS Sierra</w:t>
             </w:r>
           </w:p>
           <w:p>
@@ -2085,13 +1998,8 @@
             <w:pPr>
               <w:cnfStyle w:val="000000100000" w:firstRow="0" w:lastRow="0" w:firstColumn="0" w:lastColumn="0" w:oddVBand="0" w:evenVBand="0" w:oddHBand="1" w:evenHBand="0" w:firstRowFirstColumn="0" w:firstRowLastColumn="0" w:lastRowFirstColumn="0" w:lastRowLastColumn="0"/>
             </w:pPr>
-            <w:proofErr w:type="spellStart"/>
-            <w:r>
-              <w:t>Npm</w:t>
-            </w:r>
-            <w:proofErr w:type="spellEnd"/>
-            <w:r>
-              <w:t xml:space="preserve"> </w:t>
+            <w:r>
+              <w:t xml:space="preserve">Npm </w:t>
             </w:r>
           </w:p>
           <w:p>
@@ -2122,13 +2030,9 @@
             <w:pPr>
               <w:cnfStyle w:val="000000100000" w:firstRow="0" w:lastRow="0" w:firstColumn="0" w:lastColumn="0" w:oddVBand="0" w:evenVBand="0" w:oddHBand="1" w:evenHBand="0" w:firstRowFirstColumn="0" w:firstRowLastColumn="0" w:lastRowFirstColumn="0" w:lastRowLastColumn="0"/>
             </w:pPr>
-            <w:proofErr w:type="spellStart"/>
-            <w:proofErr w:type="gramStart"/>
             <w:r>
               <w:t>jQuery</w:t>
             </w:r>
-            <w:proofErr w:type="spellEnd"/>
-            <w:proofErr w:type="gramEnd"/>
           </w:p>
         </w:tc>
       </w:tr>
@@ -2148,6 +2052,7 @@
               <w:rPr>
                 <w:b w:val="0"/>
               </w:rPr>
+              <w:lastRenderedPageBreak/>
               <w:t>Adaptive Viewport Algorithm</w:t>
             </w:r>
           </w:p>
@@ -2160,13 +2065,8 @@
             <w:pPr>
               <w:cnfStyle w:val="000000000000" w:firstRow="0" w:lastRow="0" w:firstColumn="0" w:lastColumn="0" w:oddVBand="0" w:evenVBand="0" w:oddHBand="0" w:evenHBand="0" w:firstRowFirstColumn="0" w:firstRowLastColumn="0" w:lastRowFirstColumn="0" w:lastRowLastColumn="0"/>
             </w:pPr>
-            <w:proofErr w:type="spellStart"/>
-            <w:r>
-              <w:t>Macbook</w:t>
-            </w:r>
-            <w:proofErr w:type="spellEnd"/>
-            <w:r>
-              <w:t xml:space="preserve"> Air</w:t>
+            <w:r>
+              <w:t>Macbook Air</w:t>
             </w:r>
           </w:p>
           <w:p>
@@ -2194,15 +2094,8 @@
             <w:pPr>
               <w:cnfStyle w:val="000000000000" w:firstRow="0" w:lastRow="0" w:firstColumn="0" w:lastColumn="0" w:oddVBand="0" w:evenVBand="0" w:oddHBand="0" w:evenHBand="0" w:firstRowFirstColumn="0" w:firstRowLastColumn="0" w:lastRowFirstColumn="0" w:lastRowLastColumn="0"/>
             </w:pPr>
-            <w:proofErr w:type="spellStart"/>
-            <w:proofErr w:type="gramStart"/>
-            <w:r>
-              <w:t>macOS</w:t>
-            </w:r>
-            <w:proofErr w:type="spellEnd"/>
-            <w:proofErr w:type="gramEnd"/>
-            <w:r>
-              <w:t xml:space="preserve"> Sierra</w:t>
+            <w:r>
+              <w:t>macOS Sierra</w:t>
             </w:r>
           </w:p>
           <w:p>
@@ -2217,11 +2110,9 @@
             <w:pPr>
               <w:cnfStyle w:val="000000000000" w:firstRow="0" w:lastRow="0" w:firstColumn="0" w:lastColumn="0" w:oddVBand="0" w:evenVBand="0" w:oddHBand="0" w:evenHBand="0" w:firstRowFirstColumn="0" w:firstRowLastColumn="0" w:lastRowFirstColumn="0" w:lastRowLastColumn="0"/>
             </w:pPr>
-            <w:proofErr w:type="spellStart"/>
             <w:r>
               <w:t>Npm</w:t>
             </w:r>
-            <w:proofErr w:type="spellEnd"/>
           </w:p>
           <w:p>
             <w:pPr>
@@ -2235,13 +2126,9 @@
             <w:pPr>
               <w:cnfStyle w:val="000000000000" w:firstRow="0" w:lastRow="0" w:firstColumn="0" w:lastColumn="0" w:oddVBand="0" w:evenVBand="0" w:oddHBand="0" w:evenHBand="0" w:firstRowFirstColumn="0" w:firstRowLastColumn="0" w:lastRowFirstColumn="0" w:lastRowLastColumn="0"/>
             </w:pPr>
-            <w:proofErr w:type="spellStart"/>
-            <w:proofErr w:type="gramStart"/>
             <w:r>
               <w:t>jQuery</w:t>
             </w:r>
-            <w:proofErr w:type="spellEnd"/>
-            <w:proofErr w:type="gramEnd"/>
           </w:p>
         </w:tc>
       </w:tr>
@@ -2276,13 +2163,8 @@
             <w:pPr>
               <w:cnfStyle w:val="000000100000" w:firstRow="0" w:lastRow="0" w:firstColumn="0" w:lastColumn="0" w:oddVBand="0" w:evenVBand="0" w:oddHBand="1" w:evenHBand="0" w:firstRowFirstColumn="0" w:firstRowLastColumn="0" w:lastRowFirstColumn="0" w:lastRowLastColumn="0"/>
             </w:pPr>
-            <w:proofErr w:type="spellStart"/>
-            <w:r>
-              <w:t>Macbook</w:t>
-            </w:r>
-            <w:proofErr w:type="spellEnd"/>
-            <w:r>
-              <w:t xml:space="preserve"> Air</w:t>
+            <w:r>
+              <w:t>Macbook Air</w:t>
             </w:r>
           </w:p>
           <w:p>
@@ -2310,15 +2192,8 @@
             <w:pPr>
               <w:cnfStyle w:val="000000100000" w:firstRow="0" w:lastRow="0" w:firstColumn="0" w:lastColumn="0" w:oddVBand="0" w:evenVBand="0" w:oddHBand="1" w:evenHBand="0" w:firstRowFirstColumn="0" w:firstRowLastColumn="0" w:lastRowFirstColumn="0" w:lastRowLastColumn="0"/>
             </w:pPr>
-            <w:proofErr w:type="spellStart"/>
-            <w:proofErr w:type="gramStart"/>
-            <w:r>
-              <w:t>macOS</w:t>
-            </w:r>
-            <w:proofErr w:type="spellEnd"/>
-            <w:proofErr w:type="gramEnd"/>
-            <w:r>
-              <w:t xml:space="preserve"> Sierra</w:t>
+            <w:r>
+              <w:t>macOS Sierra</w:t>
             </w:r>
           </w:p>
           <w:p>
@@ -2333,11 +2208,9 @@
             <w:pPr>
               <w:cnfStyle w:val="000000100000" w:firstRow="0" w:lastRow="0" w:firstColumn="0" w:lastColumn="0" w:oddVBand="0" w:evenVBand="0" w:oddHBand="1" w:evenHBand="0" w:firstRowFirstColumn="0" w:firstRowLastColumn="0" w:lastRowFirstColumn="0" w:lastRowLastColumn="0"/>
             </w:pPr>
-            <w:proofErr w:type="spellStart"/>
             <w:r>
               <w:t>Npm</w:t>
             </w:r>
-            <w:proofErr w:type="spellEnd"/>
           </w:p>
           <w:p>
             <w:pPr>
@@ -2351,13 +2224,9 @@
             <w:pPr>
               <w:cnfStyle w:val="000000100000" w:firstRow="0" w:lastRow="0" w:firstColumn="0" w:lastColumn="0" w:oddVBand="0" w:evenVBand="0" w:oddHBand="1" w:evenHBand="0" w:firstRowFirstColumn="0" w:firstRowLastColumn="0" w:lastRowFirstColumn="0" w:lastRowLastColumn="0"/>
             </w:pPr>
-            <w:proofErr w:type="spellStart"/>
-            <w:proofErr w:type="gramStart"/>
             <w:r>
               <w:t>jQuery</w:t>
             </w:r>
-            <w:proofErr w:type="spellEnd"/>
-            <w:proofErr w:type="gramEnd"/>
           </w:p>
         </w:tc>
       </w:tr>
@@ -2389,13 +2258,8 @@
             <w:pPr>
               <w:cnfStyle w:val="000000000000" w:firstRow="0" w:lastRow="0" w:firstColumn="0" w:lastColumn="0" w:oddVBand="0" w:evenVBand="0" w:oddHBand="0" w:evenHBand="0" w:firstRowFirstColumn="0" w:firstRowLastColumn="0" w:lastRowFirstColumn="0" w:lastRowLastColumn="0"/>
             </w:pPr>
-            <w:proofErr w:type="spellStart"/>
-            <w:r>
-              <w:t>Macbook</w:t>
-            </w:r>
-            <w:proofErr w:type="spellEnd"/>
-            <w:r>
-              <w:t xml:space="preserve"> Air</w:t>
+            <w:r>
+              <w:t>Macbook Air</w:t>
             </w:r>
           </w:p>
           <w:p>
@@ -2415,25 +2279,16 @@
             <w:pPr>
               <w:cnfStyle w:val="000000000000" w:firstRow="0" w:lastRow="0" w:firstColumn="0" w:lastColumn="0" w:oddVBand="0" w:evenVBand="0" w:oddHBand="0" w:evenHBand="0" w:firstRowFirstColumn="0" w:firstRowLastColumn="0" w:lastRowFirstColumn="0" w:lastRowLastColumn="0"/>
             </w:pPr>
-            <w:proofErr w:type="spellStart"/>
             <w:r>
               <w:t>Aom</w:t>
             </w:r>
-            <w:proofErr w:type="spellEnd"/>
           </w:p>
           <w:p>
             <w:pPr>
               <w:cnfStyle w:val="000000000000" w:firstRow="0" w:lastRow="0" w:firstColumn="0" w:lastColumn="0" w:oddVBand="0" w:evenVBand="0" w:oddHBand="0" w:evenHBand="0" w:firstRowFirstColumn="0" w:firstRowLastColumn="0" w:lastRowFirstColumn="0" w:lastRowLastColumn="0"/>
             </w:pPr>
-            <w:proofErr w:type="spellStart"/>
-            <w:proofErr w:type="gramStart"/>
-            <w:r>
-              <w:t>macOS</w:t>
-            </w:r>
-            <w:proofErr w:type="spellEnd"/>
-            <w:proofErr w:type="gramEnd"/>
-            <w:r>
-              <w:t xml:space="preserve"> Sierra</w:t>
+            <w:r>
+              <w:t>macOS Sierra</w:t>
             </w:r>
           </w:p>
           <w:p>
@@ -2448,11 +2303,9 @@
             <w:pPr>
               <w:cnfStyle w:val="000000000000" w:firstRow="0" w:lastRow="0" w:firstColumn="0" w:lastColumn="0" w:oddVBand="0" w:evenVBand="0" w:oddHBand="0" w:evenHBand="0" w:firstRowFirstColumn="0" w:firstRowLastColumn="0" w:lastRowFirstColumn="0" w:lastRowLastColumn="0"/>
             </w:pPr>
-            <w:proofErr w:type="spellStart"/>
             <w:r>
               <w:t>Npm</w:t>
             </w:r>
-            <w:proofErr w:type="spellEnd"/>
           </w:p>
           <w:p>
             <w:pPr>
@@ -2503,13 +2356,8 @@
             <w:pPr>
               <w:cnfStyle w:val="000000100000" w:firstRow="0" w:lastRow="0" w:firstColumn="0" w:lastColumn="0" w:oddVBand="0" w:evenVBand="0" w:oddHBand="1" w:evenHBand="0" w:firstRowFirstColumn="0" w:firstRowLastColumn="0" w:lastRowFirstColumn="0" w:lastRowLastColumn="0"/>
             </w:pPr>
-            <w:proofErr w:type="spellStart"/>
-            <w:r>
-              <w:t>Macbook</w:t>
-            </w:r>
-            <w:proofErr w:type="spellEnd"/>
-            <w:r>
-              <w:t xml:space="preserve"> Air</w:t>
+            <w:r>
+              <w:t>Macbook Air</w:t>
             </w:r>
           </w:p>
           <w:p>
@@ -2530,28 +2378,15 @@
               <w:cnfStyle w:val="000000100000" w:firstRow="0" w:lastRow="0" w:firstColumn="0" w:lastColumn="0" w:oddVBand="0" w:evenVBand="0" w:oddHBand="1" w:evenHBand="0" w:firstRowFirstColumn="0" w:firstRowLastColumn="0" w:lastRowFirstColumn="0" w:lastRowLastColumn="0"/>
             </w:pPr>
             <w:r>
-              <w:t>A</w:t>
-            </w:r>
-            <w:r>
-              <w:t>t</w:t>
-            </w:r>
-            <w:r>
-              <w:t>om</w:t>
-            </w:r>
-          </w:p>
-          <w:p>
-            <w:pPr>
-              <w:cnfStyle w:val="000000100000" w:firstRow="0" w:lastRow="0" w:firstColumn="0" w:lastColumn="0" w:oddVBand="0" w:evenVBand="0" w:oddHBand="1" w:evenHBand="0" w:firstRowFirstColumn="0" w:firstRowLastColumn="0" w:lastRowFirstColumn="0" w:lastRowLastColumn="0"/>
-            </w:pPr>
-            <w:proofErr w:type="spellStart"/>
-            <w:proofErr w:type="gramStart"/>
-            <w:r>
-              <w:t>macOS</w:t>
-            </w:r>
-            <w:proofErr w:type="spellEnd"/>
-            <w:proofErr w:type="gramEnd"/>
-            <w:r>
-              <w:t xml:space="preserve"> Sierra</w:t>
+              <w:t>Atom</w:t>
+            </w:r>
+          </w:p>
+          <w:p>
+            <w:pPr>
+              <w:cnfStyle w:val="000000100000" w:firstRow="0" w:lastRow="0" w:firstColumn="0" w:lastColumn="0" w:oddVBand="0" w:evenVBand="0" w:oddHBand="1" w:evenHBand="0" w:firstRowFirstColumn="0" w:firstRowLastColumn="0" w:lastRowFirstColumn="0" w:lastRowLastColumn="0"/>
+            </w:pPr>
+            <w:r>
+              <w:t>macOS Sierra</w:t>
             </w:r>
           </w:p>
           <w:p>
@@ -2566,11 +2401,9 @@
             <w:pPr>
               <w:cnfStyle w:val="000000100000" w:firstRow="0" w:lastRow="0" w:firstColumn="0" w:lastColumn="0" w:oddVBand="0" w:evenVBand="0" w:oddHBand="1" w:evenHBand="0" w:firstRowFirstColumn="0" w:firstRowLastColumn="0" w:lastRowFirstColumn="0" w:lastRowLastColumn="0"/>
             </w:pPr>
-            <w:proofErr w:type="spellStart"/>
             <w:r>
               <w:t>Npm</w:t>
             </w:r>
-            <w:proofErr w:type="spellEnd"/>
           </w:p>
           <w:p>
             <w:pPr>
@@ -2618,13 +2451,8 @@
             <w:pPr>
               <w:cnfStyle w:val="000000000000" w:firstRow="0" w:lastRow="0" w:firstColumn="0" w:lastColumn="0" w:oddVBand="0" w:evenVBand="0" w:oddHBand="0" w:evenHBand="0" w:firstRowFirstColumn="0" w:firstRowLastColumn="0" w:lastRowFirstColumn="0" w:lastRowLastColumn="0"/>
             </w:pPr>
-            <w:proofErr w:type="spellStart"/>
-            <w:r>
-              <w:t>Macbook</w:t>
-            </w:r>
-            <w:proofErr w:type="spellEnd"/>
-            <w:r>
-              <w:t xml:space="preserve"> Air</w:t>
+            <w:r>
+              <w:t>Macbook Air</w:t>
             </w:r>
           </w:p>
           <w:p>
@@ -2652,15 +2480,8 @@
             <w:pPr>
               <w:cnfStyle w:val="000000000000" w:firstRow="0" w:lastRow="0" w:firstColumn="0" w:lastColumn="0" w:oddVBand="0" w:evenVBand="0" w:oddHBand="0" w:evenHBand="0" w:firstRowFirstColumn="0" w:firstRowLastColumn="0" w:lastRowFirstColumn="0" w:lastRowLastColumn="0"/>
             </w:pPr>
-            <w:proofErr w:type="spellStart"/>
-            <w:proofErr w:type="gramStart"/>
-            <w:r>
-              <w:t>macOS</w:t>
-            </w:r>
-            <w:proofErr w:type="spellEnd"/>
-            <w:proofErr w:type="gramEnd"/>
-            <w:r>
-              <w:t xml:space="preserve"> Sierra</w:t>
+            <w:r>
+              <w:t>macOS Sierra</w:t>
             </w:r>
           </w:p>
           <w:p>
@@ -2675,11 +2496,9 @@
             <w:pPr>
               <w:cnfStyle w:val="000000000000" w:firstRow="0" w:lastRow="0" w:firstColumn="0" w:lastColumn="0" w:oddVBand="0" w:evenVBand="0" w:oddHBand="0" w:evenHBand="0" w:firstRowFirstColumn="0" w:firstRowLastColumn="0" w:lastRowFirstColumn="0" w:lastRowLastColumn="0"/>
             </w:pPr>
-            <w:proofErr w:type="spellStart"/>
             <w:r>
               <w:t>Npm</w:t>
             </w:r>
-            <w:proofErr w:type="spellEnd"/>
           </w:p>
           <w:p>
             <w:pPr>
@@ -2730,13 +2549,8 @@
             <w:pPr>
               <w:cnfStyle w:val="000000100000" w:firstRow="0" w:lastRow="0" w:firstColumn="0" w:lastColumn="0" w:oddVBand="0" w:evenVBand="0" w:oddHBand="1" w:evenHBand="0" w:firstRowFirstColumn="0" w:firstRowLastColumn="0" w:lastRowFirstColumn="0" w:lastRowLastColumn="0"/>
             </w:pPr>
-            <w:proofErr w:type="spellStart"/>
-            <w:r>
-              <w:t>Macbook</w:t>
-            </w:r>
-            <w:proofErr w:type="spellEnd"/>
-            <w:r>
-              <w:t xml:space="preserve"> Air</w:t>
+            <w:r>
+              <w:t>Macbook Air</w:t>
             </w:r>
           </w:p>
           <w:p>
@@ -2764,15 +2578,8 @@
             <w:pPr>
               <w:cnfStyle w:val="000000100000" w:firstRow="0" w:lastRow="0" w:firstColumn="0" w:lastColumn="0" w:oddVBand="0" w:evenVBand="0" w:oddHBand="1" w:evenHBand="0" w:firstRowFirstColumn="0" w:firstRowLastColumn="0" w:lastRowFirstColumn="0" w:lastRowLastColumn="0"/>
             </w:pPr>
-            <w:proofErr w:type="spellStart"/>
-            <w:proofErr w:type="gramStart"/>
-            <w:r>
-              <w:t>macOS</w:t>
-            </w:r>
-            <w:proofErr w:type="spellEnd"/>
-            <w:proofErr w:type="gramEnd"/>
-            <w:r>
-              <w:t xml:space="preserve"> Sierra</w:t>
+            <w:r>
+              <w:t>macOS Sierra</w:t>
             </w:r>
           </w:p>
           <w:p>
@@ -2787,11 +2594,9 @@
             <w:pPr>
               <w:cnfStyle w:val="000000100000" w:firstRow="0" w:lastRow="0" w:firstColumn="0" w:lastColumn="0" w:oddVBand="0" w:evenVBand="0" w:oddHBand="1" w:evenHBand="0" w:firstRowFirstColumn="0" w:firstRowLastColumn="0" w:lastRowFirstColumn="0" w:lastRowLastColumn="0"/>
             </w:pPr>
-            <w:proofErr w:type="spellStart"/>
             <w:r>
               <w:t>Npm</w:t>
             </w:r>
-            <w:proofErr w:type="spellEnd"/>
           </w:p>
           <w:p>
             <w:pPr>
@@ -2827,16 +2632,9 @@
               <w:rPr>
                 <w:b w:val="0"/>
               </w:rPr>
-              <w:t>Saving Graph Data in SIF/</w:t>
-            </w:r>
-            <w:proofErr w:type="spellStart"/>
-            <w:r>
-              <w:rPr>
-                <w:b w:val="0"/>
-              </w:rPr>
-              <w:t>GraphML</w:t>
-            </w:r>
-            <w:proofErr w:type="spellEnd"/>
+              <w:lastRenderedPageBreak/>
+              <w:t>Saving Graph Data in SIF/GraphML</w:t>
+            </w:r>
           </w:p>
         </w:tc>
         <w:tc>
@@ -2847,13 +2645,8 @@
             <w:pPr>
               <w:cnfStyle w:val="000000000000" w:firstRow="0" w:lastRow="0" w:firstColumn="0" w:lastColumn="0" w:oddVBand="0" w:evenVBand="0" w:oddHBand="0" w:evenHBand="0" w:firstRowFirstColumn="0" w:firstRowLastColumn="0" w:lastRowFirstColumn="0" w:lastRowLastColumn="0"/>
             </w:pPr>
-            <w:proofErr w:type="spellStart"/>
-            <w:r>
-              <w:t>Macbook</w:t>
-            </w:r>
-            <w:proofErr w:type="spellEnd"/>
-            <w:r>
-              <w:t xml:space="preserve"> Air</w:t>
+            <w:r>
+              <w:t>Macbook Air</w:t>
             </w:r>
           </w:p>
           <w:p>
@@ -2881,15 +2674,8 @@
             <w:pPr>
               <w:cnfStyle w:val="000000000000" w:firstRow="0" w:lastRow="0" w:firstColumn="0" w:lastColumn="0" w:oddVBand="0" w:evenVBand="0" w:oddHBand="0" w:evenHBand="0" w:firstRowFirstColumn="0" w:firstRowLastColumn="0" w:lastRowFirstColumn="0" w:lastRowLastColumn="0"/>
             </w:pPr>
-            <w:proofErr w:type="spellStart"/>
-            <w:proofErr w:type="gramStart"/>
-            <w:r>
-              <w:t>macOS</w:t>
-            </w:r>
-            <w:proofErr w:type="spellEnd"/>
-            <w:proofErr w:type="gramEnd"/>
-            <w:r>
-              <w:t xml:space="preserve"> Sierra</w:t>
+            <w:r>
+              <w:t>macOS Sierra</w:t>
             </w:r>
           </w:p>
           <w:p>
@@ -2904,23 +2690,17 @@
             <w:pPr>
               <w:cnfStyle w:val="000000000000" w:firstRow="0" w:lastRow="0" w:firstColumn="0" w:lastColumn="0" w:oddVBand="0" w:evenVBand="0" w:oddHBand="0" w:evenHBand="0" w:firstRowFirstColumn="0" w:firstRowLastColumn="0" w:lastRowFirstColumn="0" w:lastRowLastColumn="0"/>
             </w:pPr>
-            <w:proofErr w:type="spellStart"/>
             <w:r>
               <w:t>Npm</w:t>
             </w:r>
-            <w:proofErr w:type="spellEnd"/>
           </w:p>
           <w:p>
             <w:pPr>
               <w:cnfStyle w:val="000000000000" w:firstRow="0" w:lastRow="0" w:firstColumn="0" w:lastColumn="0" w:oddVBand="0" w:evenVBand="0" w:oddHBand="0" w:evenHBand="0" w:firstRowFirstColumn="0" w:firstRowLastColumn="0" w:lastRowFirstColumn="0" w:lastRowLastColumn="0"/>
             </w:pPr>
-            <w:proofErr w:type="spellStart"/>
-            <w:proofErr w:type="gramStart"/>
             <w:r>
               <w:t>jQuery</w:t>
             </w:r>
-            <w:proofErr w:type="spellEnd"/>
-            <w:proofErr w:type="gramEnd"/>
           </w:p>
           <w:p>
             <w:pPr>
@@ -2963,13 +2743,8 @@
             <w:pPr>
               <w:cnfStyle w:val="000000100000" w:firstRow="0" w:lastRow="0" w:firstColumn="0" w:lastColumn="0" w:oddVBand="0" w:evenVBand="0" w:oddHBand="1" w:evenHBand="0" w:firstRowFirstColumn="0" w:firstRowLastColumn="0" w:lastRowFirstColumn="0" w:lastRowLastColumn="0"/>
             </w:pPr>
-            <w:proofErr w:type="spellStart"/>
-            <w:r>
-              <w:t>Macbook</w:t>
-            </w:r>
-            <w:proofErr w:type="spellEnd"/>
-            <w:r>
-              <w:t xml:space="preserve"> Air</w:t>
+            <w:r>
+              <w:t>Macbook Air</w:t>
             </w:r>
           </w:p>
           <w:p>
@@ -2997,15 +2772,8 @@
             <w:pPr>
               <w:cnfStyle w:val="000000100000" w:firstRow="0" w:lastRow="0" w:firstColumn="0" w:lastColumn="0" w:oddVBand="0" w:evenVBand="0" w:oddHBand="1" w:evenHBand="0" w:firstRowFirstColumn="0" w:firstRowLastColumn="0" w:lastRowFirstColumn="0" w:lastRowLastColumn="0"/>
             </w:pPr>
-            <w:proofErr w:type="spellStart"/>
-            <w:proofErr w:type="gramStart"/>
-            <w:r>
-              <w:t>macOS</w:t>
-            </w:r>
-            <w:proofErr w:type="spellEnd"/>
-            <w:proofErr w:type="gramEnd"/>
-            <w:r>
-              <w:t xml:space="preserve"> Sierra</w:t>
+            <w:r>
+              <w:t>macOS Sierra</w:t>
             </w:r>
           </w:p>
           <w:p>
@@ -3020,23 +2788,17 @@
             <w:pPr>
               <w:cnfStyle w:val="000000100000" w:firstRow="0" w:lastRow="0" w:firstColumn="0" w:lastColumn="0" w:oddVBand="0" w:evenVBand="0" w:oddHBand="1" w:evenHBand="0" w:firstRowFirstColumn="0" w:firstRowLastColumn="0" w:lastRowFirstColumn="0" w:lastRowLastColumn="0"/>
             </w:pPr>
-            <w:proofErr w:type="spellStart"/>
             <w:r>
               <w:t>Npm</w:t>
             </w:r>
-            <w:proofErr w:type="spellEnd"/>
-          </w:p>
-          <w:p>
-            <w:pPr>
-              <w:cnfStyle w:val="000000100000" w:firstRow="0" w:lastRow="0" w:firstColumn="0" w:lastColumn="0" w:oddVBand="0" w:evenVBand="0" w:oddHBand="1" w:evenHBand="0" w:firstRowFirstColumn="0" w:firstRowLastColumn="0" w:lastRowFirstColumn="0" w:lastRowLastColumn="0"/>
-            </w:pPr>
-            <w:proofErr w:type="spellStart"/>
-            <w:proofErr w:type="gramStart"/>
+          </w:p>
+          <w:p>
+            <w:pPr>
+              <w:cnfStyle w:val="000000100000" w:firstRow="0" w:lastRow="0" w:firstColumn="0" w:lastColumn="0" w:oddVBand="0" w:evenVBand="0" w:oddHBand="1" w:evenHBand="0" w:firstRowFirstColumn="0" w:firstRowLastColumn="0" w:lastRowFirstColumn="0" w:lastRowLastColumn="0"/>
+            </w:pPr>
             <w:r>
               <w:t>jQuery</w:t>
             </w:r>
-            <w:proofErr w:type="spellEnd"/>
-            <w:proofErr w:type="gramEnd"/>
           </w:p>
           <w:p>
             <w:pPr>
@@ -3092,13 +2854,8 @@
             <w:pPr>
               <w:cnfStyle w:val="000000000000" w:firstRow="0" w:lastRow="0" w:firstColumn="0" w:lastColumn="0" w:oddVBand="0" w:evenVBand="0" w:oddHBand="0" w:evenHBand="0" w:firstRowFirstColumn="0" w:firstRowLastColumn="0" w:lastRowFirstColumn="0" w:lastRowLastColumn="0"/>
             </w:pPr>
-            <w:proofErr w:type="spellStart"/>
-            <w:r>
-              <w:t>Macbook</w:t>
-            </w:r>
-            <w:proofErr w:type="spellEnd"/>
-            <w:r>
-              <w:t xml:space="preserve"> Air</w:t>
+            <w:r>
+              <w:t>Macbook Air</w:t>
             </w:r>
           </w:p>
           <w:p>
@@ -3126,15 +2883,8 @@
             <w:pPr>
               <w:cnfStyle w:val="000000000000" w:firstRow="0" w:lastRow="0" w:firstColumn="0" w:lastColumn="0" w:oddVBand="0" w:evenVBand="0" w:oddHBand="0" w:evenHBand="0" w:firstRowFirstColumn="0" w:firstRowLastColumn="0" w:lastRowFirstColumn="0" w:lastRowLastColumn="0"/>
             </w:pPr>
-            <w:proofErr w:type="spellStart"/>
-            <w:proofErr w:type="gramStart"/>
-            <w:r>
-              <w:t>macOS</w:t>
-            </w:r>
-            <w:proofErr w:type="spellEnd"/>
-            <w:proofErr w:type="gramEnd"/>
-            <w:r>
-              <w:t xml:space="preserve"> Sierra</w:t>
+            <w:r>
+              <w:t>macOS Sierra</w:t>
             </w:r>
           </w:p>
           <w:p>
@@ -3149,23 +2899,17 @@
             <w:pPr>
               <w:cnfStyle w:val="000000000000" w:firstRow="0" w:lastRow="0" w:firstColumn="0" w:lastColumn="0" w:oddVBand="0" w:evenVBand="0" w:oddHBand="0" w:evenHBand="0" w:firstRowFirstColumn="0" w:firstRowLastColumn="0" w:lastRowFirstColumn="0" w:lastRowLastColumn="0"/>
             </w:pPr>
-            <w:proofErr w:type="spellStart"/>
             <w:r>
               <w:t>Npm</w:t>
             </w:r>
-            <w:proofErr w:type="spellEnd"/>
           </w:p>
           <w:p>
             <w:pPr>
               <w:cnfStyle w:val="000000000000" w:firstRow="0" w:lastRow="0" w:firstColumn="0" w:lastColumn="0" w:oddVBand="0" w:evenVBand="0" w:oddHBand="0" w:evenHBand="0" w:firstRowFirstColumn="0" w:firstRowLastColumn="0" w:lastRowFirstColumn="0" w:lastRowLastColumn="0"/>
             </w:pPr>
-            <w:proofErr w:type="spellStart"/>
-            <w:proofErr w:type="gramStart"/>
             <w:r>
               <w:t>jQuery</w:t>
             </w:r>
-            <w:proofErr w:type="spellEnd"/>
-            <w:proofErr w:type="gramEnd"/>
           </w:p>
           <w:p>
             <w:pPr>
@@ -3224,13 +2968,8 @@
             <w:pPr>
               <w:cnfStyle w:val="000000100000" w:firstRow="0" w:lastRow="0" w:firstColumn="0" w:lastColumn="0" w:oddVBand="0" w:evenVBand="0" w:oddHBand="1" w:evenHBand="0" w:firstRowFirstColumn="0" w:firstRowLastColumn="0" w:lastRowFirstColumn="0" w:lastRowLastColumn="0"/>
             </w:pPr>
-            <w:proofErr w:type="spellStart"/>
-            <w:r>
-              <w:t>Macbook</w:t>
-            </w:r>
-            <w:proofErr w:type="spellEnd"/>
-            <w:r>
-              <w:t xml:space="preserve"> Air</w:t>
+            <w:r>
+              <w:t>Macbook Air</w:t>
             </w:r>
           </w:p>
           <w:p>
@@ -3258,15 +2997,8 @@
             <w:pPr>
               <w:cnfStyle w:val="000000100000" w:firstRow="0" w:lastRow="0" w:firstColumn="0" w:lastColumn="0" w:oddVBand="0" w:evenVBand="0" w:oddHBand="1" w:evenHBand="0" w:firstRowFirstColumn="0" w:firstRowLastColumn="0" w:lastRowFirstColumn="0" w:lastRowLastColumn="0"/>
             </w:pPr>
-            <w:proofErr w:type="spellStart"/>
-            <w:proofErr w:type="gramStart"/>
-            <w:r>
-              <w:t>macOS</w:t>
-            </w:r>
-            <w:proofErr w:type="spellEnd"/>
-            <w:proofErr w:type="gramEnd"/>
-            <w:r>
-              <w:t xml:space="preserve"> Sierra</w:t>
+            <w:r>
+              <w:t>macOS Sierra</w:t>
             </w:r>
           </w:p>
           <w:p>
@@ -3281,23 +3013,17 @@
             <w:pPr>
               <w:cnfStyle w:val="000000100000" w:firstRow="0" w:lastRow="0" w:firstColumn="0" w:lastColumn="0" w:oddVBand="0" w:evenVBand="0" w:oddHBand="1" w:evenHBand="0" w:firstRowFirstColumn="0" w:firstRowLastColumn="0" w:lastRowFirstColumn="0" w:lastRowLastColumn="0"/>
             </w:pPr>
-            <w:proofErr w:type="spellStart"/>
             <w:r>
               <w:t>Npm</w:t>
             </w:r>
-            <w:proofErr w:type="spellEnd"/>
-          </w:p>
-          <w:p>
-            <w:pPr>
-              <w:cnfStyle w:val="000000100000" w:firstRow="0" w:lastRow="0" w:firstColumn="0" w:lastColumn="0" w:oddVBand="0" w:evenVBand="0" w:oddHBand="1" w:evenHBand="0" w:firstRowFirstColumn="0" w:firstRowLastColumn="0" w:lastRowFirstColumn="0" w:lastRowLastColumn="0"/>
-            </w:pPr>
-            <w:proofErr w:type="spellStart"/>
-            <w:proofErr w:type="gramStart"/>
+          </w:p>
+          <w:p>
+            <w:pPr>
+              <w:cnfStyle w:val="000000100000" w:firstRow="0" w:lastRow="0" w:firstColumn="0" w:lastColumn="0" w:oddVBand="0" w:evenVBand="0" w:oddHBand="1" w:evenHBand="0" w:firstRowFirstColumn="0" w:firstRowLastColumn="0" w:lastRowFirstColumn="0" w:lastRowLastColumn="0"/>
+            </w:pPr>
             <w:r>
               <w:t>jQuery</w:t>
             </w:r>
-            <w:proofErr w:type="spellEnd"/>
-            <w:proofErr w:type="gramEnd"/>
           </w:p>
           <w:p>
             <w:pPr>
@@ -3322,8 +3048,6 @@
             <w:r>
               <w:t>Stylus</w:t>
             </w:r>
-            <w:bookmarkStart w:id="0" w:name="_GoBack"/>
-            <w:bookmarkEnd w:id="0"/>
           </w:p>
         </w:tc>
       </w:tr>
@@ -3339,9 +3063,155 @@
 </w:document>
 </file>
 
+<file path=word/comments.xml><?xml version="1.0" encoding="utf-8"?>
+<w:comments xmlns:wpc="http://schemas.microsoft.com/office/word/2010/wordprocessingCanvas" xmlns:mc="http://schemas.openxmlformats.org/markup-compatibility/2006" xmlns:o="urn:schemas-microsoft-com:office:office" xmlns:r="http://schemas.openxmlformats.org/officeDocument/2006/relationships" xmlns:m="http://schemas.openxmlformats.org/officeDocument/2006/math" xmlns:v="urn:schemas-microsoft-com:vml" xmlns:wp14="http://schemas.microsoft.com/office/word/2010/wordprocessingDrawing" xmlns:wp="http://schemas.openxmlformats.org/drawingml/2006/wordprocessingDrawing" xmlns:w10="urn:schemas-microsoft-com:office:word" xmlns:w="http://schemas.openxmlformats.org/wordprocessingml/2006/main" xmlns:w14="http://schemas.microsoft.com/office/word/2010/wordml" xmlns:w15="http://schemas.microsoft.com/office/word/2012/wordml" xmlns:wpg="http://schemas.microsoft.com/office/word/2010/wordprocessingGroup" xmlns:wpi="http://schemas.microsoft.com/office/word/2010/wordprocessingInk" xmlns:wne="http://schemas.microsoft.com/office/word/2006/wordml" xmlns:wps="http://schemas.microsoft.com/office/word/2010/wordprocessingShape" mc:Ignorable="w14 w15 wp14">
+  <w:comment w:id="0" w:author="Dahlquist, Kam D." w:date="2017-03-28T22:14:00Z" w:initials="DKD">
+    <w:p>
+      <w:pPr>
+        <w:pStyle w:val="CommentText"/>
+      </w:pPr>
+      <w:r>
+        <w:rPr>
+          <w:rStyle w:val="CommentReference"/>
+        </w:rPr>
+        <w:annotationRef/>
+      </w:r>
+      <w:r>
+        <w:t>What does this stand for?</w:t>
+      </w:r>
+    </w:p>
+  </w:comment>
+  <w:comment w:id="4" w:author="Dahlquist, Kam D." w:date="2017-03-28T22:16:00Z" w:initials="DKD">
+    <w:p>
+      <w:pPr>
+        <w:pStyle w:val="CommentText"/>
+      </w:pPr>
+      <w:r>
+        <w:rPr>
+          <w:rStyle w:val="CommentReference"/>
+        </w:rPr>
+        <w:annotationRef/>
+      </w:r>
+      <w:r>
+        <w:t>Is this the resubmitted version?</w:t>
+      </w:r>
+    </w:p>
+  </w:comment>
+  <w:comment w:id="5" w:author="Dahlquist, Kam D." w:date="2017-03-28T22:16:00Z" w:initials="DKD">
+    <w:p>
+      <w:pPr>
+        <w:pStyle w:val="CommentText"/>
+      </w:pPr>
+      <w:r>
+        <w:rPr>
+          <w:rStyle w:val="CommentReference"/>
+        </w:rPr>
+        <w:annotationRef/>
+      </w:r>
+      <w:r>
+        <w:t>So, what day is your presentation?</w:t>
+      </w:r>
+    </w:p>
+  </w:comment>
+  <w:comment w:id="6" w:author="Dahlquist, Kam D." w:date="2017-03-28T22:16:00Z" w:initials="DKD">
+    <w:p>
+      <w:pPr>
+        <w:pStyle w:val="CommentText"/>
+      </w:pPr>
+      <w:r>
+        <w:rPr>
+          <w:rStyle w:val="CommentReference"/>
+        </w:rPr>
+        <w:annotationRef/>
+      </w:r>
+      <w:r>
+        <w:t>Presumably, this means to BJ, not me?</w:t>
+      </w:r>
+    </w:p>
+  </w:comment>
+  <w:comment w:id="7" w:author="Dahlquist, Kam D." w:date="2017-03-28T22:17:00Z" w:initials="DKD">
+    <w:p>
+      <w:pPr>
+        <w:pStyle w:val="CommentText"/>
+      </w:pPr>
+      <w:r>
+        <w:rPr>
+          <w:rStyle w:val="CommentReference"/>
+        </w:rPr>
+        <w:annotationRef/>
+      </w:r>
+      <w:r>
+        <w:t>Is this the resubmit or original document?</w:t>
+      </w:r>
+    </w:p>
+  </w:comment>
+  <w:comment w:id="8" w:author="Dahlquist, Kam D." w:date="2017-03-28T22:18:00Z" w:initials="DKD">
+    <w:p>
+      <w:pPr>
+        <w:pStyle w:val="CommentText"/>
+      </w:pPr>
+      <w:r>
+        <w:rPr>
+          <w:rStyle w:val="CommentReference"/>
+        </w:rPr>
+        <w:annotationRef/>
+      </w:r>
+      <w:r>
+        <w:t>I thought your talk was on May 5?</w:t>
+      </w:r>
+    </w:p>
+  </w:comment>
+  <w:comment w:id="10" w:author="Dahlquist, Kam D." w:date="2017-03-28T22:19:00Z" w:initials="DKD">
+    <w:p>
+      <w:pPr>
+        <w:pStyle w:val="CommentText"/>
+      </w:pPr>
+      <w:r>
+        <w:rPr>
+          <w:rStyle w:val="CommentReference"/>
+        </w:rPr>
+        <w:annotationRef/>
+      </w:r>
+      <w:r>
+        <w:t>Actually 8, including me and Dondi</w:t>
+      </w:r>
+    </w:p>
+  </w:comment>
+  <w:comment w:id="14" w:author="Dahlquist, Kam D." w:date="2017-03-28T22:22:00Z" w:initials="DKD">
+    <w:p>
+      <w:pPr>
+        <w:pStyle w:val="CommentText"/>
+      </w:pPr>
+      <w:r>
+        <w:rPr>
+          <w:rStyle w:val="CommentReference"/>
+        </w:rPr>
+        <w:annotationRef/>
+      </w:r>
+      <w:r>
+        <w:t>SIF won’t be able to store the required information, only GraphML can</w:t>
+      </w:r>
+    </w:p>
+  </w:comment>
+</w:comments>
+</file>
+
+<file path=word/commentsExtended.xml><?xml version="1.0" encoding="utf-8"?>
+<w15:commentsEx xmlns:wpc="http://schemas.microsoft.com/office/word/2010/wordprocessingCanvas" xmlns:mc="http://schemas.openxmlformats.org/markup-compatibility/2006" xmlns:o="urn:schemas-microsoft-com:office:office" xmlns:r="http://schemas.openxmlformats.org/officeDocument/2006/relationships" xmlns:m="http://schemas.openxmlformats.org/officeDocument/2006/math" xmlns:v="urn:schemas-microsoft-com:vml" xmlns:wp14="http://schemas.microsoft.com/office/word/2010/wordprocessingDrawing" xmlns:wp="http://schemas.openxmlformats.org/drawingml/2006/wordprocessingDrawing" xmlns:w10="urn:schemas-microsoft-com:office:word" xmlns:w="http://schemas.openxmlformats.org/wordprocessingml/2006/main" xmlns:w14="http://schemas.microsoft.com/office/word/2010/wordml" xmlns:w15="http://schemas.microsoft.com/office/word/2012/wordml" xmlns:wpg="http://schemas.microsoft.com/office/word/2010/wordprocessingGroup" xmlns:wpi="http://schemas.microsoft.com/office/word/2010/wordprocessingInk" xmlns:wne="http://schemas.microsoft.com/office/word/2006/wordml" xmlns:wps="http://schemas.microsoft.com/office/word/2010/wordprocessingShape" mc:Ignorable="w14 w15 wp14">
+  <w15:commentEx w15:paraId="7399D30F" w15:done="0"/>
+  <w15:commentEx w15:paraId="47A06B26" w15:done="0"/>
+  <w15:commentEx w15:paraId="6AF31F4C" w15:done="0"/>
+  <w15:commentEx w15:paraId="0116C5F3" w15:done="0"/>
+  <w15:commentEx w15:paraId="05E640FD" w15:done="0"/>
+  <w15:commentEx w15:paraId="61725748" w15:done="0"/>
+  <w15:commentEx w15:paraId="097DFF2D" w15:done="0"/>
+  <w15:commentEx w15:paraId="194B74A4" w15:done="0"/>
+</w15:commentsEx>
+</file>
+
 <file path=word/numbering.xml><?xml version="1.0" encoding="utf-8"?>
-<w:numbering xmlns:wpc="http://schemas.microsoft.com/office/word/2010/wordprocessingCanvas" xmlns:mo="http://schemas.microsoft.com/office/mac/office/2008/main" xmlns:mc="http://schemas.openxmlformats.org/markup-compatibility/2006" xmlns:mv="urn:schemas-microsoft-com:mac:vml" xmlns:o="urn:schemas-microsoft-com:office:office" xmlns:r="http://schemas.openxmlformats.org/officeDocument/2006/relationships" xmlns:m="http://schemas.openxmlformats.org/officeDocument/2006/math" xmlns:v="urn:schemas-microsoft-com:vml" xmlns:wp14="http://schemas.microsoft.com/office/word/2010/wordprocessingDrawing" xmlns:wp="http://schemas.openxmlformats.org/drawingml/2006/wordprocessingDrawing" xmlns:w10="urn:schemas-microsoft-com:office:word" xmlns:w="http://schemas.openxmlformats.org/wordprocessingml/2006/main" xmlns:w14="http://schemas.microsoft.com/office/word/2010/wordml" xmlns:wpg="http://schemas.microsoft.com/office/word/2010/wordprocessingGroup" xmlns:wpi="http://schemas.microsoft.com/office/word/2010/wordprocessingInk" xmlns:wne="http://schemas.microsoft.com/office/word/2006/wordml" xmlns:wps="http://schemas.microsoft.com/office/word/2010/wordprocessingShape" mc:Ignorable="w14 wp14">
-  <w:abstractNum w:abstractNumId="0">
+<w:numbering xmlns:wpc="http://schemas.microsoft.com/office/word/2010/wordprocessingCanvas" xmlns:mc="http://schemas.openxmlformats.org/markup-compatibility/2006" xmlns:o="urn:schemas-microsoft-com:office:office" xmlns:r="http://schemas.openxmlformats.org/officeDocument/2006/relationships" xmlns:m="http://schemas.openxmlformats.org/officeDocument/2006/math" xmlns:v="urn:schemas-microsoft-com:vml" xmlns:wp14="http://schemas.microsoft.com/office/word/2010/wordprocessingDrawing" xmlns:wp="http://schemas.openxmlformats.org/drawingml/2006/wordprocessingDrawing" xmlns:w10="urn:schemas-microsoft-com:office:word" xmlns:w="http://schemas.openxmlformats.org/wordprocessingml/2006/main" xmlns:w14="http://schemas.microsoft.com/office/word/2010/wordml" xmlns:w15="http://schemas.microsoft.com/office/word/2012/wordml" xmlns:wpg="http://schemas.microsoft.com/office/word/2010/wordprocessingGroup" xmlns:wpi="http://schemas.microsoft.com/office/word/2010/wordprocessingInk" xmlns:wne="http://schemas.microsoft.com/office/word/2006/wordml" xmlns:wps="http://schemas.microsoft.com/office/word/2010/wordprocessingShape" mc:Ignorable="w14 w15 wp14">
+  <w:abstractNum w:abstractNumId="0" w15:restartNumberingAfterBreak="0">
     <w:nsid w:val="1AE447FB"/>
     <w:multiLevelType w:val="hybridMultilevel"/>
     <w:tmpl w:val="645EE762"/>
@@ -3454,7 +3324,7 @@
       </w:rPr>
     </w:lvl>
   </w:abstractNum>
-  <w:abstractNum w:abstractNumId="1">
+  <w:abstractNum w:abstractNumId="1" w15:restartNumberingAfterBreak="0">
     <w:nsid w:val="30CE02E5"/>
     <w:multiLevelType w:val="hybridMultilevel"/>
     <w:tmpl w:val="81DEA50C"/>
@@ -3543,7 +3413,7 @@
       </w:pPr>
     </w:lvl>
   </w:abstractNum>
-  <w:abstractNum w:abstractNumId="2">
+  <w:abstractNum w:abstractNumId="2" w15:restartNumberingAfterBreak="0">
     <w:nsid w:val="424B7386"/>
     <w:multiLevelType w:val="hybridMultilevel"/>
     <w:tmpl w:val="BCDE0DFC"/>
@@ -3632,7 +3502,7 @@
       </w:pPr>
     </w:lvl>
   </w:abstractNum>
-  <w:abstractNum w:abstractNumId="3">
+  <w:abstractNum w:abstractNumId="3" w15:restartNumberingAfterBreak="0">
     <w:nsid w:val="689912B6"/>
     <w:multiLevelType w:val="hybridMultilevel"/>
     <w:tmpl w:val="003E97F6"/>
@@ -3721,7 +3591,7 @@
       </w:pPr>
     </w:lvl>
   </w:abstractNum>
-  <w:abstractNum w:abstractNumId="4">
+  <w:abstractNum w:abstractNumId="4" w15:restartNumberingAfterBreak="0">
     <w:nsid w:val="7A991D27"/>
     <w:multiLevelType w:val="hybridMultilevel"/>
     <w:tmpl w:val="066A6A9A"/>
@@ -3828,8 +3698,16 @@
 </w:numbering>
 </file>
 
+<file path=word/people.xml><?xml version="1.0" encoding="utf-8"?>
+<w15:people xmlns:wpc="http://schemas.microsoft.com/office/word/2010/wordprocessingCanvas" xmlns:mc="http://schemas.openxmlformats.org/markup-compatibility/2006" xmlns:o="urn:schemas-microsoft-com:office:office" xmlns:r="http://schemas.openxmlformats.org/officeDocument/2006/relationships" xmlns:m="http://schemas.openxmlformats.org/officeDocument/2006/math" xmlns:v="urn:schemas-microsoft-com:vml" xmlns:wp14="http://schemas.microsoft.com/office/word/2010/wordprocessingDrawing" xmlns:wp="http://schemas.openxmlformats.org/drawingml/2006/wordprocessingDrawing" xmlns:w10="urn:schemas-microsoft-com:office:word" xmlns:w="http://schemas.openxmlformats.org/wordprocessingml/2006/main" xmlns:w14="http://schemas.microsoft.com/office/word/2010/wordml" xmlns:w15="http://schemas.microsoft.com/office/word/2012/wordml" xmlns:wpg="http://schemas.microsoft.com/office/word/2010/wordprocessingGroup" xmlns:wpi="http://schemas.microsoft.com/office/word/2010/wordprocessingInk" xmlns:wne="http://schemas.microsoft.com/office/word/2006/wordml" xmlns:wps="http://schemas.microsoft.com/office/word/2010/wordprocessingShape" mc:Ignorable="w14 w15 wp14">
+  <w15:person w15:author="Dahlquist, Kam D.">
+    <w15:presenceInfo w15:providerId="AD" w15:userId="S-1-5-21-1055028217-423440430-311576647-17419"/>
+  </w15:person>
+</w15:people>
+</file>
+
 <file path=word/styles.xml><?xml version="1.0" encoding="utf-8"?>
-<w:styles xmlns:mc="http://schemas.openxmlformats.org/markup-compatibility/2006" xmlns:r="http://schemas.openxmlformats.org/officeDocument/2006/relationships" xmlns:w="http://schemas.openxmlformats.org/wordprocessingml/2006/main" xmlns:w14="http://schemas.microsoft.com/office/word/2010/wordml" mc:Ignorable="w14">
+<w:styles xmlns:mc="http://schemas.openxmlformats.org/markup-compatibility/2006" xmlns:r="http://schemas.openxmlformats.org/officeDocument/2006/relationships" xmlns:w="http://schemas.openxmlformats.org/wordprocessingml/2006/main" xmlns:w14="http://schemas.microsoft.com/office/word/2010/wordml" xmlns:w15="http://schemas.microsoft.com/office/word/2012/wordml" mc:Ignorable="w14 w15">
   <w:docDefaults>
     <w:rPrDefault>
       <w:rPr>
@@ -3841,144 +3719,369 @@
     </w:rPrDefault>
     <w:pPrDefault/>
   </w:docDefaults>
-  <w:latentStyles w:defLockedState="0" w:defUIPriority="99" w:defSemiHidden="1" w:defUnhideWhenUsed="1" w:defQFormat="0" w:count="276">
-    <w:lsdException w:name="Normal" w:semiHidden="0" w:uiPriority="0" w:unhideWhenUsed="0" w:qFormat="1"/>
-    <w:lsdException w:name="heading 1" w:semiHidden="0" w:uiPriority="9" w:unhideWhenUsed="0" w:qFormat="1"/>
-    <w:lsdException w:name="heading 2" w:uiPriority="9" w:qFormat="1"/>
-    <w:lsdException w:name="heading 3" w:uiPriority="9" w:qFormat="1"/>
-    <w:lsdException w:name="heading 4" w:uiPriority="9" w:qFormat="1"/>
-    <w:lsdException w:name="heading 5" w:uiPriority="9" w:qFormat="1"/>
-    <w:lsdException w:name="heading 6" w:uiPriority="9" w:qFormat="1"/>
-    <w:lsdException w:name="heading 7" w:uiPriority="9" w:qFormat="1"/>
-    <w:lsdException w:name="heading 8" w:uiPriority="9" w:qFormat="1"/>
-    <w:lsdException w:name="heading 9" w:uiPriority="9" w:qFormat="1"/>
-    <w:lsdException w:name="toc 1" w:uiPriority="39"/>
-    <w:lsdException w:name="toc 2" w:uiPriority="39"/>
-    <w:lsdException w:name="toc 3" w:uiPriority="39"/>
-    <w:lsdException w:name="toc 4" w:uiPriority="39"/>
-    <w:lsdException w:name="toc 5" w:uiPriority="39"/>
-    <w:lsdException w:name="toc 6" w:uiPriority="39"/>
-    <w:lsdException w:name="toc 7" w:uiPriority="39"/>
-    <w:lsdException w:name="toc 8" w:uiPriority="39"/>
-    <w:lsdException w:name="toc 9" w:uiPriority="39"/>
-    <w:lsdException w:name="caption" w:uiPriority="35" w:qFormat="1"/>
-    <w:lsdException w:name="Title" w:semiHidden="0" w:uiPriority="10" w:unhideWhenUsed="0" w:qFormat="1"/>
-    <w:lsdException w:name="Default Paragraph Font" w:uiPriority="1"/>
-    <w:lsdException w:name="Subtitle" w:semiHidden="0" w:uiPriority="11" w:unhideWhenUsed="0" w:qFormat="1"/>
-    <w:lsdException w:name="Strong" w:semiHidden="0" w:uiPriority="22" w:unhideWhenUsed="0" w:qFormat="1"/>
-    <w:lsdException w:name="Emphasis" w:semiHidden="0" w:uiPriority="20" w:unhideWhenUsed="0" w:qFormat="1"/>
-    <w:lsdException w:name="Table Grid" w:semiHidden="0" w:uiPriority="59" w:unhideWhenUsed="0"/>
-    <w:lsdException w:name="Placeholder Text" w:unhideWhenUsed="0"/>
-    <w:lsdException w:name="No Spacing" w:semiHidden="0" w:uiPriority="1" w:unhideWhenUsed="0" w:qFormat="1"/>
-    <w:lsdException w:name="Light Shading" w:semiHidden="0" w:uiPriority="60" w:unhideWhenUsed="0"/>
-    <w:lsdException w:name="Light List" w:semiHidden="0" w:uiPriority="61" w:unhideWhenUsed="0"/>
-    <w:lsdException w:name="Light Grid" w:semiHidden="0" w:uiPriority="62" w:unhideWhenUsed="0"/>
-    <w:lsdException w:name="Medium Shading 1" w:semiHidden="0" w:uiPriority="63" w:unhideWhenUsed="0"/>
-    <w:lsdException w:name="Medium Shading 2" w:semiHidden="0" w:uiPriority="64" w:unhideWhenUsed="0"/>
-    <w:lsdException w:name="Medium List 1" w:semiHidden="0" w:uiPriority="65" w:unhideWhenUsed="0"/>
-    <w:lsdException w:name="Medium List 2" w:semiHidden="0" w:uiPriority="66" w:unhideWhenUsed="0"/>
-    <w:lsdException w:name="Medium Grid 1" w:semiHidden="0" w:uiPriority="67" w:unhideWhenUsed="0"/>
-    <w:lsdException w:name="Medium Grid 2" w:semiHidden="0" w:uiPriority="68" w:unhideWhenUsed="0"/>
-    <w:lsdException w:name="Medium Grid 3" w:semiHidden="0" w:uiPriority="69" w:unhideWhenUsed="0"/>
-    <w:lsdException w:name="Dark List" w:semiHidden="0" w:uiPriority="70" w:unhideWhenUsed="0"/>
-    <w:lsdException w:name="Colorful Shading" w:semiHidden="0" w:uiPriority="71" w:unhideWhenUsed="0"/>
-    <w:lsdException w:name="Colorful List" w:semiHidden="0" w:uiPriority="72" w:unhideWhenUsed="0"/>
-    <w:lsdException w:name="Colorful Grid" w:semiHidden="0" w:uiPriority="73" w:unhideWhenUsed="0"/>
-    <w:lsdException w:name="Light Shading Accent 1" w:semiHidden="0" w:uiPriority="60" w:unhideWhenUsed="0"/>
-    <w:lsdException w:name="Light List Accent 1" w:semiHidden="0" w:uiPriority="61" w:unhideWhenUsed="0"/>
-    <w:lsdException w:name="Light Grid Accent 1" w:semiHidden="0" w:uiPriority="62" w:unhideWhenUsed="0"/>
-    <w:lsdException w:name="Medium Shading 1 Accent 1" w:semiHidden="0" w:uiPriority="63" w:unhideWhenUsed="0"/>
-    <w:lsdException w:name="Medium Shading 2 Accent 1" w:semiHidden="0" w:uiPriority="64" w:unhideWhenUsed="0"/>
-    <w:lsdException w:name="Medium List 1 Accent 1" w:semiHidden="0" w:uiPriority="65" w:unhideWhenUsed="0"/>
-    <w:lsdException w:name="Revision" w:unhideWhenUsed="0"/>
-    <w:lsdException w:name="List Paragraph" w:semiHidden="0" w:uiPriority="34" w:unhideWhenUsed="0" w:qFormat="1"/>
-    <w:lsdException w:name="Quote" w:semiHidden="0" w:uiPriority="29" w:unhideWhenUsed="0" w:qFormat="1"/>
-    <w:lsdException w:name="Intense Quote" w:semiHidden="0" w:uiPriority="30" w:unhideWhenUsed="0" w:qFormat="1"/>
-    <w:lsdException w:name="Medium List 2 Accent 1" w:semiHidden="0" w:uiPriority="66" w:unhideWhenUsed="0"/>
-    <w:lsdException w:name="Medium Grid 1 Accent 1" w:semiHidden="0" w:uiPriority="67" w:unhideWhenUsed="0"/>
-    <w:lsdException w:name="Medium Grid 2 Accent 1" w:semiHidden="0" w:uiPriority="68" w:unhideWhenUsed="0"/>
-    <w:lsdException w:name="Medium Grid 3 Accent 1" w:semiHidden="0" w:uiPriority="69" w:unhideWhenUsed="0"/>
-    <w:lsdException w:name="Dark List Accent 1" w:semiHidden="0" w:uiPriority="70" w:unhideWhenUsed="0"/>
-    <w:lsdException w:name="Colorful Shading Accent 1" w:semiHidden="0" w:uiPriority="71" w:unhideWhenUsed="0"/>
-    <w:lsdException w:name="Colorful List Accent 1" w:semiHidden="0" w:uiPriority="72" w:unhideWhenUsed="0"/>
-    <w:lsdException w:name="Colorful Grid Accent 1" w:semiHidden="0" w:uiPriority="73" w:unhideWhenUsed="0"/>
-    <w:lsdException w:name="Light Shading Accent 2" w:semiHidden="0" w:uiPriority="60" w:unhideWhenUsed="0"/>
-    <w:lsdException w:name="Light List Accent 2" w:semiHidden="0" w:uiPriority="61" w:unhideWhenUsed="0"/>
-    <w:lsdException w:name="Light Grid Accent 2" w:semiHidden="0" w:uiPriority="62" w:unhideWhenUsed="0"/>
-    <w:lsdException w:name="Medium Shading 1 Accent 2" w:semiHidden="0" w:uiPriority="63" w:unhideWhenUsed="0"/>
-    <w:lsdException w:name="Medium Shading 2 Accent 2" w:semiHidden="0" w:uiPriority="64" w:unhideWhenUsed="0"/>
-    <w:lsdException w:name="Medium List 1 Accent 2" w:semiHidden="0" w:uiPriority="65" w:unhideWhenUsed="0"/>
-    <w:lsdException w:name="Medium List 2 Accent 2" w:semiHidden="0" w:uiPriority="66" w:unhideWhenUsed="0"/>
-    <w:lsdException w:name="Medium Grid 1 Accent 2" w:semiHidden="0" w:uiPriority="67" w:unhideWhenUsed="0"/>
-    <w:lsdException w:name="Medium Grid 2 Accent 2" w:semiHidden="0" w:uiPriority="68" w:unhideWhenUsed="0"/>
-    <w:lsdException w:name="Medium Grid 3 Accent 2" w:semiHidden="0" w:uiPriority="69" w:unhideWhenUsed="0"/>
-    <w:lsdException w:name="Dark List Accent 2" w:semiHidden="0" w:uiPriority="70" w:unhideWhenUsed="0"/>
-    <w:lsdException w:name="Colorful Shading Accent 2" w:semiHidden="0" w:uiPriority="71" w:unhideWhenUsed="0"/>
-    <w:lsdException w:name="Colorful List Accent 2" w:semiHidden="0" w:uiPriority="72" w:unhideWhenUsed="0"/>
-    <w:lsdException w:name="Colorful Grid Accent 2" w:semiHidden="0" w:uiPriority="73" w:unhideWhenUsed="0"/>
-    <w:lsdException w:name="Light Shading Accent 3" w:semiHidden="0" w:uiPriority="60" w:unhideWhenUsed="0"/>
-    <w:lsdException w:name="Light List Accent 3" w:semiHidden="0" w:uiPriority="61" w:unhideWhenUsed="0"/>
-    <w:lsdException w:name="Light Grid Accent 3" w:semiHidden="0" w:uiPriority="62" w:unhideWhenUsed="0"/>
-    <w:lsdException w:name="Medium Shading 1 Accent 3" w:semiHidden="0" w:uiPriority="63" w:unhideWhenUsed="0"/>
-    <w:lsdException w:name="Medium Shading 2 Accent 3" w:semiHidden="0" w:uiPriority="64" w:unhideWhenUsed="0"/>
-    <w:lsdException w:name="Medium List 1 Accent 3" w:semiHidden="0" w:uiPriority="65" w:unhideWhenUsed="0"/>
-    <w:lsdException w:name="Medium List 2 Accent 3" w:semiHidden="0" w:uiPriority="66" w:unhideWhenUsed="0"/>
-    <w:lsdException w:name="Medium Grid 1 Accent 3" w:semiHidden="0" w:uiPriority="67" w:unhideWhenUsed="0"/>
-    <w:lsdException w:name="Medium Grid 2 Accent 3" w:semiHidden="0" w:uiPriority="68" w:unhideWhenUsed="0"/>
-    <w:lsdException w:name="Medium Grid 3 Accent 3" w:semiHidden="0" w:uiPriority="69" w:unhideWhenUsed="0"/>
-    <w:lsdException w:name="Dark List Accent 3" w:semiHidden="0" w:uiPriority="70" w:unhideWhenUsed="0"/>
-    <w:lsdException w:name="Colorful Shading Accent 3" w:semiHidden="0" w:uiPriority="71" w:unhideWhenUsed="0"/>
-    <w:lsdException w:name="Colorful List Accent 3" w:semiHidden="0" w:uiPriority="72" w:unhideWhenUsed="0"/>
-    <w:lsdException w:name="Colorful Grid Accent 3" w:semiHidden="0" w:uiPriority="73" w:unhideWhenUsed="0"/>
-    <w:lsdException w:name="Light Shading Accent 4" w:semiHidden="0" w:uiPriority="60" w:unhideWhenUsed="0"/>
-    <w:lsdException w:name="Light List Accent 4" w:semiHidden="0" w:uiPriority="61" w:unhideWhenUsed="0"/>
-    <w:lsdException w:name="Light Grid Accent 4" w:semiHidden="0" w:uiPriority="62" w:unhideWhenUsed="0"/>
-    <w:lsdException w:name="Medium Shading 1 Accent 4" w:semiHidden="0" w:uiPriority="63" w:unhideWhenUsed="0"/>
-    <w:lsdException w:name="Medium Shading 2 Accent 4" w:semiHidden="0" w:uiPriority="64" w:unhideWhenUsed="0"/>
-    <w:lsdException w:name="Medium List 1 Accent 4" w:semiHidden="0" w:uiPriority="65" w:unhideWhenUsed="0"/>
-    <w:lsdException w:name="Medium List 2 Accent 4" w:semiHidden="0" w:uiPriority="66" w:unhideWhenUsed="0"/>
-    <w:lsdException w:name="Medium Grid 1 Accent 4" w:semiHidden="0" w:uiPriority="67" w:unhideWhenUsed="0"/>
-    <w:lsdException w:name="Medium Grid 2 Accent 4" w:semiHidden="0" w:uiPriority="68" w:unhideWhenUsed="0"/>
-    <w:lsdException w:name="Medium Grid 3 Accent 4" w:semiHidden="0" w:uiPriority="69" w:unhideWhenUsed="0"/>
-    <w:lsdException w:name="Dark List Accent 4" w:semiHidden="0" w:uiPriority="70" w:unhideWhenUsed="0"/>
-    <w:lsdException w:name="Colorful Shading Accent 4" w:semiHidden="0" w:uiPriority="71" w:unhideWhenUsed="0"/>
-    <w:lsdException w:name="Colorful List Accent 4" w:semiHidden="0" w:uiPriority="72" w:unhideWhenUsed="0"/>
-    <w:lsdException w:name="Colorful Grid Accent 4" w:semiHidden="0" w:uiPriority="73" w:unhideWhenUsed="0"/>
-    <w:lsdException w:name="Light Shading Accent 5" w:semiHidden="0" w:uiPriority="60" w:unhideWhenUsed="0"/>
-    <w:lsdException w:name="Light List Accent 5" w:semiHidden="0" w:uiPriority="61" w:unhideWhenUsed="0"/>
-    <w:lsdException w:name="Light Grid Accent 5" w:semiHidden="0" w:uiPriority="62" w:unhideWhenUsed="0"/>
-    <w:lsdException w:name="Medium Shading 1 Accent 5" w:semiHidden="0" w:uiPriority="63" w:unhideWhenUsed="0"/>
-    <w:lsdException w:name="Medium Shading 2 Accent 5" w:semiHidden="0" w:uiPriority="64" w:unhideWhenUsed="0"/>
-    <w:lsdException w:name="Medium List 1 Accent 5" w:semiHidden="0" w:uiPriority="65" w:unhideWhenUsed="0"/>
-    <w:lsdException w:name="Medium List 2 Accent 5" w:semiHidden="0" w:uiPriority="66" w:unhideWhenUsed="0"/>
-    <w:lsdException w:name="Medium Grid 1 Accent 5" w:semiHidden="0" w:uiPriority="67" w:unhideWhenUsed="0"/>
-    <w:lsdException w:name="Medium Grid 2 Accent 5" w:semiHidden="0" w:uiPriority="68" w:unhideWhenUsed="0"/>
-    <w:lsdException w:name="Medium Grid 3 Accent 5" w:semiHidden="0" w:uiPriority="69" w:unhideWhenUsed="0"/>
-    <w:lsdException w:name="Dark List Accent 5" w:semiHidden="0" w:uiPriority="70" w:unhideWhenUsed="0"/>
-    <w:lsdException w:name="Colorful Shading Accent 5" w:semiHidden="0" w:uiPriority="71" w:unhideWhenUsed="0"/>
-    <w:lsdException w:name="Colorful List Accent 5" w:semiHidden="0" w:uiPriority="72" w:unhideWhenUsed="0"/>
-    <w:lsdException w:name="Colorful Grid Accent 5" w:semiHidden="0" w:uiPriority="73" w:unhideWhenUsed="0"/>
-    <w:lsdException w:name="Light Shading Accent 6" w:semiHidden="0" w:uiPriority="60" w:unhideWhenUsed="0"/>
-    <w:lsdException w:name="Light List Accent 6" w:semiHidden="0" w:uiPriority="61" w:unhideWhenUsed="0"/>
-    <w:lsdException w:name="Light Grid Accent 6" w:semiHidden="0" w:uiPriority="62" w:unhideWhenUsed="0"/>
-    <w:lsdException w:name="Medium Shading 1 Accent 6" w:semiHidden="0" w:uiPriority="63" w:unhideWhenUsed="0"/>
-    <w:lsdException w:name="Medium Shading 2 Accent 6" w:semiHidden="0" w:uiPriority="64" w:unhideWhenUsed="0"/>
-    <w:lsdException w:name="Medium List 1 Accent 6" w:semiHidden="0" w:uiPriority="65" w:unhideWhenUsed="0"/>
-    <w:lsdException w:name="Medium List 2 Accent 6" w:semiHidden="0" w:uiPriority="66" w:unhideWhenUsed="0"/>
-    <w:lsdException w:name="Medium Grid 1 Accent 6" w:semiHidden="0" w:uiPriority="67" w:unhideWhenUsed="0"/>
-    <w:lsdException w:name="Medium Grid 2 Accent 6" w:semiHidden="0" w:uiPriority="68" w:unhideWhenUsed="0"/>
-    <w:lsdException w:name="Medium Grid 3 Accent 6" w:semiHidden="0" w:uiPriority="69" w:unhideWhenUsed="0"/>
-    <w:lsdException w:name="Dark List Accent 6" w:semiHidden="0" w:uiPriority="70" w:unhideWhenUsed="0"/>
-    <w:lsdException w:name="Colorful Shading Accent 6" w:semiHidden="0" w:uiPriority="71" w:unhideWhenUsed="0"/>
-    <w:lsdException w:name="Colorful List Accent 6" w:semiHidden="0" w:uiPriority="72" w:unhideWhenUsed="0"/>
-    <w:lsdException w:name="Colorful Grid Accent 6" w:semiHidden="0" w:uiPriority="73" w:unhideWhenUsed="0"/>
-    <w:lsdException w:name="Subtle Emphasis" w:semiHidden="0" w:uiPriority="19" w:unhideWhenUsed="0" w:qFormat="1"/>
-    <w:lsdException w:name="Intense Emphasis" w:semiHidden="0" w:uiPriority="21" w:unhideWhenUsed="0" w:qFormat="1"/>
-    <w:lsdException w:name="Subtle Reference" w:semiHidden="0" w:uiPriority="31" w:unhideWhenUsed="0" w:qFormat="1"/>
-    <w:lsdException w:name="Intense Reference" w:semiHidden="0" w:uiPriority="32" w:unhideWhenUsed="0" w:qFormat="1"/>
-    <w:lsdException w:name="Book Title" w:semiHidden="0" w:uiPriority="33" w:unhideWhenUsed="0" w:qFormat="1"/>
-    <w:lsdException w:name="Bibliography" w:uiPriority="37"/>
-    <w:lsdException w:name="TOC Heading" w:uiPriority="39" w:qFormat="1"/>
+  <w:latentStyles w:defLockedState="0" w:defUIPriority="99" w:defSemiHidden="0" w:defUnhideWhenUsed="0" w:defQFormat="0" w:count="371">
+    <w:lsdException w:name="Normal" w:uiPriority="0" w:qFormat="1"/>
+    <w:lsdException w:name="heading 1" w:uiPriority="9" w:qFormat="1"/>
+    <w:lsdException w:name="heading 2" w:semiHidden="1" w:uiPriority="9" w:unhideWhenUsed="1" w:qFormat="1"/>
+    <w:lsdException w:name="heading 3" w:semiHidden="1" w:uiPriority="9" w:unhideWhenUsed="1" w:qFormat="1"/>
+    <w:lsdException w:name="heading 4" w:semiHidden="1" w:uiPriority="9" w:unhideWhenUsed="1" w:qFormat="1"/>
+    <w:lsdException w:name="heading 5" w:semiHidden="1" w:uiPriority="9" w:unhideWhenUsed="1" w:qFormat="1"/>
+    <w:lsdException w:name="heading 6" w:semiHidden="1" w:uiPriority="9" w:unhideWhenUsed="1" w:qFormat="1"/>
+    <w:lsdException w:name="heading 7" w:semiHidden="1" w:uiPriority="9" w:unhideWhenUsed="1" w:qFormat="1"/>
+    <w:lsdException w:name="heading 8" w:semiHidden="1" w:uiPriority="9" w:unhideWhenUsed="1" w:qFormat="1"/>
+    <w:lsdException w:name="heading 9" w:semiHidden="1" w:uiPriority="9" w:unhideWhenUsed="1" w:qFormat="1"/>
+    <w:lsdException w:name="index 1" w:semiHidden="1" w:unhideWhenUsed="1"/>
+    <w:lsdException w:name="index 2" w:semiHidden="1" w:unhideWhenUsed="1"/>
+    <w:lsdException w:name="index 3" w:semiHidden="1" w:unhideWhenUsed="1"/>
+    <w:lsdException w:name="index 4" w:semiHidden="1" w:unhideWhenUsed="1"/>
+    <w:lsdException w:name="index 5" w:semiHidden="1" w:unhideWhenUsed="1"/>
+    <w:lsdException w:name="index 6" w:semiHidden="1" w:unhideWhenUsed="1"/>
+    <w:lsdException w:name="index 7" w:semiHidden="1" w:unhideWhenUsed="1"/>
+    <w:lsdException w:name="index 8" w:semiHidden="1" w:unhideWhenUsed="1"/>
+    <w:lsdException w:name="index 9" w:semiHidden="1" w:unhideWhenUsed="1"/>
+    <w:lsdException w:name="toc 1" w:semiHidden="1" w:uiPriority="39" w:unhideWhenUsed="1"/>
+    <w:lsdException w:name="toc 2" w:semiHidden="1" w:uiPriority="39" w:unhideWhenUsed="1"/>
+    <w:lsdException w:name="toc 3" w:semiHidden="1" w:uiPriority="39" w:unhideWhenUsed="1"/>
+    <w:lsdException w:name="toc 4" w:semiHidden="1" w:uiPriority="39" w:unhideWhenUsed="1"/>
+    <w:lsdException w:name="toc 5" w:semiHidden="1" w:uiPriority="39" w:unhideWhenUsed="1"/>
+    <w:lsdException w:name="toc 6" w:semiHidden="1" w:uiPriority="39" w:unhideWhenUsed="1"/>
+    <w:lsdException w:name="toc 7" w:semiHidden="1" w:uiPriority="39" w:unhideWhenUsed="1"/>
+    <w:lsdException w:name="toc 8" w:semiHidden="1" w:uiPriority="39" w:unhideWhenUsed="1"/>
+    <w:lsdException w:name="toc 9" w:semiHidden="1" w:uiPriority="39" w:unhideWhenUsed="1"/>
+    <w:lsdException w:name="Normal Indent" w:semiHidden="1" w:unhideWhenUsed="1"/>
+    <w:lsdException w:name="footnote text" w:semiHidden="1" w:unhideWhenUsed="1"/>
+    <w:lsdException w:name="annotation text" w:semiHidden="1" w:unhideWhenUsed="1"/>
+    <w:lsdException w:name="header" w:semiHidden="1" w:unhideWhenUsed="1"/>
+    <w:lsdException w:name="footer" w:semiHidden="1" w:unhideWhenUsed="1"/>
+    <w:lsdException w:name="index heading" w:semiHidden="1" w:unhideWhenUsed="1"/>
+    <w:lsdException w:name="caption" w:semiHidden="1" w:uiPriority="35" w:unhideWhenUsed="1" w:qFormat="1"/>
+    <w:lsdException w:name="table of figures" w:semiHidden="1" w:unhideWhenUsed="1"/>
+    <w:lsdException w:name="envelope address" w:semiHidden="1" w:unhideWhenUsed="1"/>
+    <w:lsdException w:name="envelope return" w:semiHidden="1" w:unhideWhenUsed="1"/>
+    <w:lsdException w:name="footnote reference" w:semiHidden="1" w:unhideWhenUsed="1"/>
+    <w:lsdException w:name="annotation reference" w:semiHidden="1" w:unhideWhenUsed="1"/>
+    <w:lsdException w:name="line number" w:semiHidden="1" w:unhideWhenUsed="1"/>
+    <w:lsdException w:name="page number" w:semiHidden="1" w:unhideWhenUsed="1"/>
+    <w:lsdException w:name="endnote reference" w:semiHidden="1" w:unhideWhenUsed="1"/>
+    <w:lsdException w:name="endnote text" w:semiHidden="1" w:unhideWhenUsed="1"/>
+    <w:lsdException w:name="table of authorities" w:semiHidden="1" w:unhideWhenUsed="1"/>
+    <w:lsdException w:name="macro" w:semiHidden="1" w:unhideWhenUsed="1"/>
+    <w:lsdException w:name="toa heading" w:semiHidden="1" w:unhideWhenUsed="1"/>
+    <w:lsdException w:name="List" w:semiHidden="1" w:unhideWhenUsed="1"/>
+    <w:lsdException w:name="List Bullet" w:semiHidden="1" w:unhideWhenUsed="1"/>
+    <w:lsdException w:name="List Number" w:semiHidden="1" w:unhideWhenUsed="1"/>
+    <w:lsdException w:name="List 2" w:semiHidden="1" w:unhideWhenUsed="1"/>
+    <w:lsdException w:name="List 3" w:semiHidden="1" w:unhideWhenUsed="1"/>
+    <w:lsdException w:name="List 4" w:semiHidden="1" w:unhideWhenUsed="1"/>
+    <w:lsdException w:name="List 5" w:semiHidden="1" w:unhideWhenUsed="1"/>
+    <w:lsdException w:name="List Bullet 2" w:semiHidden="1" w:unhideWhenUsed="1"/>
+    <w:lsdException w:name="List Bullet 3" w:semiHidden="1" w:unhideWhenUsed="1"/>
+    <w:lsdException w:name="List Bullet 4" w:semiHidden="1" w:unhideWhenUsed="1"/>
+    <w:lsdException w:name="List Bullet 5" w:semiHidden="1" w:unhideWhenUsed="1"/>
+    <w:lsdException w:name="List Number 2" w:semiHidden="1" w:unhideWhenUsed="1"/>
+    <w:lsdException w:name="List Number 3" w:semiHidden="1" w:unhideWhenUsed="1"/>
+    <w:lsdException w:name="List Number 4" w:semiHidden="1" w:unhideWhenUsed="1"/>
+    <w:lsdException w:name="List Number 5" w:semiHidden="1" w:unhideWhenUsed="1"/>
+    <w:lsdException w:name="Title" w:uiPriority="10" w:qFormat="1"/>
+    <w:lsdException w:name="Closing" w:semiHidden="1" w:unhideWhenUsed="1"/>
+    <w:lsdException w:name="Signature" w:semiHidden="1" w:unhideWhenUsed="1"/>
+    <w:lsdException w:name="Default Paragraph Font" w:semiHidden="1" w:uiPriority="1" w:unhideWhenUsed="1"/>
+    <w:lsdException w:name="Body Text" w:semiHidden="1" w:unhideWhenUsed="1"/>
+    <w:lsdException w:name="Body Text Indent" w:semiHidden="1" w:unhideWhenUsed="1"/>
+    <w:lsdException w:name="List Continue" w:semiHidden="1" w:unhideWhenUsed="1"/>
+    <w:lsdException w:name="List Continue 2" w:semiHidden="1" w:unhideWhenUsed="1"/>
+    <w:lsdException w:name="List Continue 3" w:semiHidden="1" w:unhideWhenUsed="1"/>
+    <w:lsdException w:name="List Continue 4" w:semiHidden="1" w:unhideWhenUsed="1"/>
+    <w:lsdException w:name="List Continue 5" w:semiHidden="1" w:unhideWhenUsed="1"/>
+    <w:lsdException w:name="Message Header" w:semiHidden="1" w:unhideWhenUsed="1"/>
+    <w:lsdException w:name="Subtitle" w:uiPriority="11" w:qFormat="1"/>
+    <w:lsdException w:name="Salutation" w:semiHidden="1" w:unhideWhenUsed="1"/>
+    <w:lsdException w:name="Date" w:semiHidden="1" w:unhideWhenUsed="1"/>
+    <w:lsdException w:name="Body Text First Indent" w:semiHidden="1" w:unhideWhenUsed="1"/>
+    <w:lsdException w:name="Body Text First Indent 2" w:semiHidden="1" w:unhideWhenUsed="1"/>
+    <w:lsdException w:name="Note Heading" w:semiHidden="1" w:unhideWhenUsed="1"/>
+    <w:lsdException w:name="Body Text 2" w:semiHidden="1" w:unhideWhenUsed="1"/>
+    <w:lsdException w:name="Body Text 3" w:semiHidden="1" w:unhideWhenUsed="1"/>
+    <w:lsdException w:name="Body Text Indent 2" w:semiHidden="1" w:unhideWhenUsed="1"/>
+    <w:lsdException w:name="Body Text Indent 3" w:semiHidden="1" w:unhideWhenUsed="1"/>
+    <w:lsdException w:name="Block Text" w:semiHidden="1" w:unhideWhenUsed="1"/>
+    <w:lsdException w:name="Hyperlink" w:semiHidden="1" w:unhideWhenUsed="1"/>
+    <w:lsdException w:name="FollowedHyperlink" w:semiHidden="1" w:unhideWhenUsed="1"/>
+    <w:lsdException w:name="Strong" w:uiPriority="22" w:qFormat="1"/>
+    <w:lsdException w:name="Emphasis" w:uiPriority="20" w:qFormat="1"/>
+    <w:lsdException w:name="Document Map" w:semiHidden="1" w:unhideWhenUsed="1"/>
+    <w:lsdException w:name="Plain Text" w:semiHidden="1" w:unhideWhenUsed="1"/>
+    <w:lsdException w:name="E-mail Signature" w:semiHidden="1" w:unhideWhenUsed="1"/>
+    <w:lsdException w:name="HTML Top of Form" w:semiHidden="1" w:unhideWhenUsed="1"/>
+    <w:lsdException w:name="HTML Bottom of Form" w:semiHidden="1" w:unhideWhenUsed="1"/>
+    <w:lsdException w:name="Normal (Web)" w:semiHidden="1" w:unhideWhenUsed="1"/>
+    <w:lsdException w:name="HTML Acronym" w:semiHidden="1" w:unhideWhenUsed="1"/>
+    <w:lsdException w:name="HTML Address" w:semiHidden="1" w:unhideWhenUsed="1"/>
+    <w:lsdException w:name="HTML Cite" w:semiHidden="1" w:unhideWhenUsed="1"/>
+    <w:lsdException w:name="HTML Code" w:semiHidden="1" w:unhideWhenUsed="1"/>
+    <w:lsdException w:name="HTML Definition" w:semiHidden="1" w:unhideWhenUsed="1"/>
+    <w:lsdException w:name="HTML Keyboard" w:semiHidden="1" w:unhideWhenUsed="1"/>
+    <w:lsdException w:name="HTML Preformatted" w:semiHidden="1" w:unhideWhenUsed="1"/>
+    <w:lsdException w:name="HTML Sample" w:semiHidden="1" w:unhideWhenUsed="1"/>
+    <w:lsdException w:name="HTML Typewriter" w:semiHidden="1" w:unhideWhenUsed="1"/>
+    <w:lsdException w:name="HTML Variable" w:semiHidden="1" w:unhideWhenUsed="1"/>
+    <w:lsdException w:name="Normal Table" w:semiHidden="1" w:unhideWhenUsed="1"/>
+    <w:lsdException w:name="annotation subject" w:semiHidden="1" w:unhideWhenUsed="1"/>
+    <w:lsdException w:name="No List" w:semiHidden="1" w:unhideWhenUsed="1"/>
+    <w:lsdException w:name="Outline List 1" w:semiHidden="1" w:unhideWhenUsed="1"/>
+    <w:lsdException w:name="Outline List 2" w:semiHidden="1" w:unhideWhenUsed="1"/>
+    <w:lsdException w:name="Outline List 3" w:semiHidden="1" w:unhideWhenUsed="1"/>
+    <w:lsdException w:name="Table Simple 1" w:semiHidden="1" w:unhideWhenUsed="1"/>
+    <w:lsdException w:name="Table Simple 2" w:semiHidden="1" w:unhideWhenUsed="1"/>
+    <w:lsdException w:name="Table Simple 3" w:semiHidden="1" w:unhideWhenUsed="1"/>
+    <w:lsdException w:name="Table Classic 1" w:semiHidden="1" w:unhideWhenUsed="1"/>
+    <w:lsdException w:name="Table Classic 2" w:semiHidden="1" w:unhideWhenUsed="1"/>
+    <w:lsdException w:name="Table Classic 3" w:semiHidden="1" w:unhideWhenUsed="1"/>
+    <w:lsdException w:name="Table Classic 4" w:semiHidden="1" w:unhideWhenUsed="1"/>
+    <w:lsdException w:name="Table Colorful 1" w:semiHidden="1" w:unhideWhenUsed="1"/>
+    <w:lsdException w:name="Table Colorful 2" w:semiHidden="1" w:unhideWhenUsed="1"/>
+    <w:lsdException w:name="Table Colorful 3" w:semiHidden="1" w:unhideWhenUsed="1"/>
+    <w:lsdException w:name="Table Columns 1" w:semiHidden="1" w:unhideWhenUsed="1"/>
+    <w:lsdException w:name="Table Columns 2" w:semiHidden="1" w:unhideWhenUsed="1"/>
+    <w:lsdException w:name="Table Columns 3" w:semiHidden="1" w:unhideWhenUsed="1"/>
+    <w:lsdException w:name="Table Columns 4" w:semiHidden="1" w:unhideWhenUsed="1"/>
+    <w:lsdException w:name="Table Columns 5" w:semiHidden="1" w:unhideWhenUsed="1"/>
+    <w:lsdException w:name="Table Grid 1" w:semiHidden="1" w:unhideWhenUsed="1"/>
+    <w:lsdException w:name="Table Grid 2" w:semiHidden="1" w:unhideWhenUsed="1"/>
+    <w:lsdException w:name="Table Grid 3" w:semiHidden="1" w:unhideWhenUsed="1"/>
+    <w:lsdException w:name="Table Grid 4" w:semiHidden="1" w:unhideWhenUsed="1"/>
+    <w:lsdException w:name="Table Grid 5" w:semiHidden="1" w:unhideWhenUsed="1"/>
+    <w:lsdException w:name="Table Grid 6" w:semiHidden="1" w:unhideWhenUsed="1"/>
+    <w:lsdException w:name="Table Grid 7" w:semiHidden="1" w:unhideWhenUsed="1"/>
+    <w:lsdException w:name="Table Grid 8" w:semiHidden="1" w:unhideWhenUsed="1"/>
+    <w:lsdException w:name="Table List 1" w:semiHidden="1" w:unhideWhenUsed="1"/>
+    <w:lsdException w:name="Table List 2" w:semiHidden="1" w:unhideWhenUsed="1"/>
+    <w:lsdException w:name="Table List 3" w:semiHidden="1" w:unhideWhenUsed="1"/>
+    <w:lsdException w:name="Table List 4" w:semiHidden="1" w:unhideWhenUsed="1"/>
+    <w:lsdException w:name="Table List 5" w:semiHidden="1" w:unhideWhenUsed="1"/>
+    <w:lsdException w:name="Table List 6" w:semiHidden="1" w:unhideWhenUsed="1"/>
+    <w:lsdException w:name="Table List 7" w:semiHidden="1" w:unhideWhenUsed="1"/>
+    <w:lsdException w:name="Table List 8" w:semiHidden="1" w:unhideWhenUsed="1"/>
+    <w:lsdException w:name="Table 3D effects 1" w:semiHidden="1" w:unhideWhenUsed="1"/>
+    <w:lsdException w:name="Table 3D effects 2" w:semiHidden="1" w:unhideWhenUsed="1"/>
+    <w:lsdException w:name="Table 3D effects 3" w:semiHidden="1" w:unhideWhenUsed="1"/>
+    <w:lsdException w:name="Table Contemporary" w:semiHidden="1" w:unhideWhenUsed="1"/>
+    <w:lsdException w:name="Table Elegant" w:semiHidden="1" w:unhideWhenUsed="1"/>
+    <w:lsdException w:name="Table Professional" w:semiHidden="1" w:unhideWhenUsed="1"/>
+    <w:lsdException w:name="Table Subtle 1" w:semiHidden="1" w:unhideWhenUsed="1"/>
+    <w:lsdException w:name="Table Subtle 2" w:semiHidden="1" w:unhideWhenUsed="1"/>
+    <w:lsdException w:name="Table Web 1" w:semiHidden="1" w:unhideWhenUsed="1"/>
+    <w:lsdException w:name="Table Web 2" w:semiHidden="1" w:unhideWhenUsed="1"/>
+    <w:lsdException w:name="Table Web 3" w:semiHidden="1" w:unhideWhenUsed="1"/>
+    <w:lsdException w:name="Balloon Text" w:semiHidden="1" w:unhideWhenUsed="1"/>
+    <w:lsdException w:name="Table Grid" w:uiPriority="59"/>
+    <w:lsdException w:name="Table Theme" w:semiHidden="1" w:unhideWhenUsed="1"/>
+    <w:lsdException w:name="Placeholder Text" w:semiHidden="1"/>
+    <w:lsdException w:name="No Spacing" w:uiPriority="1" w:qFormat="1"/>
+    <w:lsdException w:name="Light Shading" w:uiPriority="60"/>
+    <w:lsdException w:name="Light List" w:uiPriority="61"/>
+    <w:lsdException w:name="Light Grid" w:uiPriority="62"/>
+    <w:lsdException w:name="Medium Shading 1" w:uiPriority="63"/>
+    <w:lsdException w:name="Medium Shading 2" w:uiPriority="64"/>
+    <w:lsdException w:name="Medium List 1" w:uiPriority="65"/>
+    <w:lsdException w:name="Medium List 2" w:uiPriority="66"/>
+    <w:lsdException w:name="Medium Grid 1" w:uiPriority="67"/>
+    <w:lsdException w:name="Medium Grid 2" w:uiPriority="68"/>
+    <w:lsdException w:name="Medium Grid 3" w:uiPriority="69"/>
+    <w:lsdException w:name="Dark List" w:uiPriority="70"/>
+    <w:lsdException w:name="Colorful Shading" w:uiPriority="71"/>
+    <w:lsdException w:name="Colorful List" w:uiPriority="72"/>
+    <w:lsdException w:name="Colorful Grid" w:uiPriority="73"/>
+    <w:lsdException w:name="Light Shading Accent 1" w:uiPriority="60"/>
+    <w:lsdException w:name="Light List Accent 1" w:uiPriority="61"/>
+    <w:lsdException w:name="Light Grid Accent 1" w:uiPriority="62"/>
+    <w:lsdException w:name="Medium Shading 1 Accent 1" w:uiPriority="63"/>
+    <w:lsdException w:name="Medium Shading 2 Accent 1" w:uiPriority="64"/>
+    <w:lsdException w:name="Medium List 1 Accent 1" w:uiPriority="65"/>
+    <w:lsdException w:name="Revision" w:semiHidden="1"/>
+    <w:lsdException w:name="List Paragraph" w:uiPriority="34" w:qFormat="1"/>
+    <w:lsdException w:name="Quote" w:uiPriority="29" w:qFormat="1"/>
+    <w:lsdException w:name="Intense Quote" w:uiPriority="30" w:qFormat="1"/>
+    <w:lsdException w:name="Medium List 2 Accent 1" w:uiPriority="66"/>
+    <w:lsdException w:name="Medium Grid 1 Accent 1" w:uiPriority="67"/>
+    <w:lsdException w:name="Medium Grid 2 Accent 1" w:uiPriority="68"/>
+    <w:lsdException w:name="Medium Grid 3 Accent 1" w:uiPriority="69"/>
+    <w:lsdException w:name="Dark List Accent 1" w:uiPriority="70"/>
+    <w:lsdException w:name="Colorful Shading Accent 1" w:uiPriority="71"/>
+    <w:lsdException w:name="Colorful List Accent 1" w:uiPriority="72"/>
+    <w:lsdException w:name="Colorful Grid Accent 1" w:uiPriority="73"/>
+    <w:lsdException w:name="Light Shading Accent 2" w:uiPriority="60"/>
+    <w:lsdException w:name="Light List Accent 2" w:uiPriority="61"/>
+    <w:lsdException w:name="Light Grid Accent 2" w:uiPriority="62"/>
+    <w:lsdException w:name="Medium Shading 1 Accent 2" w:uiPriority="63"/>
+    <w:lsdException w:name="Medium Shading 2 Accent 2" w:uiPriority="64"/>
+    <w:lsdException w:name="Medium List 1 Accent 2" w:uiPriority="65"/>
+    <w:lsdException w:name="Medium List 2 Accent 2" w:uiPriority="66"/>
+    <w:lsdException w:name="Medium Grid 1 Accent 2" w:uiPriority="67"/>
+    <w:lsdException w:name="Medium Grid 2 Accent 2" w:uiPriority="68"/>
+    <w:lsdException w:name="Medium Grid 3 Accent 2" w:uiPriority="69"/>
+    <w:lsdException w:name="Dark List Accent 2" w:uiPriority="70"/>
+    <w:lsdException w:name="Colorful Shading Accent 2" w:uiPriority="71"/>
+    <w:lsdException w:name="Colorful List Accent 2" w:uiPriority="72"/>
+    <w:lsdException w:name="Colorful Grid Accent 2" w:uiPriority="73"/>
+    <w:lsdException w:name="Light Shading Accent 3" w:uiPriority="60"/>
+    <w:lsdException w:name="Light List Accent 3" w:uiPriority="61"/>
+    <w:lsdException w:name="Light Grid Accent 3" w:uiPriority="62"/>
+    <w:lsdException w:name="Medium Shading 1 Accent 3" w:uiPriority="63"/>
+    <w:lsdException w:name="Medium Shading 2 Accent 3" w:uiPriority="64"/>
+    <w:lsdException w:name="Medium List 1 Accent 3" w:uiPriority="65"/>
+    <w:lsdException w:name="Medium List 2 Accent 3" w:uiPriority="66"/>
+    <w:lsdException w:name="Medium Grid 1 Accent 3" w:uiPriority="67"/>
+    <w:lsdException w:name="Medium Grid 2 Accent 3" w:uiPriority="68"/>
+    <w:lsdException w:name="Medium Grid 3 Accent 3" w:uiPriority="69"/>
+    <w:lsdException w:name="Dark List Accent 3" w:uiPriority="70"/>
+    <w:lsdException w:name="Colorful Shading Accent 3" w:uiPriority="71"/>
+    <w:lsdException w:name="Colorful List Accent 3" w:uiPriority="72"/>
+    <w:lsdException w:name="Colorful Grid Accent 3" w:uiPriority="73"/>
+    <w:lsdException w:name="Light Shading Accent 4" w:uiPriority="60"/>
+    <w:lsdException w:name="Light List Accent 4" w:uiPriority="61"/>
+    <w:lsdException w:name="Light Grid Accent 4" w:uiPriority="62"/>
+    <w:lsdException w:name="Medium Shading 1 Accent 4" w:uiPriority="63"/>
+    <w:lsdException w:name="Medium Shading 2 Accent 4" w:uiPriority="64"/>
+    <w:lsdException w:name="Medium List 1 Accent 4" w:uiPriority="65"/>
+    <w:lsdException w:name="Medium List 2 Accent 4" w:uiPriority="66"/>
+    <w:lsdException w:name="Medium Grid 1 Accent 4" w:uiPriority="67"/>
+    <w:lsdException w:name="Medium Grid 2 Accent 4" w:uiPriority="68"/>
+    <w:lsdException w:name="Medium Grid 3 Accent 4" w:uiPriority="69"/>
+    <w:lsdException w:name="Dark List Accent 4" w:uiPriority="70"/>
+    <w:lsdException w:name="Colorful Shading Accent 4" w:uiPriority="71"/>
+    <w:lsdException w:name="Colorful List Accent 4" w:uiPriority="72"/>
+    <w:lsdException w:name="Colorful Grid Accent 4" w:uiPriority="73"/>
+    <w:lsdException w:name="Light Shading Accent 5" w:uiPriority="60"/>
+    <w:lsdException w:name="Light List Accent 5" w:uiPriority="61"/>
+    <w:lsdException w:name="Light Grid Accent 5" w:uiPriority="62"/>
+    <w:lsdException w:name="Medium Shading 1 Accent 5" w:uiPriority="63"/>
+    <w:lsdException w:name="Medium Shading 2 Accent 5" w:uiPriority="64"/>
+    <w:lsdException w:name="Medium List 1 Accent 5" w:uiPriority="65"/>
+    <w:lsdException w:name="Medium List 2 Accent 5" w:uiPriority="66"/>
+    <w:lsdException w:name="Medium Grid 1 Accent 5" w:uiPriority="67"/>
+    <w:lsdException w:name="Medium Grid 2 Accent 5" w:uiPriority="68"/>
+    <w:lsdException w:name="Medium Grid 3 Accent 5" w:uiPriority="69"/>
+    <w:lsdException w:name="Dark List Accent 5" w:uiPriority="70"/>
+    <w:lsdException w:name="Colorful Shading Accent 5" w:uiPriority="71"/>
+    <w:lsdException w:name="Colorful List Accent 5" w:uiPriority="72"/>
+    <w:lsdException w:name="Colorful Grid Accent 5" w:uiPriority="73"/>
+    <w:lsdException w:name="Light Shading Accent 6" w:uiPriority="60"/>
+    <w:lsdException w:name="Light List Accent 6" w:uiPriority="61"/>
+    <w:lsdException w:name="Light Grid Accent 6" w:uiPriority="62"/>
+    <w:lsdException w:name="Medium Shading 1 Accent 6" w:uiPriority="63"/>
+    <w:lsdException w:name="Medium Shading 2 Accent 6" w:uiPriority="64"/>
+    <w:lsdException w:name="Medium List 1 Accent 6" w:uiPriority="65"/>
+    <w:lsdException w:name="Medium List 2 Accent 6" w:uiPriority="66"/>
+    <w:lsdException w:name="Medium Grid 1 Accent 6" w:uiPriority="67"/>
+    <w:lsdException w:name="Medium Grid 2 Accent 6" w:uiPriority="68"/>
+    <w:lsdException w:name="Medium Grid 3 Accent 6" w:uiPriority="69"/>
+    <w:lsdException w:name="Dark List Accent 6" w:uiPriority="70"/>
+    <w:lsdException w:name="Colorful Shading Accent 6" w:uiPriority="71"/>
+    <w:lsdException w:name="Colorful List Accent 6" w:uiPriority="72"/>
+    <w:lsdException w:name="Colorful Grid Accent 6" w:uiPriority="73"/>
+    <w:lsdException w:name="Subtle Emphasis" w:uiPriority="19" w:qFormat="1"/>
+    <w:lsdException w:name="Intense Emphasis" w:uiPriority="21" w:qFormat="1"/>
+    <w:lsdException w:name="Subtle Reference" w:uiPriority="31" w:qFormat="1"/>
+    <w:lsdException w:name="Intense Reference" w:uiPriority="32" w:qFormat="1"/>
+    <w:lsdException w:name="Book Title" w:uiPriority="33" w:qFormat="1"/>
+    <w:lsdException w:name="Bibliography" w:semiHidden="1" w:uiPriority="37" w:unhideWhenUsed="1"/>
+    <w:lsdException w:name="TOC Heading" w:semiHidden="1" w:uiPriority="39" w:unhideWhenUsed="1" w:qFormat="1"/>
+    <w:lsdException w:name="Grid Table 4" w:uiPriority="49"/>
+    <w:lsdException w:name="Grid Table 5 Dark" w:uiPriority="50"/>
+    <w:lsdException w:name="Grid Table 6 Colorful" w:uiPriority="51"/>
+    <w:lsdException w:name="Grid Table 7 Colorful" w:uiPriority="52"/>
+    <w:lsdException w:name="Grid Table 1 Light Accent 1" w:uiPriority="46"/>
+    <w:lsdException w:name="Grid Table 2 Accent 1" w:uiPriority="47"/>
+    <w:lsdException w:name="Grid Table 3 Accent 1" w:uiPriority="48"/>
+    <w:lsdException w:name="Grid Table 4 Accent 1" w:uiPriority="49"/>
+    <w:lsdException w:name="Grid Table 5 Dark Accent 1" w:uiPriority="50"/>
+    <w:lsdException w:name="Grid Table 6 Colorful Accent 1" w:uiPriority="51"/>
+    <w:lsdException w:name="Grid Table 7 Colorful Accent 1" w:uiPriority="52"/>
+    <w:lsdException w:name="Grid Table 1 Light Accent 2" w:uiPriority="46"/>
+    <w:lsdException w:name="Grid Table 2 Accent 2" w:uiPriority="47"/>
+    <w:lsdException w:name="Grid Table 3 Accent 2" w:uiPriority="48"/>
+    <w:lsdException w:name="Grid Table 4 Accent 2" w:uiPriority="49"/>
+    <w:lsdException w:name="Grid Table 5 Dark Accent 2" w:uiPriority="50"/>
+    <w:lsdException w:name="Grid Table 6 Colorful Accent 2" w:uiPriority="51"/>
+    <w:lsdException w:name="Grid Table 7 Colorful Accent 2" w:uiPriority="52"/>
+    <w:lsdException w:name="Grid Table 1 Light Accent 3" w:uiPriority="46"/>
+    <w:lsdException w:name="Grid Table 2 Accent 3" w:uiPriority="47"/>
+    <w:lsdException w:name="Grid Table 3 Accent 3" w:uiPriority="48"/>
+    <w:lsdException w:name="Grid Table 4 Accent 3" w:uiPriority="49"/>
+    <w:lsdException w:name="Grid Table 5 Dark Accent 3" w:uiPriority="50"/>
+    <w:lsdException w:name="Grid Table 6 Colorful Accent 3" w:uiPriority="51"/>
+    <w:lsdException w:name="Grid Table 7 Colorful Accent 3" w:uiPriority="52"/>
+    <w:lsdException w:name="Grid Table 1 Light Accent 4" w:uiPriority="46"/>
+    <w:lsdException w:name="Grid Table 2 Accent 4" w:uiPriority="47"/>
+    <w:lsdException w:name="Grid Table 3 Accent 4" w:uiPriority="48"/>
+    <w:lsdException w:name="Grid Table 4 Accent 4" w:uiPriority="49"/>
+    <w:lsdException w:name="Grid Table 5 Dark Accent 4" w:uiPriority="50"/>
+    <w:lsdException w:name="Grid Table 6 Colorful Accent 4" w:uiPriority="51"/>
+    <w:lsdException w:name="Grid Table 7 Colorful Accent 4" w:uiPriority="52"/>
+    <w:lsdException w:name="Grid Table 1 Light Accent 5" w:uiPriority="46"/>
+    <w:lsdException w:name="Grid Table 2 Accent 5" w:uiPriority="47"/>
+    <w:lsdException w:name="Grid Table 3 Accent 5" w:uiPriority="48"/>
+    <w:lsdException w:name="Grid Table 4 Accent 5" w:uiPriority="49"/>
+    <w:lsdException w:name="Grid Table 5 Dark Accent 5" w:uiPriority="50"/>
+    <w:lsdException w:name="Grid Table 6 Colorful Accent 5" w:uiPriority="51"/>
+    <w:lsdException w:name="Grid Table 7 Colorful Accent 5" w:uiPriority="52"/>
+    <w:lsdException w:name="Grid Table 1 Light Accent 6" w:uiPriority="46"/>
+    <w:lsdException w:name="Grid Table 2 Accent 6" w:uiPriority="47"/>
+    <w:lsdException w:name="Grid Table 3 Accent 6" w:uiPriority="48"/>
+    <w:lsdException w:name="Grid Table 4 Accent 6" w:uiPriority="49"/>
+    <w:lsdException w:name="Grid Table 5 Dark Accent 6" w:uiPriority="50"/>
+    <w:lsdException w:name="Grid Table 6 Colorful Accent 6" w:uiPriority="51"/>
+    <w:lsdException w:name="Grid Table 7 Colorful Accent 6" w:uiPriority="52"/>
+    <w:lsdException w:name="List Table 1 Light" w:uiPriority="46"/>
+    <w:lsdException w:name="List Table 2" w:uiPriority="47"/>
+    <w:lsdException w:name="List Table 3" w:uiPriority="48"/>
+    <w:lsdException w:name="List Table 4" w:uiPriority="49"/>
+    <w:lsdException w:name="List Table 5 Dark" w:uiPriority="50"/>
+    <w:lsdException w:name="List Table 6 Colorful" w:uiPriority="51"/>
+    <w:lsdException w:name="List Table 7 Colorful" w:uiPriority="52"/>
+    <w:lsdException w:name="List Table 1 Light Accent 1" w:uiPriority="46"/>
+    <w:lsdException w:name="List Table 2 Accent 1" w:uiPriority="47"/>
+    <w:lsdException w:name="List Table 3 Accent 1" w:uiPriority="48"/>
+    <w:lsdException w:name="List Table 4 Accent 1" w:uiPriority="49"/>
+    <w:lsdException w:name="List Table 5 Dark Accent 1" w:uiPriority="50"/>
+    <w:lsdException w:name="List Table 6 Colorful Accent 1" w:uiPriority="51"/>
+    <w:lsdException w:name="List Table 7 Colorful Accent 1" w:uiPriority="52"/>
+    <w:lsdException w:name="List Table 1 Light Accent 2" w:uiPriority="46"/>
+    <w:lsdException w:name="List Table 2 Accent 2" w:uiPriority="47"/>
+    <w:lsdException w:name="List Table 3 Accent 2" w:uiPriority="48"/>
+    <w:lsdException w:name="List Table 4 Accent 2" w:uiPriority="49"/>
+    <w:lsdException w:name="List Table 5 Dark Accent 2" w:uiPriority="50"/>
+    <w:lsdException w:name="List Table 6 Colorful Accent 2" w:uiPriority="51"/>
+    <w:lsdException w:name="List Table 7 Colorful Accent 2" w:uiPriority="52"/>
+    <w:lsdException w:name="List Table 1 Light Accent 3" w:uiPriority="46"/>
+    <w:lsdException w:name="List Table 2 Accent 3" w:uiPriority="47"/>
+    <w:lsdException w:name="List Table 3 Accent 3" w:uiPriority="48"/>
+    <w:lsdException w:name="List Table 4 Accent 3" w:uiPriority="49"/>
+    <w:lsdException w:name="List Table 5 Dark Accent 3" w:uiPriority="50"/>
+    <w:lsdException w:name="List Table 6 Colorful Accent 3" w:uiPriority="51"/>
+    <w:lsdException w:name="List Table 7 Colorful Accent 3" w:uiPriority="52"/>
+    <w:lsdException w:name="List Table 1 Light Accent 4" w:uiPriority="46"/>
+    <w:lsdException w:name="List Table 2 Accent 4" w:uiPriority="47"/>
+    <w:lsdException w:name="List Table 3 Accent 4" w:uiPriority="48"/>
+    <w:lsdException w:name="List Table 4 Accent 4" w:uiPriority="49"/>
+    <w:lsdException w:name="List Table 5 Dark Accent 4" w:uiPriority="50"/>
+    <w:lsdException w:name="List Table 6 Colorful Accent 4" w:uiPriority="51"/>
+    <w:lsdException w:name="List Table 7 Colorful Accent 4" w:uiPriority="52"/>
+    <w:lsdException w:name="List Table 1 Light Accent 5" w:uiPriority="46"/>
+    <w:lsdException w:name="List Table 2 Accent 5" w:uiPriority="47"/>
+    <w:lsdException w:name="List Table 3 Accent 5" w:uiPriority="48"/>
+    <w:lsdException w:name="List Table 4 Accent 5" w:uiPriority="49"/>
+    <w:lsdException w:name="List Table 5 Dark Accent 5" w:uiPriority="50"/>
+    <w:lsdException w:name="List Table 6 Colorful Accent 5" w:uiPriority="51"/>
+    <w:lsdException w:name="List Table 7 Colorful Accent 5" w:uiPriority="52"/>
+    <w:lsdException w:name="List Table 1 Light Accent 6" w:uiPriority="46"/>
+    <w:lsdException w:name="List Table 2 Accent 6" w:uiPriority="47"/>
+    <w:lsdException w:name="List Table 3 Accent 6" w:uiPriority="48"/>
+    <w:lsdException w:name="List Table 4 Accent 6" w:uiPriority="49"/>
+    <w:lsdException w:name="List Table 5 Dark Accent 6" w:uiPriority="50"/>
+    <w:lsdException w:name="List Table 6 Colorful Accent 6" w:uiPriority="51"/>
+    <w:lsdException w:name="List Table 7 Colorful Accent 6" w:uiPriority="52"/>
   </w:latentStyles>
   <w:style w:type="paragraph" w:default="1" w:styleId="Normal">
     <w:name w:val="Normal"/>
@@ -4055,7 +4158,6 @@
     <w:uiPriority w:val="59"/>
     <w:rsid w:val="00BE4013"/>
     <w:tblPr>
-      <w:tblInd w:w="0" w:type="dxa"/>
       <w:tblBorders>
         <w:top w:val="single" w:sz="4" w:space="0" w:color="auto"/>
         <w:left w:val="single" w:sz="4" w:space="0" w:color="auto"/>
@@ -4064,12 +4166,6 @@
         <w:insideH w:val="single" w:sz="4" w:space="0" w:color="auto"/>
         <w:insideV w:val="single" w:sz="4" w:space="0" w:color="auto"/>
       </w:tblBorders>
-      <w:tblCellMar>
-        <w:top w:w="0" w:type="dxa"/>
-        <w:left w:w="108" w:type="dxa"/>
-        <w:bottom w:w="0" w:type="dxa"/>
-        <w:right w:w="108" w:type="dxa"/>
-      </w:tblCellMar>
     </w:tblPr>
   </w:style>
   <w:style w:type="table" w:styleId="LightShading">
@@ -4083,17 +4179,10 @@
     <w:tblPr>
       <w:tblStyleRowBandSize w:val="1"/>
       <w:tblStyleColBandSize w:val="1"/>
-      <w:tblInd w:w="0" w:type="dxa"/>
       <w:tblBorders>
         <w:top w:val="single" w:sz="8" w:space="0" w:color="000000" w:themeColor="text1"/>
         <w:bottom w:val="single" w:sz="8" w:space="0" w:color="000000" w:themeColor="text1"/>
       </w:tblBorders>
-      <w:tblCellMar>
-        <w:top w:w="0" w:type="dxa"/>
-        <w:left w:w="108" w:type="dxa"/>
-        <w:bottom w:w="0" w:type="dxa"/>
-        <w:right w:w="108" w:type="dxa"/>
-      </w:tblCellMar>
     </w:tblPr>
     <w:tblStylePr w:type="firstRow">
       <w:pPr>
@@ -4183,17 +4272,10 @@
     <w:tblPr>
       <w:tblStyleRowBandSize w:val="1"/>
       <w:tblStyleColBandSize w:val="1"/>
-      <w:tblInd w:w="0" w:type="dxa"/>
       <w:tblBorders>
         <w:top w:val="single" w:sz="8" w:space="0" w:color="4F81BD" w:themeColor="accent1"/>
         <w:bottom w:val="single" w:sz="8" w:space="0" w:color="4F81BD" w:themeColor="accent1"/>
       </w:tblBorders>
-      <w:tblCellMar>
-        <w:top w:w="0" w:type="dxa"/>
-        <w:left w:w="108" w:type="dxa"/>
-        <w:bottom w:w="0" w:type="dxa"/>
-        <w:right w:w="108" w:type="dxa"/>
-      </w:tblCellMar>
     </w:tblPr>
     <w:tblStylePr w:type="firstRow">
       <w:pPr>
@@ -4283,17 +4365,10 @@
     <w:tblPr>
       <w:tblStyleRowBandSize w:val="1"/>
       <w:tblStyleColBandSize w:val="1"/>
-      <w:tblInd w:w="0" w:type="dxa"/>
       <w:tblBorders>
         <w:top w:val="single" w:sz="8" w:space="0" w:color="C0504D" w:themeColor="accent2"/>
         <w:bottom w:val="single" w:sz="8" w:space="0" w:color="C0504D" w:themeColor="accent2"/>
       </w:tblBorders>
-      <w:tblCellMar>
-        <w:top w:w="0" w:type="dxa"/>
-        <w:left w:w="108" w:type="dxa"/>
-        <w:bottom w:w="0" w:type="dxa"/>
-        <w:right w:w="108" w:type="dxa"/>
-      </w:tblCellMar>
     </w:tblPr>
     <w:tblStylePr w:type="firstRow">
       <w:pPr>
@@ -4384,7 +4459,6 @@
     <w:tblPr>
       <w:tblStyleRowBandSize w:val="1"/>
       <w:tblStyleColBandSize w:val="1"/>
-      <w:tblInd w:w="0" w:type="dxa"/>
       <w:tblBorders>
         <w:top w:val="single" w:sz="8" w:space="0" w:color="000000" w:themeColor="text1"/>
         <w:left w:val="single" w:sz="8" w:space="0" w:color="000000" w:themeColor="text1"/>
@@ -4393,12 +4467,6 @@
         <w:insideH w:val="single" w:sz="8" w:space="0" w:color="000000" w:themeColor="text1"/>
         <w:insideV w:val="single" w:sz="8" w:space="0" w:color="000000" w:themeColor="text1"/>
       </w:tblBorders>
-      <w:tblCellMar>
-        <w:top w:w="0" w:type="dxa"/>
-        <w:left w:w="108" w:type="dxa"/>
-        <w:bottom w:w="0" w:type="dxa"/>
-        <w:right w:w="108" w:type="dxa"/>
-      </w:tblCellMar>
     </w:tblPr>
     <w:tcPr>
       <w:shd w:val="clear" w:color="auto" w:fill="C0C0C0" w:themeFill="text1" w:themeFillTint="3F"/>
@@ -4505,7 +4573,6 @@
     <w:tblPr>
       <w:tblStyleRowBandSize w:val="1"/>
       <w:tblStyleColBandSize w:val="1"/>
-      <w:tblInd w:w="0" w:type="dxa"/>
       <w:tblBorders>
         <w:top w:val="single" w:sz="24" w:space="0" w:color="C0504D" w:themeColor="accent2"/>
         <w:left w:val="single" w:sz="4" w:space="0" w:color="000000" w:themeColor="text1"/>
@@ -4514,12 +4581,6 @@
         <w:insideH w:val="single" w:sz="4" w:space="0" w:color="FFFFFF" w:themeColor="background1"/>
         <w:insideV w:val="single" w:sz="4" w:space="0" w:color="FFFFFF" w:themeColor="background1"/>
       </w:tblBorders>
-      <w:tblCellMar>
-        <w:top w:w="0" w:type="dxa"/>
-        <w:left w:w="108" w:type="dxa"/>
-        <w:bottom w:w="0" w:type="dxa"/>
-        <w:right w:w="108" w:type="dxa"/>
-      </w:tblCellMar>
     </w:tblPr>
     <w:tcPr>
       <w:shd w:val="clear" w:color="auto" w:fill="E6E6E6" w:themeFill="text1" w:themeFillTint="19"/>
@@ -4625,7 +4686,6 @@
     <w:tblPr>
       <w:tblStyleRowBandSize w:val="1"/>
       <w:tblStyleColBandSize w:val="1"/>
-      <w:tblInd w:w="0" w:type="dxa"/>
       <w:tblBorders>
         <w:top w:val="single" w:sz="8" w:space="0" w:color="4F81BD" w:themeColor="accent1"/>
         <w:left w:val="single" w:sz="8" w:space="0" w:color="4F81BD" w:themeColor="accent1"/>
@@ -4634,12 +4694,6 @@
         <w:insideH w:val="single" w:sz="8" w:space="0" w:color="4F81BD" w:themeColor="accent1"/>
         <w:insideV w:val="single" w:sz="8" w:space="0" w:color="4F81BD" w:themeColor="accent1"/>
       </w:tblBorders>
-      <w:tblCellMar>
-        <w:top w:w="0" w:type="dxa"/>
-        <w:left w:w="108" w:type="dxa"/>
-        <w:bottom w:w="0" w:type="dxa"/>
-        <w:right w:w="108" w:type="dxa"/>
-      </w:tblCellMar>
     </w:tblPr>
     <w:tcPr>
       <w:shd w:val="clear" w:color="auto" w:fill="D3DFEE" w:themeFill="accent1" w:themeFillTint="3F"/>
@@ -4735,915 +4789,70 @@
       </w:tcPr>
     </w:tblStylePr>
   </w:style>
-</w:styles>
-</file>
-
-<file path=word/stylesWithEffects.xml><?xml version="1.0" encoding="utf-8"?>
-<w:styles xmlns:wpc="http://schemas.microsoft.com/office/word/2010/wordprocessingCanvas" xmlns:mo="http://schemas.microsoft.com/office/mac/office/2008/main" xmlns:mc="http://schemas.openxmlformats.org/markup-compatibility/2006" xmlns:mv="urn:schemas-microsoft-com:mac:vml" xmlns:o="urn:schemas-microsoft-com:office:office" xmlns:r="http://schemas.openxmlformats.org/officeDocument/2006/relationships" xmlns:m="http://schemas.openxmlformats.org/officeDocument/2006/math" xmlns:v="urn:schemas-microsoft-com:vml" xmlns:wp14="http://schemas.microsoft.com/office/word/2010/wordprocessingDrawing" xmlns:wp="http://schemas.openxmlformats.org/drawingml/2006/wordprocessingDrawing" xmlns:w10="urn:schemas-microsoft-com:office:word" xmlns:w="http://schemas.openxmlformats.org/wordprocessingml/2006/main" xmlns:w14="http://schemas.microsoft.com/office/word/2010/wordml" xmlns:wpg="http://schemas.microsoft.com/office/word/2010/wordprocessingGroup" xmlns:wpi="http://schemas.microsoft.com/office/word/2010/wordprocessingInk" xmlns:wne="http://schemas.microsoft.com/office/word/2006/wordml" xmlns:wps="http://schemas.microsoft.com/office/word/2010/wordprocessingShape" mc:Ignorable="w14 wp14">
-  <w:docDefaults>
-    <w:rPrDefault>
-      <w:rPr>
-        <w:rFonts w:asciiTheme="minorHAnsi" w:eastAsiaTheme="minorEastAsia" w:hAnsiTheme="minorHAnsi" w:cstheme="minorBidi"/>
-        <w:sz w:val="24"/>
-        <w:szCs w:val="24"/>
-        <w:lang w:val="en-US" w:eastAsia="en-US" w:bidi="ar-SA"/>
-      </w:rPr>
-    </w:rPrDefault>
-    <w:pPrDefault/>
-  </w:docDefaults>
-  <w:latentStyles w:defLockedState="0" w:defUIPriority="99" w:defSemiHidden="1" w:defUnhideWhenUsed="1" w:defQFormat="0" w:count="276">
-    <w:lsdException w:name="Normal" w:semiHidden="0" w:uiPriority="0" w:unhideWhenUsed="0" w:qFormat="1"/>
-    <w:lsdException w:name="heading 1" w:semiHidden="0" w:uiPriority="9" w:unhideWhenUsed="0" w:qFormat="1"/>
-    <w:lsdException w:name="heading 2" w:uiPriority="9" w:qFormat="1"/>
-    <w:lsdException w:name="heading 3" w:uiPriority="9" w:qFormat="1"/>
-    <w:lsdException w:name="heading 4" w:uiPriority="9" w:qFormat="1"/>
-    <w:lsdException w:name="heading 5" w:uiPriority="9" w:qFormat="1"/>
-    <w:lsdException w:name="heading 6" w:uiPriority="9" w:qFormat="1"/>
-    <w:lsdException w:name="heading 7" w:uiPriority="9" w:qFormat="1"/>
-    <w:lsdException w:name="heading 8" w:uiPriority="9" w:qFormat="1"/>
-    <w:lsdException w:name="heading 9" w:uiPriority="9" w:qFormat="1"/>
-    <w:lsdException w:name="toc 1" w:uiPriority="39"/>
-    <w:lsdException w:name="toc 2" w:uiPriority="39"/>
-    <w:lsdException w:name="toc 3" w:uiPriority="39"/>
-    <w:lsdException w:name="toc 4" w:uiPriority="39"/>
-    <w:lsdException w:name="toc 5" w:uiPriority="39"/>
-    <w:lsdException w:name="toc 6" w:uiPriority="39"/>
-    <w:lsdException w:name="toc 7" w:uiPriority="39"/>
-    <w:lsdException w:name="toc 8" w:uiPriority="39"/>
-    <w:lsdException w:name="toc 9" w:uiPriority="39"/>
-    <w:lsdException w:name="caption" w:uiPriority="35" w:qFormat="1"/>
-    <w:lsdException w:name="Title" w:semiHidden="0" w:uiPriority="10" w:unhideWhenUsed="0" w:qFormat="1"/>
-    <w:lsdException w:name="Default Paragraph Font" w:uiPriority="1"/>
-    <w:lsdException w:name="Subtitle" w:semiHidden="0" w:uiPriority="11" w:unhideWhenUsed="0" w:qFormat="1"/>
-    <w:lsdException w:name="Strong" w:semiHidden="0" w:uiPriority="22" w:unhideWhenUsed="0" w:qFormat="1"/>
-    <w:lsdException w:name="Emphasis" w:semiHidden="0" w:uiPriority="20" w:unhideWhenUsed="0" w:qFormat="1"/>
-    <w:lsdException w:name="Table Grid" w:semiHidden="0" w:uiPriority="59" w:unhideWhenUsed="0"/>
-    <w:lsdException w:name="Placeholder Text" w:unhideWhenUsed="0"/>
-    <w:lsdException w:name="No Spacing" w:semiHidden="0" w:uiPriority="1" w:unhideWhenUsed="0" w:qFormat="1"/>
-    <w:lsdException w:name="Light Shading" w:semiHidden="0" w:uiPriority="60" w:unhideWhenUsed="0"/>
-    <w:lsdException w:name="Light List" w:semiHidden="0" w:uiPriority="61" w:unhideWhenUsed="0"/>
-    <w:lsdException w:name="Light Grid" w:semiHidden="0" w:uiPriority="62" w:unhideWhenUsed="0"/>
-    <w:lsdException w:name="Medium Shading 1" w:semiHidden="0" w:uiPriority="63" w:unhideWhenUsed="0"/>
-    <w:lsdException w:name="Medium Shading 2" w:semiHidden="0" w:uiPriority="64" w:unhideWhenUsed="0"/>
-    <w:lsdException w:name="Medium List 1" w:semiHidden="0" w:uiPriority="65" w:unhideWhenUsed="0"/>
-    <w:lsdException w:name="Medium List 2" w:semiHidden="0" w:uiPriority="66" w:unhideWhenUsed="0"/>
-    <w:lsdException w:name="Medium Grid 1" w:semiHidden="0" w:uiPriority="67" w:unhideWhenUsed="0"/>
-    <w:lsdException w:name="Medium Grid 2" w:semiHidden="0" w:uiPriority="68" w:unhideWhenUsed="0"/>
-    <w:lsdException w:name="Medium Grid 3" w:semiHidden="0" w:uiPriority="69" w:unhideWhenUsed="0"/>
-    <w:lsdException w:name="Dark List" w:semiHidden="0" w:uiPriority="70" w:unhideWhenUsed="0"/>
-    <w:lsdException w:name="Colorful Shading" w:semiHidden="0" w:uiPriority="71" w:unhideWhenUsed="0"/>
-    <w:lsdException w:name="Colorful List" w:semiHidden="0" w:uiPriority="72" w:unhideWhenUsed="0"/>
-    <w:lsdException w:name="Colorful Grid" w:semiHidden="0" w:uiPriority="73" w:unhideWhenUsed="0"/>
-    <w:lsdException w:name="Light Shading Accent 1" w:semiHidden="0" w:uiPriority="60" w:unhideWhenUsed="0"/>
-    <w:lsdException w:name="Light List Accent 1" w:semiHidden="0" w:uiPriority="61" w:unhideWhenUsed="0"/>
-    <w:lsdException w:name="Light Grid Accent 1" w:semiHidden="0" w:uiPriority="62" w:unhideWhenUsed="0"/>
-    <w:lsdException w:name="Medium Shading 1 Accent 1" w:semiHidden="0" w:uiPriority="63" w:unhideWhenUsed="0"/>
-    <w:lsdException w:name="Medium Shading 2 Accent 1" w:semiHidden="0" w:uiPriority="64" w:unhideWhenUsed="0"/>
-    <w:lsdException w:name="Medium List 1 Accent 1" w:semiHidden="0" w:uiPriority="65" w:unhideWhenUsed="0"/>
-    <w:lsdException w:name="Revision" w:unhideWhenUsed="0"/>
-    <w:lsdException w:name="List Paragraph" w:semiHidden="0" w:uiPriority="34" w:unhideWhenUsed="0" w:qFormat="1"/>
-    <w:lsdException w:name="Quote" w:semiHidden="0" w:uiPriority="29" w:unhideWhenUsed="0" w:qFormat="1"/>
-    <w:lsdException w:name="Intense Quote" w:semiHidden="0" w:uiPriority="30" w:unhideWhenUsed="0" w:qFormat="1"/>
-    <w:lsdException w:name="Medium List 2 Accent 1" w:semiHidden="0" w:uiPriority="66" w:unhideWhenUsed="0"/>
-    <w:lsdException w:name="Medium Grid 1 Accent 1" w:semiHidden="0" w:uiPriority="67" w:unhideWhenUsed="0"/>
-    <w:lsdException w:name="Medium Grid 2 Accent 1" w:semiHidden="0" w:uiPriority="68" w:unhideWhenUsed="0"/>
-    <w:lsdException w:name="Medium Grid 3 Accent 1" w:semiHidden="0" w:uiPriority="69" w:unhideWhenUsed="0"/>
-    <w:lsdException w:name="Dark List Accent 1" w:semiHidden="0" w:uiPriority="70" w:unhideWhenUsed="0"/>
-    <w:lsdException w:name="Colorful Shading Accent 1" w:semiHidden="0" w:uiPriority="71" w:unhideWhenUsed="0"/>
-    <w:lsdException w:name="Colorful List Accent 1" w:semiHidden="0" w:uiPriority="72" w:unhideWhenUsed="0"/>
-    <w:lsdException w:name="Colorful Grid Accent 1" w:semiHidden="0" w:uiPriority="73" w:unhideWhenUsed="0"/>
-    <w:lsdException w:name="Light Shading Accent 2" w:semiHidden="0" w:uiPriority="60" w:unhideWhenUsed="0"/>
-    <w:lsdException w:name="Light List Accent 2" w:semiHidden="0" w:uiPriority="61" w:unhideWhenUsed="0"/>
-    <w:lsdException w:name="Light Grid Accent 2" w:semiHidden="0" w:uiPriority="62" w:unhideWhenUsed="0"/>
-    <w:lsdException w:name="Medium Shading 1 Accent 2" w:semiHidden="0" w:uiPriority="63" w:unhideWhenUsed="0"/>
-    <w:lsdException w:name="Medium Shading 2 Accent 2" w:semiHidden="0" w:uiPriority="64" w:unhideWhenUsed="0"/>
-    <w:lsdException w:name="Medium List 1 Accent 2" w:semiHidden="0" w:uiPriority="65" w:unhideWhenUsed="0"/>
-    <w:lsdException w:name="Medium List 2 Accent 2" w:semiHidden="0" w:uiPriority="66" w:unhideWhenUsed="0"/>
-    <w:lsdException w:name="Medium Grid 1 Accent 2" w:semiHidden="0" w:uiPriority="67" w:unhideWhenUsed="0"/>
-    <w:lsdException w:name="Medium Grid 2 Accent 2" w:semiHidden="0" w:uiPriority="68" w:unhideWhenUsed="0"/>
-    <w:lsdException w:name="Medium Grid 3 Accent 2" w:semiHidden="0" w:uiPriority="69" w:unhideWhenUsed="0"/>
-    <w:lsdException w:name="Dark List Accent 2" w:semiHidden="0" w:uiPriority="70" w:unhideWhenUsed="0"/>
-    <w:lsdException w:name="Colorful Shading Accent 2" w:semiHidden="0" w:uiPriority="71" w:unhideWhenUsed="0"/>
-    <w:lsdException w:name="Colorful List Accent 2" w:semiHidden="0" w:uiPriority="72" w:unhideWhenUsed="0"/>
-    <w:lsdException w:name="Colorful Grid Accent 2" w:semiHidden="0" w:uiPriority="73" w:unhideWhenUsed="0"/>
-    <w:lsdException w:name="Light Shading Accent 3" w:semiHidden="0" w:uiPriority="60" w:unhideWhenUsed="0"/>
-    <w:lsdException w:name="Light List Accent 3" w:semiHidden="0" w:uiPriority="61" w:unhideWhenUsed="0"/>
-    <w:lsdException w:name="Light Grid Accent 3" w:semiHidden="0" w:uiPriority="62" w:unhideWhenUsed="0"/>
-    <w:lsdException w:name="Medium Shading 1 Accent 3" w:semiHidden="0" w:uiPriority="63" w:unhideWhenUsed="0"/>
-    <w:lsdException w:name="Medium Shading 2 Accent 3" w:semiHidden="0" w:uiPriority="64" w:unhideWhenUsed="0"/>
-    <w:lsdException w:name="Medium List 1 Accent 3" w:semiHidden="0" w:uiPriority="65" w:unhideWhenUsed="0"/>
-    <w:lsdException w:name="Medium List 2 Accent 3" w:semiHidden="0" w:uiPriority="66" w:unhideWhenUsed="0"/>
-    <w:lsdException w:name="Medium Grid 1 Accent 3" w:semiHidden="0" w:uiPriority="67" w:unhideWhenUsed="0"/>
-    <w:lsdException w:name="Medium Grid 2 Accent 3" w:semiHidden="0" w:uiPriority="68" w:unhideWhenUsed="0"/>
-    <w:lsdException w:name="Medium Grid 3 Accent 3" w:semiHidden="0" w:uiPriority="69" w:unhideWhenUsed="0"/>
-    <w:lsdException w:name="Dark List Accent 3" w:semiHidden="0" w:uiPriority="70" w:unhideWhenUsed="0"/>
-    <w:lsdException w:name="Colorful Shading Accent 3" w:semiHidden="0" w:uiPriority="71" w:unhideWhenUsed="0"/>
-    <w:lsdException w:name="Colorful List Accent 3" w:semiHidden="0" w:uiPriority="72" w:unhideWhenUsed="0"/>
-    <w:lsdException w:name="Colorful Grid Accent 3" w:semiHidden="0" w:uiPriority="73" w:unhideWhenUsed="0"/>
-    <w:lsdException w:name="Light Shading Accent 4" w:semiHidden="0" w:uiPriority="60" w:unhideWhenUsed="0"/>
-    <w:lsdException w:name="Light List Accent 4" w:semiHidden="0" w:uiPriority="61" w:unhideWhenUsed="0"/>
-    <w:lsdException w:name="Light Grid Accent 4" w:semiHidden="0" w:uiPriority="62" w:unhideWhenUsed="0"/>
-    <w:lsdException w:name="Medium Shading 1 Accent 4" w:semiHidden="0" w:uiPriority="63" w:unhideWhenUsed="0"/>
-    <w:lsdException w:name="Medium Shading 2 Accent 4" w:semiHidden="0" w:uiPriority="64" w:unhideWhenUsed="0"/>
-    <w:lsdException w:name="Medium List 1 Accent 4" w:semiHidden="0" w:uiPriority="65" w:unhideWhenUsed="0"/>
-    <w:lsdException w:name="Medium List 2 Accent 4" w:semiHidden="0" w:uiPriority="66" w:unhideWhenUsed="0"/>
-    <w:lsdException w:name="Medium Grid 1 Accent 4" w:semiHidden="0" w:uiPriority="67" w:unhideWhenUsed="0"/>
-    <w:lsdException w:name="Medium Grid 2 Accent 4" w:semiHidden="0" w:uiPriority="68" w:unhideWhenUsed="0"/>
-    <w:lsdException w:name="Medium Grid 3 Accent 4" w:semiHidden="0" w:uiPriority="69" w:unhideWhenUsed="0"/>
-    <w:lsdException w:name="Dark List Accent 4" w:semiHidden="0" w:uiPriority="70" w:unhideWhenUsed="0"/>
-    <w:lsdException w:name="Colorful Shading Accent 4" w:semiHidden="0" w:uiPriority="71" w:unhideWhenUsed="0"/>
-    <w:lsdException w:name="Colorful List Accent 4" w:semiHidden="0" w:uiPriority="72" w:unhideWhenUsed="0"/>
-    <w:lsdException w:name="Colorful Grid Accent 4" w:semiHidden="0" w:uiPriority="73" w:unhideWhenUsed="0"/>
-    <w:lsdException w:name="Light Shading Accent 5" w:semiHidden="0" w:uiPriority="60" w:unhideWhenUsed="0"/>
-    <w:lsdException w:name="Light List Accent 5" w:semiHidden="0" w:uiPriority="61" w:unhideWhenUsed="0"/>
-    <w:lsdException w:name="Light Grid Accent 5" w:semiHidden="0" w:uiPriority="62" w:unhideWhenUsed="0"/>
-    <w:lsdException w:name="Medium Shading 1 Accent 5" w:semiHidden="0" w:uiPriority="63" w:unhideWhenUsed="0"/>
-    <w:lsdException w:name="Medium Shading 2 Accent 5" w:semiHidden="0" w:uiPriority="64" w:unhideWhenUsed="0"/>
-    <w:lsdException w:name="Medium List 1 Accent 5" w:semiHidden="0" w:uiPriority="65" w:unhideWhenUsed="0"/>
-    <w:lsdException w:name="Medium List 2 Accent 5" w:semiHidden="0" w:uiPriority="66" w:unhideWhenUsed="0"/>
-    <w:lsdException w:name="Medium Grid 1 Accent 5" w:semiHidden="0" w:uiPriority="67" w:unhideWhenUsed="0"/>
-    <w:lsdException w:name="Medium Grid 2 Accent 5" w:semiHidden="0" w:uiPriority="68" w:unhideWhenUsed="0"/>
-    <w:lsdException w:name="Medium Grid 3 Accent 5" w:semiHidden="0" w:uiPriority="69" w:unhideWhenUsed="0"/>
-    <w:lsdException w:name="Dark List Accent 5" w:semiHidden="0" w:uiPriority="70" w:unhideWhenUsed="0"/>
-    <w:lsdException w:name="Colorful Shading Accent 5" w:semiHidden="0" w:uiPriority="71" w:unhideWhenUsed="0"/>
-    <w:lsdException w:name="Colorful List Accent 5" w:semiHidden="0" w:uiPriority="72" w:unhideWhenUsed="0"/>
-    <w:lsdException w:name="Colorful Grid Accent 5" w:semiHidden="0" w:uiPriority="73" w:unhideWhenUsed="0"/>
-    <w:lsdException w:name="Light Shading Accent 6" w:semiHidden="0" w:uiPriority="60" w:unhideWhenUsed="0"/>
-    <w:lsdException w:name="Light List Accent 6" w:semiHidden="0" w:uiPriority="61" w:unhideWhenUsed="0"/>
-    <w:lsdException w:name="Light Grid Accent 6" w:semiHidden="0" w:uiPriority="62" w:unhideWhenUsed="0"/>
-    <w:lsdException w:name="Medium Shading 1 Accent 6" w:semiHidden="0" w:uiPriority="63" w:unhideWhenUsed="0"/>
-    <w:lsdException w:name="Medium Shading 2 Accent 6" w:semiHidden="0" w:uiPriority="64" w:unhideWhenUsed="0"/>
-    <w:lsdException w:name="Medium List 1 Accent 6" w:semiHidden="0" w:uiPriority="65" w:unhideWhenUsed="0"/>
-    <w:lsdException w:name="Medium List 2 Accent 6" w:semiHidden="0" w:uiPriority="66" w:unhideWhenUsed="0"/>
-    <w:lsdException w:name="Medium Grid 1 Accent 6" w:semiHidden="0" w:uiPriority="67" w:unhideWhenUsed="0"/>
-    <w:lsdException w:name="Medium Grid 2 Accent 6" w:semiHidden="0" w:uiPriority="68" w:unhideWhenUsed="0"/>
-    <w:lsdException w:name="Medium Grid 3 Accent 6" w:semiHidden="0" w:uiPriority="69" w:unhideWhenUsed="0"/>
-    <w:lsdException w:name="Dark List Accent 6" w:semiHidden="0" w:uiPriority="70" w:unhideWhenUsed="0"/>
-    <w:lsdException w:name="Colorful Shading Accent 6" w:semiHidden="0" w:uiPriority="71" w:unhideWhenUsed="0"/>
-    <w:lsdException w:name="Colorful List Accent 6" w:semiHidden="0" w:uiPriority="72" w:unhideWhenUsed="0"/>
-    <w:lsdException w:name="Colorful Grid Accent 6" w:semiHidden="0" w:uiPriority="73" w:unhideWhenUsed="0"/>
-    <w:lsdException w:name="Subtle Emphasis" w:semiHidden="0" w:uiPriority="19" w:unhideWhenUsed="0" w:qFormat="1"/>
-    <w:lsdException w:name="Intense Emphasis" w:semiHidden="0" w:uiPriority="21" w:unhideWhenUsed="0" w:qFormat="1"/>
-    <w:lsdException w:name="Subtle Reference" w:semiHidden="0" w:uiPriority="31" w:unhideWhenUsed="0" w:qFormat="1"/>
-    <w:lsdException w:name="Intense Reference" w:semiHidden="0" w:uiPriority="32" w:unhideWhenUsed="0" w:qFormat="1"/>
-    <w:lsdException w:name="Book Title" w:semiHidden="0" w:uiPriority="33" w:unhideWhenUsed="0" w:qFormat="1"/>
-    <w:lsdException w:name="Bibliography" w:uiPriority="37"/>
-    <w:lsdException w:name="TOC Heading" w:uiPriority="39" w:qFormat="1"/>
-  </w:latentStyles>
-  <w:style w:type="paragraph" w:default="1" w:styleId="Normal">
-    <w:name w:val="Normal"/>
-    <w:qFormat/>
-  </w:style>
-  <w:style w:type="character" w:default="1" w:styleId="DefaultParagraphFont">
-    <w:name w:val="Default Paragraph Font"/>
-    <w:uiPriority w:val="1"/>
-    <w:semiHidden/>
-    <w:unhideWhenUsed/>
-  </w:style>
-  <w:style w:type="table" w:default="1" w:styleId="TableNormal">
-    <w:name w:val="Normal Table"/>
+  <w:style w:type="character" w:styleId="CommentReference">
+    <w:name w:val="annotation reference"/>
+    <w:basedOn w:val="DefaultParagraphFont"/>
     <w:uiPriority w:val="99"/>
     <w:semiHidden/>
     <w:unhideWhenUsed/>
-    <w:tblPr>
-      <w:tblInd w:w="0" w:type="dxa"/>
-      <w:tblCellMar>
-        <w:top w:w="0" w:type="dxa"/>
-        <w:left w:w="108" w:type="dxa"/>
-        <w:bottom w:w="0" w:type="dxa"/>
-        <w:right w:w="108" w:type="dxa"/>
-      </w:tblCellMar>
-    </w:tblPr>
+    <w:rsid w:val="00DB75AC"/>
+    <w:rPr>
+      <w:sz w:val="16"/>
+      <w:szCs w:val="16"/>
+    </w:rPr>
   </w:style>
-  <w:style w:type="numbering" w:default="1" w:styleId="NoList">
-    <w:name w:val="No List"/>
+  <w:style w:type="paragraph" w:styleId="CommentText">
+    <w:name w:val="annotation text"/>
+    <w:basedOn w:val="Normal"/>
+    <w:link w:val="CommentTextChar"/>
     <w:uiPriority w:val="99"/>
     <w:semiHidden/>
     <w:unhideWhenUsed/>
+    <w:rsid w:val="00DB75AC"/>
+    <w:rPr>
+      <w:sz w:val="20"/>
+      <w:szCs w:val="20"/>
+    </w:rPr>
   </w:style>
-  <w:style w:type="paragraph" w:styleId="ListParagraph">
-    <w:name w:val="List Paragraph"/>
-    <w:basedOn w:val="Normal"/>
-    <w:uiPriority w:val="34"/>
-    <w:qFormat/>
-    <w:rsid w:val="008E59DD"/>
-    <w:pPr>
-      <w:ind w:left="720"/>
-      <w:contextualSpacing/>
-    </w:pPr>
+  <w:style w:type="character" w:customStyle="1" w:styleId="CommentTextChar">
+    <w:name w:val="Comment Text Char"/>
+    <w:basedOn w:val="DefaultParagraphFont"/>
+    <w:link w:val="CommentText"/>
+    <w:uiPriority w:val="99"/>
+    <w:semiHidden/>
+    <w:rsid w:val="00DB75AC"/>
+    <w:rPr>
+      <w:sz w:val="20"/>
+      <w:szCs w:val="20"/>
+    </w:rPr>
   </w:style>
-  <w:style w:type="paragraph" w:styleId="BalloonText">
-    <w:name w:val="Balloon Text"/>
-    <w:basedOn w:val="Normal"/>
-    <w:link w:val="BalloonTextChar"/>
+  <w:style w:type="paragraph" w:styleId="CommentSubject">
+    <w:name w:val="annotation subject"/>
+    <w:basedOn w:val="CommentText"/>
+    <w:next w:val="CommentText"/>
+    <w:link w:val="CommentSubjectChar"/>
     <w:uiPriority w:val="99"/>
     <w:semiHidden/>
     <w:unhideWhenUsed/>
-    <w:rsid w:val="00A3047D"/>
+    <w:rsid w:val="00DB75AC"/>
     <w:rPr>
-      <w:rFonts w:ascii="Lucida Grande" w:hAnsi="Lucida Grande" w:cs="Lucida Grande"/>
-      <w:sz w:val="18"/>
-      <w:szCs w:val="18"/>
+      <w:b/>
+      <w:bCs/>
     </w:rPr>
   </w:style>
-  <w:style w:type="character" w:customStyle="1" w:styleId="BalloonTextChar">
-    <w:name w:val="Balloon Text Char"/>
-    <w:basedOn w:val="DefaultParagraphFont"/>
-    <w:link w:val="BalloonText"/>
+  <w:style w:type="character" w:customStyle="1" w:styleId="CommentSubjectChar">
+    <w:name w:val="Comment Subject Char"/>
+    <w:basedOn w:val="CommentTextChar"/>
+    <w:link w:val="CommentSubject"/>
     <w:uiPriority w:val="99"/>
     <w:semiHidden/>
-    <w:rsid w:val="00A3047D"/>
+    <w:rsid w:val="00DB75AC"/>
     <w:rPr>
-      <w:rFonts w:ascii="Lucida Grande" w:hAnsi="Lucida Grande" w:cs="Lucida Grande"/>
-      <w:sz w:val="18"/>
-      <w:szCs w:val="18"/>
+      <w:b/>
+      <w:bCs/>
+      <w:sz w:val="20"/>
+      <w:szCs w:val="20"/>
     </w:rPr>
-  </w:style>
-  <w:style w:type="table" w:styleId="TableGrid">
-    <w:name w:val="Table Grid"/>
-    <w:basedOn w:val="TableNormal"/>
-    <w:uiPriority w:val="59"/>
-    <w:rsid w:val="00BE4013"/>
-    <w:tblPr>
-      <w:tblInd w:w="0" w:type="dxa"/>
-      <w:tblBorders>
-        <w:top w:val="single" w:sz="4" w:space="0" w:color="auto"/>
-        <w:left w:val="single" w:sz="4" w:space="0" w:color="auto"/>
-        <w:bottom w:val="single" w:sz="4" w:space="0" w:color="auto"/>
-        <w:right w:val="single" w:sz="4" w:space="0" w:color="auto"/>
-        <w:insideH w:val="single" w:sz="4" w:space="0" w:color="auto"/>
-        <w:insideV w:val="single" w:sz="4" w:space="0" w:color="auto"/>
-      </w:tblBorders>
-      <w:tblCellMar>
-        <w:top w:w="0" w:type="dxa"/>
-        <w:left w:w="108" w:type="dxa"/>
-        <w:bottom w:w="0" w:type="dxa"/>
-        <w:right w:w="108" w:type="dxa"/>
-      </w:tblCellMar>
-    </w:tblPr>
-  </w:style>
-  <w:style w:type="table" w:styleId="LightShading">
-    <w:name w:val="Light Shading"/>
-    <w:basedOn w:val="TableNormal"/>
-    <w:uiPriority w:val="60"/>
-    <w:rsid w:val="00BE4013"/>
-    <w:rPr>
-      <w:color w:val="000000" w:themeColor="text1" w:themeShade="BF"/>
-    </w:rPr>
-    <w:tblPr>
-      <w:tblStyleRowBandSize w:val="1"/>
-      <w:tblStyleColBandSize w:val="1"/>
-      <w:tblInd w:w="0" w:type="dxa"/>
-      <w:tblBorders>
-        <w:top w:val="single" w:sz="8" w:space="0" w:color="000000" w:themeColor="text1"/>
-        <w:bottom w:val="single" w:sz="8" w:space="0" w:color="000000" w:themeColor="text1"/>
-      </w:tblBorders>
-      <w:tblCellMar>
-        <w:top w:w="0" w:type="dxa"/>
-        <w:left w:w="108" w:type="dxa"/>
-        <w:bottom w:w="0" w:type="dxa"/>
-        <w:right w:w="108" w:type="dxa"/>
-      </w:tblCellMar>
-    </w:tblPr>
-    <w:tblStylePr w:type="firstRow">
-      <w:pPr>
-        <w:spacing w:before="0" w:after="0" w:line="240" w:lineRule="auto"/>
-      </w:pPr>
-      <w:rPr>
-        <w:b/>
-        <w:bCs/>
-      </w:rPr>
-      <w:tblPr/>
-      <w:tcPr>
-        <w:tcBorders>
-          <w:top w:val="single" w:sz="8" w:space="0" w:color="000000" w:themeColor="text1"/>
-          <w:left w:val="nil"/>
-          <w:bottom w:val="single" w:sz="8" w:space="0" w:color="000000" w:themeColor="text1"/>
-          <w:right w:val="nil"/>
-          <w:insideH w:val="nil"/>
-          <w:insideV w:val="nil"/>
-        </w:tcBorders>
-      </w:tcPr>
-    </w:tblStylePr>
-    <w:tblStylePr w:type="lastRow">
-      <w:pPr>
-        <w:spacing w:before="0" w:after="0" w:line="240" w:lineRule="auto"/>
-      </w:pPr>
-      <w:rPr>
-        <w:b/>
-        <w:bCs/>
-      </w:rPr>
-      <w:tblPr/>
-      <w:tcPr>
-        <w:tcBorders>
-          <w:top w:val="single" w:sz="8" w:space="0" w:color="000000" w:themeColor="text1"/>
-          <w:left w:val="nil"/>
-          <w:bottom w:val="single" w:sz="8" w:space="0" w:color="000000" w:themeColor="text1"/>
-          <w:right w:val="nil"/>
-          <w:insideH w:val="nil"/>
-          <w:insideV w:val="nil"/>
-        </w:tcBorders>
-      </w:tcPr>
-    </w:tblStylePr>
-    <w:tblStylePr w:type="firstCol">
-      <w:rPr>
-        <w:b/>
-        <w:bCs/>
-      </w:rPr>
-    </w:tblStylePr>
-    <w:tblStylePr w:type="lastCol">
-      <w:rPr>
-        <w:b/>
-        <w:bCs/>
-      </w:rPr>
-    </w:tblStylePr>
-    <w:tblStylePr w:type="band1Vert">
-      <w:tblPr/>
-      <w:tcPr>
-        <w:tcBorders>
-          <w:left w:val="nil"/>
-          <w:right w:val="nil"/>
-          <w:insideH w:val="nil"/>
-          <w:insideV w:val="nil"/>
-        </w:tcBorders>
-        <w:shd w:val="clear" w:color="auto" w:fill="C0C0C0" w:themeFill="text1" w:themeFillTint="3F"/>
-      </w:tcPr>
-    </w:tblStylePr>
-    <w:tblStylePr w:type="band1Horz">
-      <w:tblPr/>
-      <w:tcPr>
-        <w:tcBorders>
-          <w:left w:val="nil"/>
-          <w:right w:val="nil"/>
-          <w:insideH w:val="nil"/>
-          <w:insideV w:val="nil"/>
-        </w:tcBorders>
-        <w:shd w:val="clear" w:color="auto" w:fill="C0C0C0" w:themeFill="text1" w:themeFillTint="3F"/>
-      </w:tcPr>
-    </w:tblStylePr>
-  </w:style>
-  <w:style w:type="table" w:styleId="LightShading-Accent1">
-    <w:name w:val="Light Shading Accent 1"/>
-    <w:basedOn w:val="TableNormal"/>
-    <w:uiPriority w:val="60"/>
-    <w:rsid w:val="00BE4013"/>
-    <w:rPr>
-      <w:color w:val="365F91" w:themeColor="accent1" w:themeShade="BF"/>
-    </w:rPr>
-    <w:tblPr>
-      <w:tblStyleRowBandSize w:val="1"/>
-      <w:tblStyleColBandSize w:val="1"/>
-      <w:tblInd w:w="0" w:type="dxa"/>
-      <w:tblBorders>
-        <w:top w:val="single" w:sz="8" w:space="0" w:color="4F81BD" w:themeColor="accent1"/>
-        <w:bottom w:val="single" w:sz="8" w:space="0" w:color="4F81BD" w:themeColor="accent1"/>
-      </w:tblBorders>
-      <w:tblCellMar>
-        <w:top w:w="0" w:type="dxa"/>
-        <w:left w:w="108" w:type="dxa"/>
-        <w:bottom w:w="0" w:type="dxa"/>
-        <w:right w:w="108" w:type="dxa"/>
-      </w:tblCellMar>
-    </w:tblPr>
-    <w:tblStylePr w:type="firstRow">
-      <w:pPr>
-        <w:spacing w:before="0" w:after="0" w:line="240" w:lineRule="auto"/>
-      </w:pPr>
-      <w:rPr>
-        <w:b/>
-        <w:bCs/>
-      </w:rPr>
-      <w:tblPr/>
-      <w:tcPr>
-        <w:tcBorders>
-          <w:top w:val="single" w:sz="8" w:space="0" w:color="4F81BD" w:themeColor="accent1"/>
-          <w:left w:val="nil"/>
-          <w:bottom w:val="single" w:sz="8" w:space="0" w:color="4F81BD" w:themeColor="accent1"/>
-          <w:right w:val="nil"/>
-          <w:insideH w:val="nil"/>
-          <w:insideV w:val="nil"/>
-        </w:tcBorders>
-      </w:tcPr>
-    </w:tblStylePr>
-    <w:tblStylePr w:type="lastRow">
-      <w:pPr>
-        <w:spacing w:before="0" w:after="0" w:line="240" w:lineRule="auto"/>
-      </w:pPr>
-      <w:rPr>
-        <w:b/>
-        <w:bCs/>
-      </w:rPr>
-      <w:tblPr/>
-      <w:tcPr>
-        <w:tcBorders>
-          <w:top w:val="single" w:sz="8" w:space="0" w:color="4F81BD" w:themeColor="accent1"/>
-          <w:left w:val="nil"/>
-          <w:bottom w:val="single" w:sz="8" w:space="0" w:color="4F81BD" w:themeColor="accent1"/>
-          <w:right w:val="nil"/>
-          <w:insideH w:val="nil"/>
-          <w:insideV w:val="nil"/>
-        </w:tcBorders>
-      </w:tcPr>
-    </w:tblStylePr>
-    <w:tblStylePr w:type="firstCol">
-      <w:rPr>
-        <w:b/>
-        <w:bCs/>
-      </w:rPr>
-    </w:tblStylePr>
-    <w:tblStylePr w:type="lastCol">
-      <w:rPr>
-        <w:b/>
-        <w:bCs/>
-      </w:rPr>
-    </w:tblStylePr>
-    <w:tblStylePr w:type="band1Vert">
-      <w:tblPr/>
-      <w:tcPr>
-        <w:tcBorders>
-          <w:left w:val="nil"/>
-          <w:right w:val="nil"/>
-          <w:insideH w:val="nil"/>
-          <w:insideV w:val="nil"/>
-        </w:tcBorders>
-        <w:shd w:val="clear" w:color="auto" w:fill="D3DFEE" w:themeFill="accent1" w:themeFillTint="3F"/>
-      </w:tcPr>
-    </w:tblStylePr>
-    <w:tblStylePr w:type="band1Horz">
-      <w:tblPr/>
-      <w:tcPr>
-        <w:tcBorders>
-          <w:left w:val="nil"/>
-          <w:right w:val="nil"/>
-          <w:insideH w:val="nil"/>
-          <w:insideV w:val="nil"/>
-        </w:tcBorders>
-        <w:shd w:val="clear" w:color="auto" w:fill="D3DFEE" w:themeFill="accent1" w:themeFillTint="3F"/>
-      </w:tcPr>
-    </w:tblStylePr>
-  </w:style>
-  <w:style w:type="table" w:styleId="LightShading-Accent2">
-    <w:name w:val="Light Shading Accent 2"/>
-    <w:basedOn w:val="TableNormal"/>
-    <w:uiPriority w:val="60"/>
-    <w:rsid w:val="00BE4013"/>
-    <w:rPr>
-      <w:color w:val="943634" w:themeColor="accent2" w:themeShade="BF"/>
-    </w:rPr>
-    <w:tblPr>
-      <w:tblStyleRowBandSize w:val="1"/>
-      <w:tblStyleColBandSize w:val="1"/>
-      <w:tblInd w:w="0" w:type="dxa"/>
-      <w:tblBorders>
-        <w:top w:val="single" w:sz="8" w:space="0" w:color="C0504D" w:themeColor="accent2"/>
-        <w:bottom w:val="single" w:sz="8" w:space="0" w:color="C0504D" w:themeColor="accent2"/>
-      </w:tblBorders>
-      <w:tblCellMar>
-        <w:top w:w="0" w:type="dxa"/>
-        <w:left w:w="108" w:type="dxa"/>
-        <w:bottom w:w="0" w:type="dxa"/>
-        <w:right w:w="108" w:type="dxa"/>
-      </w:tblCellMar>
-    </w:tblPr>
-    <w:tblStylePr w:type="firstRow">
-      <w:pPr>
-        <w:spacing w:before="0" w:after="0" w:line="240" w:lineRule="auto"/>
-      </w:pPr>
-      <w:rPr>
-        <w:b/>
-        <w:bCs/>
-      </w:rPr>
-      <w:tblPr/>
-      <w:tcPr>
-        <w:tcBorders>
-          <w:top w:val="single" w:sz="8" w:space="0" w:color="C0504D" w:themeColor="accent2"/>
-          <w:left w:val="nil"/>
-          <w:bottom w:val="single" w:sz="8" w:space="0" w:color="C0504D" w:themeColor="accent2"/>
-          <w:right w:val="nil"/>
-          <w:insideH w:val="nil"/>
-          <w:insideV w:val="nil"/>
-        </w:tcBorders>
-      </w:tcPr>
-    </w:tblStylePr>
-    <w:tblStylePr w:type="lastRow">
-      <w:pPr>
-        <w:spacing w:before="0" w:after="0" w:line="240" w:lineRule="auto"/>
-      </w:pPr>
-      <w:rPr>
-        <w:b/>
-        <w:bCs/>
-      </w:rPr>
-      <w:tblPr/>
-      <w:tcPr>
-        <w:tcBorders>
-          <w:top w:val="single" w:sz="8" w:space="0" w:color="C0504D" w:themeColor="accent2"/>
-          <w:left w:val="nil"/>
-          <w:bottom w:val="single" w:sz="8" w:space="0" w:color="C0504D" w:themeColor="accent2"/>
-          <w:right w:val="nil"/>
-          <w:insideH w:val="nil"/>
-          <w:insideV w:val="nil"/>
-        </w:tcBorders>
-      </w:tcPr>
-    </w:tblStylePr>
-    <w:tblStylePr w:type="firstCol">
-      <w:rPr>
-        <w:b/>
-        <w:bCs/>
-      </w:rPr>
-    </w:tblStylePr>
-    <w:tblStylePr w:type="lastCol">
-      <w:rPr>
-        <w:b/>
-        <w:bCs/>
-      </w:rPr>
-    </w:tblStylePr>
-    <w:tblStylePr w:type="band1Vert">
-      <w:tblPr/>
-      <w:tcPr>
-        <w:tcBorders>
-          <w:left w:val="nil"/>
-          <w:right w:val="nil"/>
-          <w:insideH w:val="nil"/>
-          <w:insideV w:val="nil"/>
-        </w:tcBorders>
-        <w:shd w:val="clear" w:color="auto" w:fill="EFD3D2" w:themeFill="accent2" w:themeFillTint="3F"/>
-      </w:tcPr>
-    </w:tblStylePr>
-    <w:tblStylePr w:type="band1Horz">
-      <w:tblPr/>
-      <w:tcPr>
-        <w:tcBorders>
-          <w:left w:val="nil"/>
-          <w:right w:val="nil"/>
-          <w:insideH w:val="nil"/>
-          <w:insideV w:val="nil"/>
-        </w:tcBorders>
-        <w:shd w:val="clear" w:color="auto" w:fill="EFD3D2" w:themeFill="accent2" w:themeFillTint="3F"/>
-      </w:tcPr>
-    </w:tblStylePr>
-  </w:style>
-  <w:style w:type="table" w:styleId="MediumGrid2">
-    <w:name w:val="Medium Grid 2"/>
-    <w:basedOn w:val="TableNormal"/>
-    <w:uiPriority w:val="68"/>
-    <w:rsid w:val="00BE4013"/>
-    <w:rPr>
-      <w:rFonts w:asciiTheme="majorHAnsi" w:eastAsiaTheme="majorEastAsia" w:hAnsiTheme="majorHAnsi" w:cstheme="majorBidi"/>
-      <w:color w:val="000000" w:themeColor="text1"/>
-    </w:rPr>
-    <w:tblPr>
-      <w:tblStyleRowBandSize w:val="1"/>
-      <w:tblStyleColBandSize w:val="1"/>
-      <w:tblInd w:w="0" w:type="dxa"/>
-      <w:tblBorders>
-        <w:top w:val="single" w:sz="8" w:space="0" w:color="000000" w:themeColor="text1"/>
-        <w:left w:val="single" w:sz="8" w:space="0" w:color="000000" w:themeColor="text1"/>
-        <w:bottom w:val="single" w:sz="8" w:space="0" w:color="000000" w:themeColor="text1"/>
-        <w:right w:val="single" w:sz="8" w:space="0" w:color="000000" w:themeColor="text1"/>
-        <w:insideH w:val="single" w:sz="8" w:space="0" w:color="000000" w:themeColor="text1"/>
-        <w:insideV w:val="single" w:sz="8" w:space="0" w:color="000000" w:themeColor="text1"/>
-      </w:tblBorders>
-      <w:tblCellMar>
-        <w:top w:w="0" w:type="dxa"/>
-        <w:left w:w="108" w:type="dxa"/>
-        <w:bottom w:w="0" w:type="dxa"/>
-        <w:right w:w="108" w:type="dxa"/>
-      </w:tblCellMar>
-    </w:tblPr>
-    <w:tcPr>
-      <w:shd w:val="clear" w:color="auto" w:fill="C0C0C0" w:themeFill="text1" w:themeFillTint="3F"/>
-    </w:tcPr>
-    <w:tblStylePr w:type="firstRow">
-      <w:rPr>
-        <w:b/>
-        <w:bCs/>
-        <w:color w:val="000000" w:themeColor="text1"/>
-      </w:rPr>
-      <w:tblPr/>
-      <w:tcPr>
-        <w:shd w:val="clear" w:color="auto" w:fill="E6E6E6" w:themeFill="text1" w:themeFillTint="19"/>
-      </w:tcPr>
-    </w:tblStylePr>
-    <w:tblStylePr w:type="lastRow">
-      <w:rPr>
-        <w:b/>
-        <w:bCs/>
-        <w:color w:val="000000" w:themeColor="text1"/>
-      </w:rPr>
-      <w:tblPr/>
-      <w:tcPr>
-        <w:tcBorders>
-          <w:top w:val="single" w:sz="12" w:space="0" w:color="000000" w:themeColor="text1"/>
-          <w:left w:val="nil"/>
-          <w:bottom w:val="nil"/>
-          <w:right w:val="nil"/>
-          <w:insideH w:val="nil"/>
-          <w:insideV w:val="nil"/>
-        </w:tcBorders>
-        <w:shd w:val="clear" w:color="auto" w:fill="FFFFFF" w:themeFill="background1"/>
-      </w:tcPr>
-    </w:tblStylePr>
-    <w:tblStylePr w:type="firstCol">
-      <w:rPr>
-        <w:b/>
-        <w:bCs/>
-        <w:color w:val="000000" w:themeColor="text1"/>
-      </w:rPr>
-      <w:tblPr/>
-      <w:tcPr>
-        <w:tcBorders>
-          <w:top w:val="nil"/>
-          <w:left w:val="nil"/>
-          <w:bottom w:val="nil"/>
-          <w:right w:val="nil"/>
-          <w:insideH w:val="nil"/>
-          <w:insideV w:val="nil"/>
-        </w:tcBorders>
-        <w:shd w:val="clear" w:color="auto" w:fill="FFFFFF" w:themeFill="background1"/>
-      </w:tcPr>
-    </w:tblStylePr>
-    <w:tblStylePr w:type="lastCol">
-      <w:rPr>
-        <w:b w:val="0"/>
-        <w:bCs w:val="0"/>
-        <w:color w:val="000000" w:themeColor="text1"/>
-      </w:rPr>
-      <w:tblPr/>
-      <w:tcPr>
-        <w:tcBorders>
-          <w:top w:val="nil"/>
-          <w:left w:val="nil"/>
-          <w:bottom w:val="nil"/>
-          <w:right w:val="nil"/>
-          <w:insideH w:val="nil"/>
-          <w:insideV w:val="nil"/>
-        </w:tcBorders>
-        <w:shd w:val="clear" w:color="auto" w:fill="CCCCCC" w:themeFill="text1" w:themeFillTint="33"/>
-      </w:tcPr>
-    </w:tblStylePr>
-    <w:tblStylePr w:type="band1Vert">
-      <w:tblPr/>
-      <w:tcPr>
-        <w:shd w:val="clear" w:color="auto" w:fill="808080" w:themeFill="text1" w:themeFillTint="7F"/>
-      </w:tcPr>
-    </w:tblStylePr>
-    <w:tblStylePr w:type="band1Horz">
-      <w:tblPr/>
-      <w:tcPr>
-        <w:tcBorders>
-          <w:insideH w:val="single" w:sz="6" w:space="0" w:color="000000" w:themeColor="text1"/>
-          <w:insideV w:val="single" w:sz="6" w:space="0" w:color="000000" w:themeColor="text1"/>
-        </w:tcBorders>
-        <w:shd w:val="clear" w:color="auto" w:fill="808080" w:themeFill="text1" w:themeFillTint="7F"/>
-      </w:tcPr>
-    </w:tblStylePr>
-    <w:tblStylePr w:type="nwCell">
-      <w:tblPr/>
-      <w:tcPr>
-        <w:shd w:val="clear" w:color="auto" w:fill="FFFFFF" w:themeFill="background1"/>
-      </w:tcPr>
-    </w:tblStylePr>
-  </w:style>
-  <w:style w:type="table" w:styleId="ColorfulShading">
-    <w:name w:val="Colorful Shading"/>
-    <w:basedOn w:val="TableNormal"/>
-    <w:uiPriority w:val="71"/>
-    <w:rsid w:val="00BE4013"/>
-    <w:rPr>
-      <w:color w:val="000000" w:themeColor="text1"/>
-    </w:rPr>
-    <w:tblPr>
-      <w:tblStyleRowBandSize w:val="1"/>
-      <w:tblStyleColBandSize w:val="1"/>
-      <w:tblInd w:w="0" w:type="dxa"/>
-      <w:tblBorders>
-        <w:top w:val="single" w:sz="24" w:space="0" w:color="C0504D" w:themeColor="accent2"/>
-        <w:left w:val="single" w:sz="4" w:space="0" w:color="000000" w:themeColor="text1"/>
-        <w:bottom w:val="single" w:sz="4" w:space="0" w:color="000000" w:themeColor="text1"/>
-        <w:right w:val="single" w:sz="4" w:space="0" w:color="000000" w:themeColor="text1"/>
-        <w:insideH w:val="single" w:sz="4" w:space="0" w:color="FFFFFF" w:themeColor="background1"/>
-        <w:insideV w:val="single" w:sz="4" w:space="0" w:color="FFFFFF" w:themeColor="background1"/>
-      </w:tblBorders>
-      <w:tblCellMar>
-        <w:top w:w="0" w:type="dxa"/>
-        <w:left w:w="108" w:type="dxa"/>
-        <w:bottom w:w="0" w:type="dxa"/>
-        <w:right w:w="108" w:type="dxa"/>
-      </w:tblCellMar>
-    </w:tblPr>
-    <w:tcPr>
-      <w:shd w:val="clear" w:color="auto" w:fill="E6E6E6" w:themeFill="text1" w:themeFillTint="19"/>
-    </w:tcPr>
-    <w:tblStylePr w:type="firstRow">
-      <w:rPr>
-        <w:b/>
-        <w:bCs/>
-      </w:rPr>
-      <w:tblPr/>
-      <w:tcPr>
-        <w:tcBorders>
-          <w:top w:val="nil"/>
-          <w:left w:val="nil"/>
-          <w:bottom w:val="single" w:sz="24" w:space="0" w:color="C0504D" w:themeColor="accent2"/>
-          <w:right w:val="nil"/>
-          <w:insideH w:val="nil"/>
-          <w:insideV w:val="nil"/>
-        </w:tcBorders>
-        <w:shd w:val="clear" w:color="auto" w:fill="FFFFFF" w:themeFill="background1"/>
-      </w:tcPr>
-    </w:tblStylePr>
-    <w:tblStylePr w:type="lastRow">
-      <w:rPr>
-        <w:b/>
-        <w:bCs/>
-        <w:color w:val="FFFFFF" w:themeColor="background1"/>
-      </w:rPr>
-      <w:tblPr/>
-      <w:tcPr>
-        <w:tcBorders>
-          <w:top w:val="single" w:sz="6" w:space="0" w:color="FFFFFF" w:themeColor="background1"/>
-        </w:tcBorders>
-        <w:shd w:val="clear" w:color="auto" w:fill="000000" w:themeFill="text1" w:themeFillShade="99"/>
-      </w:tcPr>
-    </w:tblStylePr>
-    <w:tblStylePr w:type="firstCol">
-      <w:rPr>
-        <w:color w:val="FFFFFF" w:themeColor="background1"/>
-      </w:rPr>
-      <w:tblPr/>
-      <w:tcPr>
-        <w:tcBorders>
-          <w:top w:val="nil"/>
-          <w:left w:val="nil"/>
-          <w:bottom w:val="nil"/>
-          <w:right w:val="nil"/>
-          <w:insideH w:val="single" w:sz="4" w:space="0" w:color="000000" w:themeColor="text1" w:themeShade="99"/>
-          <w:insideV w:val="nil"/>
-        </w:tcBorders>
-        <w:shd w:val="clear" w:color="auto" w:fill="000000" w:themeFill="text1" w:themeFillShade="99"/>
-      </w:tcPr>
-    </w:tblStylePr>
-    <w:tblStylePr w:type="lastCol">
-      <w:rPr>
-        <w:color w:val="FFFFFF" w:themeColor="background1"/>
-      </w:rPr>
-      <w:tblPr/>
-      <w:tcPr>
-        <w:tcBorders>
-          <w:top w:val="nil"/>
-          <w:left w:val="nil"/>
-          <w:bottom w:val="nil"/>
-          <w:right w:val="nil"/>
-          <w:insideH w:val="nil"/>
-          <w:insideV w:val="nil"/>
-        </w:tcBorders>
-        <w:shd w:val="clear" w:color="auto" w:fill="000000" w:themeFill="text1" w:themeFillShade="BF"/>
-      </w:tcPr>
-    </w:tblStylePr>
-    <w:tblStylePr w:type="band1Vert">
-      <w:tblPr/>
-      <w:tcPr>
-        <w:shd w:val="clear" w:color="auto" w:fill="999999" w:themeFill="text1" w:themeFillTint="66"/>
-      </w:tcPr>
-    </w:tblStylePr>
-    <w:tblStylePr w:type="band1Horz">
-      <w:tblPr/>
-      <w:tcPr>
-        <w:shd w:val="clear" w:color="auto" w:fill="808080" w:themeFill="text1" w:themeFillTint="7F"/>
-      </w:tcPr>
-    </w:tblStylePr>
-    <w:tblStylePr w:type="neCell">
-      <w:rPr>
-        <w:color w:val="000000" w:themeColor="text1"/>
-      </w:rPr>
-    </w:tblStylePr>
-    <w:tblStylePr w:type="nwCell">
-      <w:rPr>
-        <w:color w:val="000000" w:themeColor="text1"/>
-      </w:rPr>
-    </w:tblStylePr>
-  </w:style>
-  <w:style w:type="table" w:styleId="MediumGrid2-Accent1">
-    <w:name w:val="Medium Grid 2 Accent 1"/>
-    <w:basedOn w:val="TableNormal"/>
-    <w:uiPriority w:val="68"/>
-    <w:rsid w:val="00BE4013"/>
-    <w:rPr>
-      <w:rFonts w:asciiTheme="majorHAnsi" w:eastAsiaTheme="majorEastAsia" w:hAnsiTheme="majorHAnsi" w:cstheme="majorBidi"/>
-      <w:color w:val="000000" w:themeColor="text1"/>
-    </w:rPr>
-    <w:tblPr>
-      <w:tblStyleRowBandSize w:val="1"/>
-      <w:tblStyleColBandSize w:val="1"/>
-      <w:tblInd w:w="0" w:type="dxa"/>
-      <w:tblBorders>
-        <w:top w:val="single" w:sz="8" w:space="0" w:color="4F81BD" w:themeColor="accent1"/>
-        <w:left w:val="single" w:sz="8" w:space="0" w:color="4F81BD" w:themeColor="accent1"/>
-        <w:bottom w:val="single" w:sz="8" w:space="0" w:color="4F81BD" w:themeColor="accent1"/>
-        <w:right w:val="single" w:sz="8" w:space="0" w:color="4F81BD" w:themeColor="accent1"/>
-        <w:insideH w:val="single" w:sz="8" w:space="0" w:color="4F81BD" w:themeColor="accent1"/>
-        <w:insideV w:val="single" w:sz="8" w:space="0" w:color="4F81BD" w:themeColor="accent1"/>
-      </w:tblBorders>
-      <w:tblCellMar>
-        <w:top w:w="0" w:type="dxa"/>
-        <w:left w:w="108" w:type="dxa"/>
-        <w:bottom w:w="0" w:type="dxa"/>
-        <w:right w:w="108" w:type="dxa"/>
-      </w:tblCellMar>
-    </w:tblPr>
-    <w:tcPr>
-      <w:shd w:val="clear" w:color="auto" w:fill="D3DFEE" w:themeFill="accent1" w:themeFillTint="3F"/>
-    </w:tcPr>
-    <w:tblStylePr w:type="firstRow">
-      <w:rPr>
-        <w:b/>
-        <w:bCs/>
-        <w:color w:val="000000" w:themeColor="text1"/>
-      </w:rPr>
-      <w:tblPr/>
-      <w:tcPr>
-        <w:shd w:val="clear" w:color="auto" w:fill="EDF2F8" w:themeFill="accent1" w:themeFillTint="19"/>
-      </w:tcPr>
-    </w:tblStylePr>
-    <w:tblStylePr w:type="lastRow">
-      <w:rPr>
-        <w:b/>
-        <w:bCs/>
-        <w:color w:val="000000" w:themeColor="text1"/>
-      </w:rPr>
-      <w:tblPr/>
-      <w:tcPr>
-        <w:tcBorders>
-          <w:top w:val="single" w:sz="12" w:space="0" w:color="000000" w:themeColor="text1"/>
-          <w:left w:val="nil"/>
-          <w:bottom w:val="nil"/>
-          <w:right w:val="nil"/>
-          <w:insideH w:val="nil"/>
-          <w:insideV w:val="nil"/>
-        </w:tcBorders>
-        <w:shd w:val="clear" w:color="auto" w:fill="FFFFFF" w:themeFill="background1"/>
-      </w:tcPr>
-    </w:tblStylePr>
-    <w:tblStylePr w:type="firstCol">
-      <w:rPr>
-        <w:b/>
-        <w:bCs/>
-        <w:color w:val="000000" w:themeColor="text1"/>
-      </w:rPr>
-      <w:tblPr/>
-      <w:tcPr>
-        <w:tcBorders>
-          <w:top w:val="nil"/>
-          <w:left w:val="nil"/>
-          <w:bottom w:val="nil"/>
-          <w:right w:val="nil"/>
-          <w:insideH w:val="nil"/>
-          <w:insideV w:val="nil"/>
-        </w:tcBorders>
-        <w:shd w:val="clear" w:color="auto" w:fill="FFFFFF" w:themeFill="background1"/>
-      </w:tcPr>
-    </w:tblStylePr>
-    <w:tblStylePr w:type="lastCol">
-      <w:rPr>
-        <w:b w:val="0"/>
-        <w:bCs w:val="0"/>
-        <w:color w:val="000000" w:themeColor="text1"/>
-      </w:rPr>
-      <w:tblPr/>
-      <w:tcPr>
-        <w:tcBorders>
-          <w:top w:val="nil"/>
-          <w:left w:val="nil"/>
-          <w:bottom w:val="nil"/>
-          <w:right w:val="nil"/>
-          <w:insideH w:val="nil"/>
-          <w:insideV w:val="nil"/>
-        </w:tcBorders>
-        <w:shd w:val="clear" w:color="auto" w:fill="DBE5F1" w:themeFill="accent1" w:themeFillTint="33"/>
-      </w:tcPr>
-    </w:tblStylePr>
-    <w:tblStylePr w:type="band1Vert">
-      <w:tblPr/>
-      <w:tcPr>
-        <w:shd w:val="clear" w:color="auto" w:fill="A7BFDE" w:themeFill="accent1" w:themeFillTint="7F"/>
-      </w:tcPr>
-    </w:tblStylePr>
-    <w:tblStylePr w:type="band1Horz">
-      <w:tblPr/>
-      <w:tcPr>
-        <w:tcBorders>
-          <w:insideH w:val="single" w:sz="6" w:space="0" w:color="4F81BD" w:themeColor="accent1"/>
-          <w:insideV w:val="single" w:sz="6" w:space="0" w:color="4F81BD" w:themeColor="accent1"/>
-        </w:tcBorders>
-        <w:shd w:val="clear" w:color="auto" w:fill="A7BFDE" w:themeFill="accent1" w:themeFillTint="7F"/>
-      </w:tcPr>
-    </w:tblStylePr>
-    <w:tblStylePr w:type="nwCell">
-      <w:tblPr/>
-      <w:tcPr>
-        <w:shd w:val="clear" w:color="auto" w:fill="FFFFFF" w:themeFill="background1"/>
-      </w:tcPr>
-    </w:tblStylePr>
   </w:style>
 </w:styles>
 </file>

</xml_diff>